<commit_message>
Ja jusz nie wiem
</commit_message>
<xml_diff>
--- a/Ball_The_Game_-_dokumentacja.docx
+++ b/Ball_The_Game_-_dokumentacja.docx
@@ -966,12 +966,18 @@
             <w:pPr>
               <w:rPr>
                 <w:rFonts w:ascii="Times New Roman" w:hAnsi="Times New Roman" w:cs="Times New Roman"/>
-                <w:b/>
-                <w:bCs/>
                 <w:sz w:val="24"/>
                 <w:szCs w:val="24"/>
               </w:rPr>
             </w:pPr>
+            <w:r>
+              <w:rPr>
+                <w:rFonts w:ascii="Times New Roman" w:hAnsi="Times New Roman" w:cs="Times New Roman"/>
+                <w:sz w:val="24"/>
+                <w:szCs w:val="24"/>
+              </w:rPr>
+              <w:t>działa</w:t>
+            </w:r>
           </w:p>
         </w:tc>
         <w:tc>
@@ -1043,6 +1049,16 @@
                 <w:szCs w:val="24"/>
               </w:rPr>
             </w:pPr>
+            <w:bookmarkStart w:id="0" w:name="_Hlk104928050"/>
+            <w:r>
+              <w:rPr>
+                <w:rFonts w:ascii="Times New Roman" w:hAnsi="Times New Roman" w:cs="Times New Roman"/>
+                <w:sz w:val="24"/>
+                <w:szCs w:val="24"/>
+              </w:rPr>
+              <w:t>działa</w:t>
+            </w:r>
+            <w:bookmarkEnd w:id="0"/>
           </w:p>
         </w:tc>
         <w:tc>
@@ -1113,6 +1129,14 @@
                 <w:szCs w:val="24"/>
               </w:rPr>
             </w:pPr>
+            <w:r>
+              <w:rPr>
+                <w:rFonts w:ascii="Times New Roman" w:hAnsi="Times New Roman" w:cs="Times New Roman"/>
+                <w:sz w:val="24"/>
+                <w:szCs w:val="24"/>
+              </w:rPr>
+              <w:t>działa</w:t>
+            </w:r>
           </w:p>
         </w:tc>
         <w:tc>
@@ -1183,6 +1207,14 @@
                 <w:szCs w:val="24"/>
               </w:rPr>
             </w:pPr>
+            <w:r>
+              <w:rPr>
+                <w:rFonts w:ascii="Times New Roman" w:hAnsi="Times New Roman" w:cs="Times New Roman"/>
+                <w:sz w:val="24"/>
+                <w:szCs w:val="24"/>
+              </w:rPr>
+              <w:t>działa</w:t>
+            </w:r>
           </w:p>
         </w:tc>
         <w:tc>
@@ -1253,6 +1285,14 @@
                 <w:szCs w:val="24"/>
               </w:rPr>
             </w:pPr>
+            <w:r>
+              <w:rPr>
+                <w:rFonts w:ascii="Times New Roman" w:hAnsi="Times New Roman" w:cs="Times New Roman"/>
+                <w:sz w:val="24"/>
+                <w:szCs w:val="24"/>
+              </w:rPr>
+              <w:t>działa</w:t>
+            </w:r>
           </w:p>
         </w:tc>
         <w:tc>
@@ -1340,6 +1380,14 @@
                 <w:szCs w:val="24"/>
               </w:rPr>
             </w:pPr>
+            <w:r>
+              <w:rPr>
+                <w:rFonts w:ascii="Times New Roman" w:hAnsi="Times New Roman" w:cs="Times New Roman"/>
+                <w:sz w:val="24"/>
+                <w:szCs w:val="24"/>
+              </w:rPr>
+              <w:t>działa</w:t>
+            </w:r>
           </w:p>
         </w:tc>
         <w:tc>
@@ -1412,6 +1460,14 @@
                 <w:szCs w:val="24"/>
               </w:rPr>
             </w:pPr>
+            <w:r>
+              <w:rPr>
+                <w:rFonts w:ascii="Times New Roman" w:hAnsi="Times New Roman" w:cs="Times New Roman"/>
+                <w:sz w:val="24"/>
+                <w:szCs w:val="24"/>
+              </w:rPr>
+              <w:t>działa</w:t>
+            </w:r>
           </w:p>
         </w:tc>
         <w:tc>
@@ -1480,6 +1536,14 @@
                 <w:szCs w:val="24"/>
               </w:rPr>
             </w:pPr>
+            <w:r>
+              <w:rPr>
+                <w:rFonts w:ascii="Times New Roman" w:hAnsi="Times New Roman" w:cs="Times New Roman"/>
+                <w:sz w:val="24"/>
+                <w:szCs w:val="24"/>
+              </w:rPr>
+              <w:t>działa</w:t>
+            </w:r>
           </w:p>
         </w:tc>
         <w:tc>
@@ -1793,7 +1857,7 @@
         <w:rPr>
           <w:rFonts w:ascii="Times New Roman" w:hAnsi="Times New Roman" w:cs="Times New Roman"/>
         </w:rPr>
-        <w:t xml:space="preserve"> ()Joystick-Up)</w:t>
+        <w:t xml:space="preserve"> (Joystick-Up)</w:t>
       </w:r>
       <w:r>
         <w:rPr>
@@ -2017,6 +2081,7 @@
         </w:rPr>
         <w:t xml:space="preserve">Program zaczyna się w funkcji </w:t>
       </w:r>
+      <w:proofErr w:type="gramStart"/>
       <w:r>
         <w:rPr>
           <w:rFonts w:ascii="Times New Roman" w:hAnsi="Times New Roman" w:cs="Times New Roman"/>
@@ -2031,15 +2096,16 @@
           <w:i/>
           <w:iCs/>
         </w:rPr>
-        <w:t>()</w:t>
-      </w:r>
+        <w:t>(</w:t>
+      </w:r>
+      <w:proofErr w:type="gramEnd"/>
       <w:r>
         <w:rPr>
           <w:rFonts w:ascii="Times New Roman" w:hAnsi="Times New Roman" w:cs="Times New Roman"/>
           <w:i/>
           <w:iCs/>
         </w:rPr>
-        <w:t>,</w:t>
+        <w:t>)</w:t>
       </w:r>
       <w:r>
         <w:rPr>
@@ -2047,13 +2113,7 @@
           <w:i/>
           <w:iCs/>
         </w:rPr>
-        <w:t xml:space="preserve"> </w:t>
-      </w:r>
-      <w:r>
-        <w:rPr>
-          <w:rFonts w:ascii="Times New Roman" w:hAnsi="Times New Roman" w:cs="Times New Roman"/>
-        </w:rPr>
-        <w:t xml:space="preserve">która to tworzy proces inicjalizacyjny </w:t>
+        <w:t>,</w:t>
       </w:r>
       <w:r>
         <w:rPr>
@@ -2061,13 +2121,13 @@
           <w:i/>
           <w:iCs/>
         </w:rPr>
-        <w:t>initProc(void* arg)</w:t>
-      </w:r>
-      <w:r>
-        <w:rPr>
-          <w:rFonts w:ascii="Times New Roman" w:hAnsi="Times New Roman" w:cs="Times New Roman"/>
-        </w:rPr>
-        <w:t xml:space="preserve">, który to z kolei tworzy proces inicjalizujący ekran, konwerter analogowo-cyfrowy oraz wyświetlający ekran powitalny – procedura </w:t>
+        <w:t xml:space="preserve"> </w:t>
+      </w:r>
+      <w:r>
+        <w:rPr>
+          <w:rFonts w:ascii="Times New Roman" w:hAnsi="Times New Roman" w:cs="Times New Roman"/>
+        </w:rPr>
+        <w:t xml:space="preserve">która to tworzy proces inicjalizacyjny </w:t>
       </w:r>
       <w:r>
         <w:rPr>
@@ -2075,7 +2135,13 @@
           <w:i/>
           <w:iCs/>
         </w:rPr>
-        <w:t>drawWelcome()</w:t>
+        <w:t>initProc(void* arg)</w:t>
+      </w:r>
+      <w:r>
+        <w:rPr>
+          <w:rFonts w:ascii="Times New Roman" w:hAnsi="Times New Roman" w:cs="Times New Roman"/>
+        </w:rPr>
+        <w:t xml:space="preserve">, który to z kolei tworzy proces inicjalizujący ekran, konwerter analogowo-cyfrowy oraz wyświetlający ekran powitalny – procedura </w:t>
       </w:r>
       <w:r>
         <w:rPr>
@@ -2083,37 +2149,7 @@
           <w:i/>
           <w:iCs/>
         </w:rPr>
-        <w:t>.</w:t>
-      </w:r>
-      <w:r>
-        <w:rPr>
-          <w:rFonts w:ascii="Times New Roman" w:hAnsi="Times New Roman" w:cs="Times New Roman"/>
-        </w:rPr>
-        <w:t xml:space="preserve"> Następnie wchodzimy w nieskończoną pętlę, w której to możemy </w:t>
-      </w:r>
-      <w:r>
-        <w:rPr>
-          <w:rFonts w:ascii="Times New Roman" w:hAnsi="Times New Roman" w:cs="Times New Roman"/>
-        </w:rPr>
-        <w:t>wybierać</w:t>
-      </w:r>
-      <w:r>
-        <w:rPr>
-          <w:rFonts w:ascii="Times New Roman" w:hAnsi="Times New Roman" w:cs="Times New Roman"/>
-        </w:rPr>
-        <w:t xml:space="preserve"> Joystickiem żądaną akcję.</w:t>
-      </w:r>
-      <w:r>
-        <w:rPr>
-          <w:rFonts w:ascii="Times New Roman" w:hAnsi="Times New Roman" w:cs="Times New Roman"/>
-        </w:rPr>
-        <w:br/>
-      </w:r>
-      <w:r>
-        <w:rPr>
-          <w:rFonts w:ascii="Times New Roman" w:hAnsi="Times New Roman" w:cs="Times New Roman"/>
-        </w:rPr>
-        <w:t xml:space="preserve">Procedura </w:t>
+        <w:t>drawWelcome()</w:t>
       </w:r>
       <w:r>
         <w:rPr>
@@ -2121,7 +2157,37 @@
           <w:i/>
           <w:iCs/>
         </w:rPr>
-        <w:t>startGame()</w:t>
+        <w:t>.</w:t>
+      </w:r>
+      <w:r>
+        <w:rPr>
+          <w:rFonts w:ascii="Times New Roman" w:hAnsi="Times New Roman" w:cs="Times New Roman"/>
+        </w:rPr>
+        <w:t xml:space="preserve"> Następnie wchodzimy w nieskończoną pętlę, w której to możemy </w:t>
+      </w:r>
+      <w:r>
+        <w:rPr>
+          <w:rFonts w:ascii="Times New Roman" w:hAnsi="Times New Roman" w:cs="Times New Roman"/>
+        </w:rPr>
+        <w:t>wybierać</w:t>
+      </w:r>
+      <w:r>
+        <w:rPr>
+          <w:rFonts w:ascii="Times New Roman" w:hAnsi="Times New Roman" w:cs="Times New Roman"/>
+        </w:rPr>
+        <w:t xml:space="preserve"> Joystickiem żądaną akcję.</w:t>
+      </w:r>
+      <w:r>
+        <w:rPr>
+          <w:rFonts w:ascii="Times New Roman" w:hAnsi="Times New Roman" w:cs="Times New Roman"/>
+        </w:rPr>
+        <w:br/>
+      </w:r>
+      <w:r>
+        <w:rPr>
+          <w:rFonts w:ascii="Times New Roman" w:hAnsi="Times New Roman" w:cs="Times New Roman"/>
+        </w:rPr>
+        <w:t xml:space="preserve">Procedura </w:t>
       </w:r>
       <w:r>
         <w:rPr>
@@ -2129,25 +2195,7 @@
           <w:i/>
           <w:iCs/>
         </w:rPr>
-        <w:t xml:space="preserve"> </w:t>
-      </w:r>
-      <w:r>
-        <w:rPr>
-          <w:rFonts w:ascii="Times New Roman" w:hAnsi="Times New Roman" w:cs="Times New Roman"/>
-        </w:rPr>
-        <w:t>jest odpowiedzialna za wywołanie procedur inicjalizujących stan gry, wykonującą sekwencję diód</w:t>
-      </w:r>
-      <w:r>
-        <w:rPr>
-          <w:rFonts w:ascii="Times New Roman" w:hAnsi="Times New Roman" w:cs="Times New Roman"/>
-        </w:rPr>
-        <w:t xml:space="preserve">, </w:t>
-      </w:r>
-      <w:r>
-        <w:rPr>
-          <w:rFonts w:ascii="Times New Roman" w:hAnsi="Times New Roman" w:cs="Times New Roman"/>
-        </w:rPr>
-        <w:t xml:space="preserve">za sprawdzenie obecności i zainicjowanie </w:t>
+        <w:t>startGame()</w:t>
       </w:r>
       <w:r>
         <w:rPr>
@@ -2155,19 +2203,37 @@
           <w:i/>
           <w:iCs/>
         </w:rPr>
-        <w:t>pca9532</w:t>
-      </w:r>
-      <w:r>
-        <w:rPr>
-          <w:rFonts w:ascii="Times New Roman" w:hAnsi="Times New Roman" w:cs="Times New Roman"/>
-        </w:rPr>
-        <w:t xml:space="preserve"> oraz</w:t>
-      </w:r>
-      <w:r>
-        <w:rPr>
-          <w:rFonts w:ascii="Times New Roman" w:hAnsi="Times New Roman" w:cs="Times New Roman"/>
-        </w:rPr>
-        <w:t xml:space="preserve"> za stworzenie procesów umożliwiających kontrolę pochylenia urządzenia za pomocą akcelerometru – </w:t>
+        <w:t xml:space="preserve"> </w:t>
+      </w:r>
+      <w:r>
+        <w:rPr>
+          <w:rFonts w:ascii="Times New Roman" w:hAnsi="Times New Roman" w:cs="Times New Roman"/>
+        </w:rPr>
+        <w:t>jest odpowiedzialna za wywołanie procedur inicjalizujących stan gry, wykonującą sekwencję di</w:t>
+      </w:r>
+      <w:r>
+        <w:rPr>
+          <w:rFonts w:ascii="Times New Roman" w:hAnsi="Times New Roman" w:cs="Times New Roman"/>
+        </w:rPr>
+        <w:t>o</w:t>
+      </w:r>
+      <w:r>
+        <w:rPr>
+          <w:rFonts w:ascii="Times New Roman" w:hAnsi="Times New Roman" w:cs="Times New Roman"/>
+        </w:rPr>
+        <w:t>d</w:t>
+      </w:r>
+      <w:r>
+        <w:rPr>
+          <w:rFonts w:ascii="Times New Roman" w:hAnsi="Times New Roman" w:cs="Times New Roman"/>
+        </w:rPr>
+        <w:t xml:space="preserve">, </w:t>
+      </w:r>
+      <w:r>
+        <w:rPr>
+          <w:rFonts w:ascii="Times New Roman" w:hAnsi="Times New Roman" w:cs="Times New Roman"/>
+        </w:rPr>
+        <w:t xml:space="preserve">za sprawdzenie obecności i zainicjowanie </w:t>
       </w:r>
       <w:r>
         <w:rPr>
@@ -2175,13 +2241,19 @@
           <w:i/>
           <w:iCs/>
         </w:rPr>
-        <w:t>accXCtrlProc(void *arg)</w:t>
-      </w:r>
-      <w:r>
-        <w:rPr>
-          <w:rFonts w:ascii="Times New Roman" w:hAnsi="Times New Roman" w:cs="Times New Roman"/>
-        </w:rPr>
-        <w:t xml:space="preserve"> i </w:t>
+        <w:t>pca9532</w:t>
+      </w:r>
+      <w:r>
+        <w:rPr>
+          <w:rFonts w:ascii="Times New Roman" w:hAnsi="Times New Roman" w:cs="Times New Roman"/>
+        </w:rPr>
+        <w:t xml:space="preserve"> oraz</w:t>
+      </w:r>
+      <w:r>
+        <w:rPr>
+          <w:rFonts w:ascii="Times New Roman" w:hAnsi="Times New Roman" w:cs="Times New Roman"/>
+        </w:rPr>
+        <w:t xml:space="preserve"> za stworzenie procesów umożliwiających kontrolę pochylenia urządzenia za pomocą akcelerometru – </w:t>
       </w:r>
       <w:r>
         <w:rPr>
@@ -2189,25 +2261,13 @@
           <w:i/>
           <w:iCs/>
         </w:rPr>
-        <w:t>accYCtrlProc(void *arg)</w:t>
-      </w:r>
-      <w:r>
-        <w:rPr>
-          <w:rFonts w:ascii="Times New Roman" w:hAnsi="Times New Roman" w:cs="Times New Roman"/>
-        </w:rPr>
-        <w:t xml:space="preserve"> – procesu kontrolującego ruch przeszkód </w:t>
-      </w:r>
-      <w:r>
-        <w:rPr>
-          <w:rFonts w:ascii="Times New Roman" w:hAnsi="Times New Roman" w:cs="Times New Roman"/>
-        </w:rPr>
-        <w:t>–</w:t>
-      </w:r>
-      <w:r>
-        <w:rPr>
-          <w:rFonts w:ascii="Times New Roman" w:hAnsi="Times New Roman" w:cs="Times New Roman"/>
-        </w:rPr>
-        <w:t xml:space="preserve"> </w:t>
+        <w:t>accXCtrlProc(void *arg)</w:t>
+      </w:r>
+      <w:r>
+        <w:rPr>
+          <w:rFonts w:ascii="Times New Roman" w:hAnsi="Times New Roman" w:cs="Times New Roman"/>
+        </w:rPr>
+        <w:t xml:space="preserve"> i </w:t>
       </w:r>
       <w:r>
         <w:rPr>
@@ -2215,19 +2275,13 @@
           <w:i/>
           <w:iCs/>
         </w:rPr>
-        <w:t>obstaclesCtrlProc(void *arg)</w:t>
-      </w:r>
-      <w:r>
-        <w:rPr>
-          <w:rFonts w:ascii="Times New Roman" w:hAnsi="Times New Roman" w:cs="Times New Roman"/>
-        </w:rPr>
-        <w:t xml:space="preserve"> – oraz procesu zliczającego wynik i podnoszącego poziom trudności w zależności od długości rozgrywki</w:t>
-      </w:r>
-      <w:r>
-        <w:rPr>
-          <w:rFonts w:ascii="Times New Roman" w:hAnsi="Times New Roman" w:cs="Times New Roman"/>
-        </w:rPr>
-        <w:t> </w:t>
+        <w:t>accYCtrlProc(void *arg)</w:t>
+      </w:r>
+      <w:r>
+        <w:rPr>
+          <w:rFonts w:ascii="Times New Roman" w:hAnsi="Times New Roman" w:cs="Times New Roman"/>
+        </w:rPr>
+        <w:t xml:space="preserve"> – procesu kontrolującego ruch przeszkód </w:t>
       </w:r>
       <w:r>
         <w:rPr>
@@ -2239,7 +2293,7 @@
         <w:rPr>
           <w:rFonts w:ascii="Times New Roman" w:hAnsi="Times New Roman" w:cs="Times New Roman"/>
         </w:rPr>
-        <w:t> </w:t>
+        <w:t xml:space="preserve"> </w:t>
       </w:r>
       <w:r>
         <w:rPr>
@@ -2247,6 +2301,38 @@
           <w:i/>
           <w:iCs/>
         </w:rPr>
+        <w:t>obstaclesCtrlProc(void *arg)</w:t>
+      </w:r>
+      <w:r>
+        <w:rPr>
+          <w:rFonts w:ascii="Times New Roman" w:hAnsi="Times New Roman" w:cs="Times New Roman"/>
+        </w:rPr>
+        <w:t xml:space="preserve"> – oraz procesu zliczającego wynik i podnoszącego poziom trudności w zależności od długości rozgrywki</w:t>
+      </w:r>
+      <w:r>
+        <w:rPr>
+          <w:rFonts w:ascii="Times New Roman" w:hAnsi="Times New Roman" w:cs="Times New Roman"/>
+        </w:rPr>
+        <w:t> </w:t>
+      </w:r>
+      <w:r>
+        <w:rPr>
+          <w:rFonts w:ascii="Times New Roman" w:hAnsi="Times New Roman" w:cs="Times New Roman"/>
+        </w:rPr>
+        <w:t>–</w:t>
+      </w:r>
+      <w:r>
+        <w:rPr>
+          <w:rFonts w:ascii="Times New Roman" w:hAnsi="Times New Roman" w:cs="Times New Roman"/>
+        </w:rPr>
+        <w:t> </w:t>
+      </w:r>
+      <w:r>
+        <w:rPr>
+          <w:rFonts w:ascii="Times New Roman" w:hAnsi="Times New Roman" w:cs="Times New Roman"/>
+          <w:i/>
+          <w:iCs/>
+        </w:rPr>
         <w:t>gameTimeProc(void *arg)</w:t>
       </w:r>
       <w:r>
@@ -2306,7 +2392,19 @@
         <w:rPr>
           <w:rFonts w:ascii="Times New Roman" w:hAnsi="Times New Roman" w:cs="Times New Roman"/>
         </w:rPr>
-        <w:t xml:space="preserve"> wykonującą sekwencję diód, po czym wywołuje procedurę wyświetlającą wynik końcowy gracza.</w:t>
+        <w:t xml:space="preserve"> wykonującą sekwencję di</w:t>
+      </w:r>
+      <w:r>
+        <w:rPr>
+          <w:rFonts w:ascii="Times New Roman" w:hAnsi="Times New Roman" w:cs="Times New Roman"/>
+        </w:rPr>
+        <w:t>o</w:t>
+      </w:r>
+      <w:r>
+        <w:rPr>
+          <w:rFonts w:ascii="Times New Roman" w:hAnsi="Times New Roman" w:cs="Times New Roman"/>
+        </w:rPr>
+        <w:t>d, po czym wywołuje procedurę wyświetlającą wynik końcowy gracza.</w:t>
       </w:r>
     </w:p>
     <w:p>
@@ -3541,7 +3639,14 @@
         <w:rPr>
           <w:rFonts w:ascii="Times New Roman" w:hAnsi="Times New Roman" w:cs="Times New Roman"/>
         </w:rPr>
-        <w:t xml:space="preserve">==  </w:t>
+        <w:t>=</w:t>
+      </w:r>
+      <w:proofErr w:type="gramStart"/>
+      <w:r>
+        <w:rPr>
+          <w:rFonts w:ascii="Times New Roman" w:hAnsi="Times New Roman" w:cs="Times New Roman"/>
+        </w:rPr>
+        <w:t xml:space="preserve">=  </w:t>
       </w:r>
       <w:r>
         <w:rPr>
@@ -3549,6 +3654,7 @@
         </w:rPr>
         <w:tab/>
       </w:r>
+      <w:proofErr w:type="gramEnd"/>
       <w:r>
         <w:rPr>
           <w:rFonts w:ascii="Times New Roman" w:hAnsi="Times New Roman" w:cs="Times New Roman"/>
@@ -4921,7 +5027,29 @@
           <w:szCs w:val="24"/>
           <w:lang w:eastAsia="pl-PL"/>
         </w:rPr>
-        <w:t>PINSEL1 &amp;= ~((1&lt;&lt;10)|(1&lt;&lt;11));</w:t>
+        <w:t xml:space="preserve">PINSEL1 &amp;= </w:t>
+      </w:r>
+      <w:proofErr w:type="gramStart"/>
+      <w:r>
+        <w:rPr>
+          <w:rFonts w:ascii="Consolas" w:eastAsia="Times New Roman" w:hAnsi="Consolas" w:cs="Times New Roman"/>
+          <w:color w:val="2E74B5" w:themeColor="accent5" w:themeShade="BF"/>
+          <w:sz w:val="24"/>
+          <w:szCs w:val="24"/>
+          <w:lang w:eastAsia="pl-PL"/>
+        </w:rPr>
+        <w:t>~(</w:t>
+      </w:r>
+      <w:proofErr w:type="gramEnd"/>
+      <w:r>
+        <w:rPr>
+          <w:rFonts w:ascii="Consolas" w:eastAsia="Times New Roman" w:hAnsi="Consolas" w:cs="Times New Roman"/>
+          <w:color w:val="2E74B5" w:themeColor="accent5" w:themeShade="BF"/>
+          <w:sz w:val="24"/>
+          <w:szCs w:val="24"/>
+          <w:lang w:eastAsia="pl-PL"/>
+        </w:rPr>
+        <w:t>(1&lt;&lt;10)|(1&lt;&lt;11));</w:t>
       </w:r>
       <w:r>
         <w:rPr>
@@ -5471,15 +5599,27 @@
           <w:lang w:eastAsia="pl-PL"/>
         </w:rPr>
       </w:pPr>
-      <w:r>
-        <w:rPr>
-          <w:rFonts w:ascii="Consolas" w:eastAsia="Times New Roman" w:hAnsi="Consolas" w:cs="Times New Roman"/>
-          <w:color w:val="2E74B5" w:themeColor="accent5" w:themeShade="BF"/>
-          <w:sz w:val="24"/>
-          <w:szCs w:val="24"/>
-          <w:lang w:eastAsia="pl-PL"/>
-        </w:rPr>
-        <w:t>while((AD1DR &amp; 0x80000000) == 0);</w:t>
+      <w:proofErr w:type="gramStart"/>
+      <w:r>
+        <w:rPr>
+          <w:rFonts w:ascii="Consolas" w:eastAsia="Times New Roman" w:hAnsi="Consolas" w:cs="Times New Roman"/>
+          <w:color w:val="2E74B5" w:themeColor="accent5" w:themeShade="BF"/>
+          <w:sz w:val="24"/>
+          <w:szCs w:val="24"/>
+          <w:lang w:eastAsia="pl-PL"/>
+        </w:rPr>
+        <w:t>while(</w:t>
+      </w:r>
+      <w:proofErr w:type="gramEnd"/>
+      <w:r>
+        <w:rPr>
+          <w:rFonts w:ascii="Consolas" w:eastAsia="Times New Roman" w:hAnsi="Consolas" w:cs="Times New Roman"/>
+          <w:color w:val="2E74B5" w:themeColor="accent5" w:themeShade="BF"/>
+          <w:sz w:val="24"/>
+          <w:szCs w:val="24"/>
+          <w:lang w:eastAsia="pl-PL"/>
+        </w:rPr>
+        <w:t>(AD1DR &amp; 0x80000000) == 0);</w:t>
       </w:r>
     </w:p>
     <w:p>
@@ -5500,11 +5640,6 @@
           <w:rFonts w:ascii="Times New Roman" w:hAnsi="Times New Roman" w:cs="Times New Roman"/>
         </w:rPr>
         <w:br/>
-      </w:r>
-      <w:r>
-        <w:rPr>
-          <w:rFonts w:ascii="Times New Roman" w:hAnsi="Times New Roman" w:cs="Times New Roman"/>
-        </w:rPr>
         <w:t>(</w:t>
       </w:r>
       <m:oMath>
@@ -5919,7 +6054,29 @@
           <w:szCs w:val="24"/>
           <w:lang w:val="en-US" w:eastAsia="pl-PL"/>
         </w:rPr>
-        <w:t>#define ACCEL_X AIN6</w:t>
+        <w:t>#</w:t>
+      </w:r>
+      <w:proofErr w:type="gramStart"/>
+      <w:r>
+        <w:rPr>
+          <w:rFonts w:ascii="Consolas" w:eastAsia="Times New Roman" w:hAnsi="Consolas" w:cs="Times New Roman"/>
+          <w:color w:val="2E74B5" w:themeColor="accent5" w:themeShade="BF"/>
+          <w:sz w:val="24"/>
+          <w:szCs w:val="24"/>
+          <w:lang w:val="en-US" w:eastAsia="pl-PL"/>
+        </w:rPr>
+        <w:t>define</w:t>
+      </w:r>
+      <w:proofErr w:type="gramEnd"/>
+      <w:r>
+        <w:rPr>
+          <w:rFonts w:ascii="Consolas" w:eastAsia="Times New Roman" w:hAnsi="Consolas" w:cs="Times New Roman"/>
+          <w:color w:val="2E74B5" w:themeColor="accent5" w:themeShade="BF"/>
+          <w:sz w:val="24"/>
+          <w:szCs w:val="24"/>
+          <w:lang w:val="en-US" w:eastAsia="pl-PL"/>
+        </w:rPr>
+        <w:t xml:space="preserve"> ACCEL_X AIN6</w:t>
       </w:r>
       <w:r>
         <w:rPr>
@@ -5978,7 +6135,29 @@
           <w:szCs w:val="24"/>
           <w:lang w:val="en-US" w:eastAsia="pl-PL"/>
         </w:rPr>
-        <w:t xml:space="preserve">#define AIN6 </w:t>
+        <w:t>#</w:t>
+      </w:r>
+      <w:proofErr w:type="gramStart"/>
+      <w:r>
+        <w:rPr>
+          <w:rFonts w:ascii="Consolas" w:eastAsia="Times New Roman" w:hAnsi="Consolas" w:cs="Times New Roman"/>
+          <w:color w:val="2E74B5" w:themeColor="accent5" w:themeShade="BF"/>
+          <w:sz w:val="24"/>
+          <w:szCs w:val="24"/>
+          <w:lang w:val="en-US" w:eastAsia="pl-PL"/>
+        </w:rPr>
+        <w:t>define</w:t>
+      </w:r>
+      <w:proofErr w:type="gramEnd"/>
+      <w:r>
+        <w:rPr>
+          <w:rFonts w:ascii="Consolas" w:eastAsia="Times New Roman" w:hAnsi="Consolas" w:cs="Times New Roman"/>
+          <w:color w:val="2E74B5" w:themeColor="accent5" w:themeShade="BF"/>
+          <w:sz w:val="24"/>
+          <w:szCs w:val="24"/>
+          <w:lang w:val="en-US" w:eastAsia="pl-PL"/>
+        </w:rPr>
+        <w:t xml:space="preserve"> AIN6 </w:t>
       </w:r>
       <w:r>
         <w:rPr>
@@ -9136,11 +9315,19 @@
         </w:rPr>
         <w:t xml:space="preserve">SPI_SPDR </w:t>
       </w:r>
-      <w:r>
-        <w:rPr>
-          <w:rFonts w:ascii="Times New Roman" w:hAnsi="Times New Roman" w:cs="Times New Roman"/>
-        </w:rPr>
-        <w:t>–  wyznacza rejestr danych (</w:t>
+      <w:proofErr w:type="gramStart"/>
+      <w:r>
+        <w:rPr>
+          <w:rFonts w:ascii="Times New Roman" w:hAnsi="Times New Roman" w:cs="Times New Roman"/>
+        </w:rPr>
+        <w:t>–  wyznacza</w:t>
+      </w:r>
+      <w:proofErr w:type="gramEnd"/>
+      <w:r>
+        <w:rPr>
+          <w:rFonts w:ascii="Times New Roman" w:hAnsi="Times New Roman" w:cs="Times New Roman"/>
+        </w:rPr>
+        <w:t xml:space="preserve"> rejestr danych (</w:t>
       </w:r>
       <w:r>
         <w:rPr>
@@ -9206,11 +9393,19 @@
         </w:rPr>
         <w:t xml:space="preserve">R </w:t>
       </w:r>
-      <w:r>
-        <w:rPr>
-          <w:rFonts w:ascii="Times New Roman" w:hAnsi="Times New Roman" w:cs="Times New Roman"/>
-        </w:rPr>
-        <w:t>–  wyznacza rejestr statusu (</w:t>
+      <w:proofErr w:type="gramStart"/>
+      <w:r>
+        <w:rPr>
+          <w:rFonts w:ascii="Times New Roman" w:hAnsi="Times New Roman" w:cs="Times New Roman"/>
+        </w:rPr>
+        <w:t>–  wyznacza</w:t>
+      </w:r>
+      <w:proofErr w:type="gramEnd"/>
+      <w:r>
+        <w:rPr>
+          <w:rFonts w:ascii="Times New Roman" w:hAnsi="Times New Roman" w:cs="Times New Roman"/>
+        </w:rPr>
+        <w:t xml:space="preserve"> rejestr statusu (</w:t>
       </w:r>
       <w:r>
         <w:rPr>
@@ -9452,7 +9647,25 @@
           <w:i/>
           <w:iCs/>
         </w:rPr>
-        <w:t xml:space="preserve">pca9532Init(). </w:t>
+        <w:t>pca9532</w:t>
+      </w:r>
+      <w:proofErr w:type="gramStart"/>
+      <w:r>
+        <w:rPr>
+          <w:rFonts w:ascii="Times New Roman" w:eastAsiaTheme="minorEastAsia" w:hAnsi="Times New Roman" w:cs="Times New Roman"/>
+          <w:i/>
+          <w:iCs/>
+        </w:rPr>
+        <w:t>Init(</w:t>
+      </w:r>
+      <w:proofErr w:type="gramEnd"/>
+      <w:r>
+        <w:rPr>
+          <w:rFonts w:ascii="Times New Roman" w:eastAsiaTheme="minorEastAsia" w:hAnsi="Times New Roman" w:cs="Times New Roman"/>
+          <w:i/>
+          <w:iCs/>
+        </w:rPr>
+        <w:t xml:space="preserve">). </w:t>
       </w:r>
       <w:r>
         <w:rPr>
@@ -10857,6 +11070,123 @@
         </w:rPr>
         <w:br/>
       </w:r>
+      <w:r>
+        <w:rPr>
+          <w:rFonts w:ascii="Times New Roman" w:hAnsi="Times New Roman" w:cs="Times New Roman"/>
+        </w:rPr>
+        <w:lastRenderedPageBreak/>
+        <w:t>Ustawienie wartości 0x10 na konkretnych bitach, spowoduje mruganie z częstotliwością PWM 0 dla konkretnej diody.</w:t>
+      </w:r>
+    </w:p>
+    <w:p>
+      <w:pPr>
+        <w:spacing w:after="120"/>
+        <w:rPr>
+          <w:rFonts w:ascii="Times New Roman" w:hAnsi="Times New Roman" w:cs="Times New Roman"/>
+        </w:rPr>
+      </w:pPr>
+      <w:r>
+        <w:rPr>
+          <w:rFonts w:ascii="Times New Roman" w:hAnsi="Times New Roman" w:cs="Times New Roman"/>
+        </w:rPr>
+        <w:t>Ustawienie wartości 0x11 na konkretnych bitach, spowoduje mruganie z częstotliwością PWM 1 dla konkretnej diody.</w:t>
+      </w:r>
+    </w:p>
+    <w:p>
+      <w:pPr>
+        <w:spacing w:after="120"/>
+        <w:rPr>
+          <w:rFonts w:ascii="Times New Roman" w:hAnsi="Times New Roman" w:cs="Times New Roman"/>
+        </w:rPr>
+      </w:pPr>
+      <w:r>
+        <w:rPr>
+          <w:rFonts w:ascii="Times New Roman" w:hAnsi="Times New Roman" w:cs="Times New Roman"/>
+        </w:rPr>
+        <w:t>gdzie:</w:t>
+      </w:r>
+    </w:p>
+    <w:p>
+      <w:pPr>
+        <w:spacing w:after="120"/>
+        <w:rPr>
+          <w:rFonts w:ascii="Times New Roman" w:hAnsi="Times New Roman" w:cs="Times New Roman"/>
+        </w:rPr>
+      </w:pPr>
+      <w:r>
+        <w:rPr>
+          <w:rFonts w:ascii="Consolas" w:eastAsia="Times New Roman" w:hAnsi="Consolas" w:cs="Times New Roman"/>
+          <w:color w:val="2E74B5" w:themeColor="accent5" w:themeShade="BF"/>
+          <w:sz w:val="24"/>
+          <w:szCs w:val="24"/>
+          <w:lang w:val="en-US" w:eastAsia="pl-PL"/>
+        </w:rPr>
+        <w:t>PWM0</w:t>
+      </w:r>
+      <w:r>
+        <w:rPr>
+          <w:rFonts w:ascii="Times New Roman" w:hAnsi="Times New Roman" w:cs="Times New Roman"/>
+          <w:lang w:val="en-US"/>
+        </w:rPr>
+        <w:t xml:space="preserve"> </w:t>
+      </w:r>
+      <w:r>
+        <w:rPr>
+          <w:rFonts w:ascii="Times New Roman" w:hAnsi="Times New Roman" w:cs="Times New Roman"/>
+          <w:lang w:val="en-US"/>
+        </w:rPr>
+        <w:t xml:space="preserve">(Pulse </w:t>
+      </w:r>
+      <w:proofErr w:type="gramStart"/>
+      <w:r>
+        <w:rPr>
+          <w:rFonts w:ascii="Times New Roman" w:hAnsi="Times New Roman" w:cs="Times New Roman"/>
+          <w:lang w:val="en-US"/>
+        </w:rPr>
+        <w:t>With</w:t>
+      </w:r>
+      <w:proofErr w:type="gramEnd"/>
+      <w:r>
+        <w:rPr>
+          <w:rFonts w:ascii="Times New Roman" w:hAnsi="Times New Roman" w:cs="Times New Roman"/>
+          <w:lang w:val="en-US"/>
+        </w:rPr>
+        <w:t xml:space="preserve"> Modulation 0), </w:t>
+      </w:r>
+      <w:r>
+        <w:rPr>
+          <w:rFonts w:ascii="Consolas" w:eastAsia="Times New Roman" w:hAnsi="Consolas" w:cs="Times New Roman"/>
+          <w:color w:val="2E74B5" w:themeColor="accent5" w:themeShade="BF"/>
+          <w:sz w:val="24"/>
+          <w:szCs w:val="24"/>
+          <w:lang w:eastAsia="pl-PL"/>
+        </w:rPr>
+        <w:t>PWM</w:t>
+      </w:r>
+      <w:r>
+        <w:rPr>
+          <w:rFonts w:ascii="Consolas" w:eastAsia="Times New Roman" w:hAnsi="Consolas" w:cs="Times New Roman"/>
+          <w:color w:val="2E74B5" w:themeColor="accent5" w:themeShade="BF"/>
+          <w:sz w:val="24"/>
+          <w:szCs w:val="24"/>
+          <w:lang w:eastAsia="pl-PL"/>
+        </w:rPr>
+        <w:t>1</w:t>
+      </w:r>
+      <w:r>
+        <w:rPr>
+          <w:rFonts w:ascii="Times New Roman" w:hAnsi="Times New Roman" w:cs="Times New Roman"/>
+        </w:rPr>
+        <w:t xml:space="preserve"> (Pulse with Modulation 1) – rejestry określające cykle pracy mrugania diod.</w:t>
+      </w:r>
+    </w:p>
+    <w:p>
+      <w:pPr>
+        <w:spacing w:after="120"/>
+        <w:rPr>
+          <w:rFonts w:ascii="Times New Roman" w:hAnsi="Times New Roman" w:cs="Times New Roman"/>
+        </w:rPr>
+      </w:pPr>
     </w:p>
     <w:p>
       <w:pPr>
@@ -10881,7 +11211,6 @@
           <w:sz w:val="36"/>
           <w:szCs w:val="36"/>
         </w:rPr>
-        <w:lastRenderedPageBreak/>
         <w:t xml:space="preserve">Interfejs </w:t>
       </w:r>
       <m:oMath>
@@ -11241,11 +11570,19 @@
         </w:rPr>
         <w:t xml:space="preserve"> </w:t>
       </w:r>
-      <w:r>
-        <w:rPr>
-          <w:rFonts w:ascii="Times New Roman" w:hAnsi="Times New Roman" w:cs="Times New Roman"/>
-        </w:rPr>
-        <w:t>–  wyznacza rejestr kontroli (</w:t>
+      <w:proofErr w:type="gramStart"/>
+      <w:r>
+        <w:rPr>
+          <w:rFonts w:ascii="Times New Roman" w:hAnsi="Times New Roman" w:cs="Times New Roman"/>
+        </w:rPr>
+        <w:t>–  wyznacza</w:t>
+      </w:r>
+      <w:proofErr w:type="gramEnd"/>
+      <w:r>
+        <w:rPr>
+          <w:rFonts w:ascii="Times New Roman" w:hAnsi="Times New Roman" w:cs="Times New Roman"/>
+        </w:rPr>
+        <w:t xml:space="preserve"> rejestr kontroli (</w:t>
       </w:r>
       <m:oMath>
         <m:sSup>
@@ -11344,11 +11681,19 @@
         </w:rPr>
         <w:t xml:space="preserve"> </w:t>
       </w:r>
-      <w:r>
-        <w:rPr>
-          <w:rFonts w:ascii="Times New Roman" w:hAnsi="Times New Roman" w:cs="Times New Roman"/>
-        </w:rPr>
-        <w:t>–  wyznacza rejestr statusu (</w:t>
+      <w:proofErr w:type="gramStart"/>
+      <w:r>
+        <w:rPr>
+          <w:rFonts w:ascii="Times New Roman" w:hAnsi="Times New Roman" w:cs="Times New Roman"/>
+        </w:rPr>
+        <w:t>–  wyznacza</w:t>
+      </w:r>
+      <w:proofErr w:type="gramEnd"/>
+      <w:r>
+        <w:rPr>
+          <w:rFonts w:ascii="Times New Roman" w:hAnsi="Times New Roman" w:cs="Times New Roman"/>
+        </w:rPr>
+        <w:t xml:space="preserve"> rejestr statusu (</w:t>
       </w:r>
       <m:oMath>
         <m:sSup>
@@ -11459,11 +11804,19 @@
         </w:rPr>
         <w:t xml:space="preserve"> </w:t>
       </w:r>
-      <w:r>
-        <w:rPr>
-          <w:rFonts w:ascii="Times New Roman" w:hAnsi="Times New Roman" w:cs="Times New Roman"/>
-        </w:rPr>
-        <w:t>–  wyznacza rejestr danych (</w:t>
+      <w:proofErr w:type="gramStart"/>
+      <w:r>
+        <w:rPr>
+          <w:rFonts w:ascii="Times New Roman" w:hAnsi="Times New Roman" w:cs="Times New Roman"/>
+        </w:rPr>
+        <w:t>–  wyznacza</w:t>
+      </w:r>
+      <w:proofErr w:type="gramEnd"/>
+      <w:r>
+        <w:rPr>
+          <w:rFonts w:ascii="Times New Roman" w:hAnsi="Times New Roman" w:cs="Times New Roman"/>
+        </w:rPr>
+        <w:t xml:space="preserve"> rejestr danych (</w:t>
       </w:r>
       <m:oMath>
         <m:sSup>
@@ -11574,11 +11927,19 @@
         </w:rPr>
         <w:t xml:space="preserve"> </w:t>
       </w:r>
-      <w:r>
-        <w:rPr>
-          <w:rFonts w:ascii="Times New Roman" w:hAnsi="Times New Roman" w:cs="Times New Roman"/>
-        </w:rPr>
-        <w:t>–  wyznacza rejestr adresu (</w:t>
+      <w:proofErr w:type="gramStart"/>
+      <w:r>
+        <w:rPr>
+          <w:rFonts w:ascii="Times New Roman" w:hAnsi="Times New Roman" w:cs="Times New Roman"/>
+        </w:rPr>
+        <w:t>–  wyznacza</w:t>
+      </w:r>
+      <w:proofErr w:type="gramEnd"/>
+      <w:r>
+        <w:rPr>
+          <w:rFonts w:ascii="Times New Roman" w:hAnsi="Times New Roman" w:cs="Times New Roman"/>
+        </w:rPr>
+        <w:t xml:space="preserve"> rejestr adresu (</w:t>
       </w:r>
       <m:oMath>
         <m:sSup>
@@ -11731,11 +12092,19 @@
         </w:rPr>
         <w:t xml:space="preserve"> </w:t>
       </w:r>
-      <w:r>
-        <w:rPr>
-          <w:rFonts w:ascii="Times New Roman" w:hAnsi="Times New Roman" w:cs="Times New Roman"/>
-        </w:rPr>
-        <w:t>–  wyznacza rejestr cyklu pracy HIGH (</w:t>
+      <w:proofErr w:type="gramStart"/>
+      <w:r>
+        <w:rPr>
+          <w:rFonts w:ascii="Times New Roman" w:hAnsi="Times New Roman" w:cs="Times New Roman"/>
+        </w:rPr>
+        <w:t>–  wyznacza</w:t>
+      </w:r>
+      <w:proofErr w:type="gramEnd"/>
+      <w:r>
+        <w:rPr>
+          <w:rFonts w:ascii="Times New Roman" w:hAnsi="Times New Roman" w:cs="Times New Roman"/>
+        </w:rPr>
+        <w:t xml:space="preserve"> rejestr cyklu pracy HIGH (</w:t>
       </w:r>
       <m:oMath>
         <m:sSup>
@@ -11889,11 +12258,19 @@
         </w:rPr>
         <w:t xml:space="preserve"> </w:t>
       </w:r>
-      <w:r>
-        <w:rPr>
-          <w:rFonts w:ascii="Times New Roman" w:hAnsi="Times New Roman" w:cs="Times New Roman"/>
-        </w:rPr>
-        <w:t>–  wyznacza rejestr cyklu pracy LOW (</w:t>
+      <w:proofErr w:type="gramStart"/>
+      <w:r>
+        <w:rPr>
+          <w:rFonts w:ascii="Times New Roman" w:hAnsi="Times New Roman" w:cs="Times New Roman"/>
+        </w:rPr>
+        <w:t>–  wyznacza</w:t>
+      </w:r>
+      <w:proofErr w:type="gramEnd"/>
+      <w:r>
+        <w:rPr>
+          <w:rFonts w:ascii="Times New Roman" w:hAnsi="Times New Roman" w:cs="Times New Roman"/>
+        </w:rPr>
+        <w:t xml:space="preserve"> rejestr cyklu pracy LOW (</w:t>
       </w:r>
       <m:oMath>
         <m:sSup>
@@ -12047,11 +12424,19 @@
         </w:rPr>
         <w:t xml:space="preserve"> </w:t>
       </w:r>
-      <w:r>
-        <w:rPr>
-          <w:rFonts w:ascii="Times New Roman" w:hAnsi="Times New Roman" w:cs="Times New Roman"/>
-        </w:rPr>
-        <w:t>–  wyznacza rejestr czyszczenia (</w:t>
+      <w:proofErr w:type="gramStart"/>
+      <w:r>
+        <w:rPr>
+          <w:rFonts w:ascii="Times New Roman" w:hAnsi="Times New Roman" w:cs="Times New Roman"/>
+        </w:rPr>
+        <w:t>–  wyznacza</w:t>
+      </w:r>
+      <w:proofErr w:type="gramEnd"/>
+      <w:r>
+        <w:rPr>
+          <w:rFonts w:ascii="Times New Roman" w:hAnsi="Times New Roman" w:cs="Times New Roman"/>
+        </w:rPr>
+        <w:t xml:space="preserve"> rejestr czyszczenia (</w:t>
       </w:r>
       <m:oMath>
         <m:sSup>
@@ -12527,6 +12912,7 @@
         <w:rPr>
           <w:rFonts w:ascii="Times New Roman" w:hAnsi="Times New Roman" w:cs="Times New Roman"/>
         </w:rPr>
+        <w:lastRenderedPageBreak/>
         <w:t>Wyczyszczenie flag poprzez wpisanie do rejestru I2C</w:t>
       </w:r>
       <w:r>
@@ -13249,7 +13635,6 @@
           <w:rFonts w:ascii="Times New Roman" w:hAnsi="Times New Roman" w:cs="Times New Roman"/>
           <w:lang w:val="en-US"/>
         </w:rPr>
-        <w:lastRenderedPageBreak/>
         <w:t>gdzie:</w:t>
       </w:r>
     </w:p>
@@ -14585,6 +14970,7 @@
           <w:b/>
           <w:bCs/>
         </w:rPr>
+        <w:lastRenderedPageBreak/>
         <w:t xml:space="preserve">TC – </w:t>
       </w:r>
       <w:r>
@@ -14952,7 +15338,6 @@
           <w:b/>
           <w:bCs/>
         </w:rPr>
-        <w:lastRenderedPageBreak/>
         <w:t>PC</w:t>
       </w:r>
       <w:r>
@@ -15117,13 +15502,23 @@
         </w:rPr>
         <w:t xml:space="preserve"> jakie operacje powinny zostać wykonane w przypadku gdy </w:t>
       </w:r>
+      <w:proofErr w:type="gramStart"/>
       <w:r>
         <w:rPr>
           <w:rFonts w:ascii="Times New Roman" w:hAnsi="Times New Roman" w:cs="Times New Roman"/>
           <w:b/>
           <w:bCs/>
         </w:rPr>
-        <w:t xml:space="preserve">MR(0-3) </w:t>
+        <w:t>MR(</w:t>
+      </w:r>
+      <w:proofErr w:type="gramEnd"/>
+      <w:r>
+        <w:rPr>
+          <w:rFonts w:ascii="Times New Roman" w:hAnsi="Times New Roman" w:cs="Times New Roman"/>
+          <w:b/>
+          <w:bCs/>
+        </w:rPr>
+        <w:t xml:space="preserve">0-3) </w:t>
       </w:r>
       <w:r>
         <w:rPr>
@@ -16171,6 +16566,7 @@
           <w:sz w:val="24"/>
           <w:szCs w:val="24"/>
         </w:rPr>
+        <w:lastRenderedPageBreak/>
         <w:t>Ustawiamy funkcje, która powinna z</w:t>
       </w:r>
       <w:r>
@@ -16420,6 +16816,7 @@
           <w:lang w:eastAsia="pl-PL"/>
         </w:rPr>
       </w:pPr>
+      <w:proofErr w:type="gramStart"/>
       <w:r>
         <w:rPr>
           <w:rFonts w:ascii="Consolas" w:eastAsia="Times New Roman" w:hAnsi="Consolas" w:cs="Times New Roman"/>
@@ -16436,6 +16833,7 @@
         </w:rPr>
         <w:t>(</w:t>
       </w:r>
+      <w:proofErr w:type="gramEnd"/>
       <w:r>
         <w:rPr>
           <w:rFonts w:ascii="Consolas" w:eastAsia="Times New Roman" w:hAnsi="Consolas" w:cs="Times New Roman"/>
@@ -16539,6 +16937,27 @@
           <w:rFonts w:ascii="Times New Roman" w:hAnsi="Times New Roman" w:cs="Times New Roman"/>
         </w:rPr>
         <w:t xml:space="preserve"> zegara peryferyjnego.</w:t>
+      </w:r>
+    </w:p>
+    <w:p>
+      <w:pPr>
+        <w:rPr>
+          <w:rFonts w:ascii="Times New Roman" w:hAnsi="Times New Roman" w:cs="Times New Roman"/>
+          <w:b/>
+          <w:bCs/>
+          <w:sz w:val="48"/>
+          <w:szCs w:val="48"/>
+        </w:rPr>
+      </w:pPr>
+      <w:r>
+        <w:rPr>
+          <w:rFonts w:ascii="Times New Roman" w:hAnsi="Times New Roman" w:cs="Times New Roman"/>
+          <w:b/>
+          <w:bCs/>
+          <w:sz w:val="48"/>
+          <w:szCs w:val="48"/>
+        </w:rPr>
+        <w:br w:type="page"/>
       </w:r>
     </w:p>
     <w:p>
@@ -16567,7 +16986,17 @@
           <w:szCs w:val="48"/>
         </w:rPr>
         <w:lastRenderedPageBreak/>
-        <w:t xml:space="preserve"> Analiza skutków awarii</w:t>
+        <w:t xml:space="preserve"> </w:t>
+      </w:r>
+      <w:r>
+        <w:rPr>
+          <w:rFonts w:ascii="Times New Roman" w:hAnsi="Times New Roman" w:cs="Times New Roman"/>
+          <w:b/>
+          <w:bCs/>
+          <w:sz w:val="48"/>
+          <w:szCs w:val="48"/>
+        </w:rPr>
+        <w:t>Analiza skutków awarii</w:t>
       </w:r>
     </w:p>
     <w:tbl>

</xml_diff>

<commit_message>
Source code zip, and report
</commit_message>
<xml_diff>
--- a/Ball_The_Game_-_dokumentacja.docx
+++ b/Ball_The_Game_-_dokumentacja.docx
@@ -98,7 +98,7 @@
     </w:p>
     <w:p>
       <w:pPr>
-        <w:spacing w:before="4560" w:after="120"/>
+        <w:spacing w:after="0" w:line="360" w:lineRule="auto"/>
         <w:rPr>
           <w:rFonts w:ascii="Times New Roman" w:hAnsi="Times New Roman" w:cs="Times New Roman"/>
           <w:b/>
@@ -107,7 +107,10 @@
           <w:szCs w:val="28"/>
         </w:rPr>
       </w:pPr>
-      <w:r>
+    </w:p>
+    <w:p>
+      <w:pPr>
+        <w:spacing w:after="0" w:line="360" w:lineRule="auto"/>
         <w:rPr>
           <w:rFonts w:ascii="Times New Roman" w:hAnsi="Times New Roman" w:cs="Times New Roman"/>
           <w:b/>
@@ -115,40 +118,11 @@
           <w:sz w:val="28"/>
           <w:szCs w:val="28"/>
         </w:rPr>
-        <w:t>Zajęcia:</w:t>
-      </w:r>
-    </w:p>
-    <w:p>
-      <w:pPr>
-        <w:spacing w:after="120"/>
-        <w:rPr>
-          <w:rFonts w:ascii="Times New Roman" w:hAnsi="Times New Roman" w:cs="Times New Roman"/>
-          <w:sz w:val="24"/>
-          <w:szCs w:val="24"/>
-        </w:rPr>
-      </w:pPr>
-      <w:r>
-        <w:rPr>
-          <w:rFonts w:ascii="Times New Roman" w:hAnsi="Times New Roman" w:cs="Times New Roman"/>
-          <w:sz w:val="24"/>
-          <w:szCs w:val="24"/>
-        </w:rPr>
-        <w:t>Systemy Wbudowane, środa 12:00</w:t>
-      </w:r>
-    </w:p>
-    <w:p>
-      <w:pPr>
-        <w:spacing w:after="120"/>
-        <w:rPr>
-          <w:rFonts w:ascii="Times New Roman" w:hAnsi="Times New Roman" w:cs="Times New Roman"/>
-          <w:sz w:val="24"/>
-          <w:szCs w:val="24"/>
-        </w:rPr>
-      </w:pPr>
-    </w:p>
-    <w:p>
-      <w:pPr>
-        <w:spacing w:after="120"/>
+      </w:pPr>
+    </w:p>
+    <w:p>
+      <w:pPr>
+        <w:spacing w:after="0" w:line="360" w:lineRule="auto"/>
         <w:rPr>
           <w:rFonts w:ascii="Times New Roman" w:hAnsi="Times New Roman" w:cs="Times New Roman"/>
           <w:b/>
@@ -157,7 +131,10 @@
           <w:szCs w:val="28"/>
         </w:rPr>
       </w:pPr>
-      <w:r>
+    </w:p>
+    <w:p>
+      <w:pPr>
+        <w:spacing w:after="0" w:line="360" w:lineRule="auto"/>
         <w:rPr>
           <w:rFonts w:ascii="Times New Roman" w:hAnsi="Times New Roman" w:cs="Times New Roman"/>
           <w:b/>
@@ -165,127 +142,11 @@
           <w:sz w:val="28"/>
           <w:szCs w:val="28"/>
         </w:rPr>
-        <w:t>Skład zespołu:</w:t>
-      </w:r>
-    </w:p>
-    <w:p>
-      <w:pPr>
-        <w:spacing w:after="0"/>
-        <w:rPr>
-          <w:rFonts w:ascii="Times New Roman" w:hAnsi="Times New Roman" w:cs="Times New Roman"/>
-          <w:sz w:val="24"/>
-          <w:szCs w:val="24"/>
-        </w:rPr>
-      </w:pPr>
-      <w:r>
-        <w:rPr>
-          <w:rFonts w:ascii="Times New Roman" w:hAnsi="Times New Roman" w:cs="Times New Roman"/>
-          <w:sz w:val="24"/>
-          <w:szCs w:val="24"/>
-        </w:rPr>
-        <w:t>Nikodem Kirsz</w:t>
-      </w:r>
-      <w:r>
-        <w:rPr>
-          <w:rFonts w:ascii="Times New Roman" w:hAnsi="Times New Roman" w:cs="Times New Roman"/>
-          <w:sz w:val="24"/>
-          <w:szCs w:val="24"/>
-        </w:rPr>
-        <w:tab/>
-      </w:r>
-      <w:r>
-        <w:rPr>
-          <w:rFonts w:ascii="Times New Roman" w:hAnsi="Times New Roman" w:cs="Times New Roman"/>
-          <w:sz w:val="24"/>
-          <w:szCs w:val="24"/>
-        </w:rPr>
-        <w:t>236559</w:t>
-      </w:r>
-    </w:p>
-    <w:p>
-      <w:pPr>
-        <w:spacing w:after="0"/>
-        <w:rPr>
-          <w:rFonts w:ascii="Times New Roman" w:hAnsi="Times New Roman" w:cs="Times New Roman"/>
-          <w:sz w:val="24"/>
-          <w:szCs w:val="24"/>
-        </w:rPr>
-      </w:pPr>
-      <w:r>
-        <w:rPr>
-          <w:rFonts w:ascii="Times New Roman" w:hAnsi="Times New Roman" w:cs="Times New Roman"/>
-          <w:sz w:val="24"/>
-          <w:szCs w:val="24"/>
-        </w:rPr>
-        <w:t>Bartosz Siekański</w:t>
-      </w:r>
-      <w:r>
-        <w:rPr>
-          <w:rFonts w:ascii="Times New Roman" w:hAnsi="Times New Roman" w:cs="Times New Roman"/>
-          <w:sz w:val="24"/>
-          <w:szCs w:val="24"/>
-        </w:rPr>
-        <w:tab/>
-        <w:t>236646</w:t>
-      </w:r>
-    </w:p>
-    <w:p>
-      <w:pPr>
-        <w:spacing w:after="120"/>
-        <w:rPr>
-          <w:rFonts w:ascii="Times New Roman" w:hAnsi="Times New Roman" w:cs="Times New Roman"/>
-          <w:sz w:val="24"/>
-          <w:szCs w:val="24"/>
-        </w:rPr>
-      </w:pPr>
-      <w:r>
-        <w:rPr>
-          <w:rFonts w:ascii="Times New Roman" w:hAnsi="Times New Roman" w:cs="Times New Roman"/>
-          <w:sz w:val="24"/>
-          <w:szCs w:val="24"/>
-        </w:rPr>
-        <w:t>Oskar Trela</w:t>
-      </w:r>
-      <w:r>
-        <w:rPr>
-          <w:rFonts w:ascii="Times New Roman" w:hAnsi="Times New Roman" w:cs="Times New Roman"/>
-          <w:sz w:val="24"/>
-          <w:szCs w:val="24"/>
-        </w:rPr>
-        <w:tab/>
-      </w:r>
-      <w:r>
-        <w:rPr>
-          <w:rFonts w:ascii="Times New Roman" w:hAnsi="Times New Roman" w:cs="Times New Roman"/>
-          <w:sz w:val="24"/>
-          <w:szCs w:val="24"/>
-        </w:rPr>
-        <w:tab/>
-        <w:t>236677</w:t>
-      </w:r>
-      <w:r>
-        <w:rPr>
-          <w:rFonts w:ascii="Times New Roman" w:hAnsi="Times New Roman" w:cs="Times New Roman"/>
-          <w:sz w:val="24"/>
-          <w:szCs w:val="24"/>
-        </w:rPr>
-        <w:tab/>
-        <w:t>(lider)</w:t>
-      </w:r>
-    </w:p>
-    <w:p>
-      <w:pPr>
-        <w:spacing w:after="120"/>
-        <w:rPr>
-          <w:rFonts w:ascii="Times New Roman" w:hAnsi="Times New Roman" w:cs="Times New Roman"/>
-          <w:sz w:val="28"/>
-          <w:szCs w:val="28"/>
-        </w:rPr>
-      </w:pPr>
-    </w:p>
-    <w:p>
-      <w:pPr>
-        <w:spacing w:after="120"/>
+      </w:pPr>
+    </w:p>
+    <w:p>
+      <w:pPr>
+        <w:spacing w:after="0" w:line="360" w:lineRule="auto"/>
         <w:rPr>
           <w:rFonts w:ascii="Times New Roman" w:hAnsi="Times New Roman" w:cs="Times New Roman"/>
           <w:b/>
@@ -294,7 +155,10 @@
           <w:szCs w:val="28"/>
         </w:rPr>
       </w:pPr>
-      <w:r>
+    </w:p>
+    <w:p>
+      <w:pPr>
+        <w:spacing w:after="0" w:line="360" w:lineRule="auto"/>
         <w:rPr>
           <w:rFonts w:ascii="Times New Roman" w:hAnsi="Times New Roman" w:cs="Times New Roman"/>
           <w:b/>
@@ -302,6 +166,236 @@
           <w:sz w:val="28"/>
           <w:szCs w:val="28"/>
         </w:rPr>
+      </w:pPr>
+    </w:p>
+    <w:p>
+      <w:pPr>
+        <w:spacing w:after="0" w:line="360" w:lineRule="auto"/>
+        <w:rPr>
+          <w:rFonts w:ascii="Times New Roman" w:hAnsi="Times New Roman" w:cs="Times New Roman"/>
+          <w:b/>
+          <w:bCs/>
+          <w:sz w:val="28"/>
+          <w:szCs w:val="28"/>
+        </w:rPr>
+      </w:pPr>
+    </w:p>
+    <w:p>
+      <w:pPr>
+        <w:spacing w:after="0" w:line="360" w:lineRule="auto"/>
+        <w:rPr>
+          <w:rFonts w:ascii="Times New Roman" w:hAnsi="Times New Roman" w:cs="Times New Roman"/>
+          <w:b/>
+          <w:bCs/>
+          <w:sz w:val="28"/>
+          <w:szCs w:val="28"/>
+        </w:rPr>
+      </w:pPr>
+    </w:p>
+    <w:p>
+      <w:pPr>
+        <w:spacing w:after="0" w:line="360" w:lineRule="auto"/>
+        <w:rPr>
+          <w:rFonts w:ascii="Times New Roman" w:hAnsi="Times New Roman" w:cs="Times New Roman"/>
+          <w:sz w:val="32"/>
+          <w:szCs w:val="32"/>
+        </w:rPr>
+      </w:pPr>
+      <w:r>
+        <w:rPr>
+          <w:rFonts w:ascii="Times New Roman" w:hAnsi="Times New Roman" w:cs="Times New Roman"/>
+          <w:b/>
+          <w:bCs/>
+          <w:sz w:val="28"/>
+          <w:szCs w:val="28"/>
+        </w:rPr>
+        <w:t>Zajęcia:</w:t>
+      </w:r>
+    </w:p>
+    <w:p>
+      <w:pPr>
+        <w:spacing w:after="240"/>
+        <w:rPr>
+          <w:rFonts w:ascii="Times New Roman" w:hAnsi="Times New Roman" w:cs="Times New Roman"/>
+          <w:sz w:val="32"/>
+          <w:szCs w:val="32"/>
+        </w:rPr>
+      </w:pPr>
+      <w:r>
+        <w:rPr>
+          <w:rFonts w:ascii="Times New Roman" w:hAnsi="Times New Roman" w:cs="Times New Roman"/>
+          <w:sz w:val="24"/>
+          <w:szCs w:val="24"/>
+        </w:rPr>
+        <w:t>Systemy Wbudowane, środa 12:00</w:t>
+      </w:r>
+    </w:p>
+    <w:p>
+      <w:pPr>
+        <w:spacing w:after="120"/>
+        <w:rPr>
+          <w:rFonts w:ascii="Times New Roman" w:hAnsi="Times New Roman" w:cs="Times New Roman"/>
+          <w:sz w:val="24"/>
+          <w:szCs w:val="24"/>
+        </w:rPr>
+      </w:pPr>
+    </w:p>
+    <w:p>
+      <w:pPr>
+        <w:spacing w:after="120"/>
+        <w:rPr>
+          <w:rFonts w:ascii="Times New Roman" w:hAnsi="Times New Roman" w:cs="Times New Roman"/>
+          <w:b/>
+          <w:bCs/>
+          <w:sz w:val="28"/>
+          <w:szCs w:val="28"/>
+        </w:rPr>
+      </w:pPr>
+      <w:r>
+        <w:rPr>
+          <w:rFonts w:ascii="Times New Roman" w:hAnsi="Times New Roman" w:cs="Times New Roman"/>
+          <w:b/>
+          <w:bCs/>
+          <w:sz w:val="28"/>
+          <w:szCs w:val="28"/>
+        </w:rPr>
+        <w:t>Skład zespołu:</w:t>
+      </w:r>
+    </w:p>
+    <w:p>
+      <w:pPr>
+        <w:spacing w:after="0"/>
+        <w:rPr>
+          <w:rFonts w:ascii="Times New Roman" w:hAnsi="Times New Roman" w:cs="Times New Roman"/>
+          <w:sz w:val="24"/>
+          <w:szCs w:val="24"/>
+        </w:rPr>
+      </w:pPr>
+      <w:r>
+        <w:rPr>
+          <w:rFonts w:ascii="Times New Roman" w:hAnsi="Times New Roman" w:cs="Times New Roman"/>
+          <w:sz w:val="24"/>
+          <w:szCs w:val="24"/>
+        </w:rPr>
+        <w:t>Nikodem Kirsz</w:t>
+      </w:r>
+      <w:r>
+        <w:rPr>
+          <w:rFonts w:ascii="Times New Roman" w:hAnsi="Times New Roman" w:cs="Times New Roman"/>
+          <w:sz w:val="24"/>
+          <w:szCs w:val="24"/>
+        </w:rPr>
+        <w:tab/>
+      </w:r>
+      <w:r>
+        <w:rPr>
+          <w:rFonts w:ascii="Times New Roman" w:hAnsi="Times New Roman" w:cs="Times New Roman"/>
+          <w:sz w:val="24"/>
+          <w:szCs w:val="24"/>
+        </w:rPr>
+        <w:t>236559</w:t>
+      </w:r>
+    </w:p>
+    <w:p>
+      <w:pPr>
+        <w:spacing w:after="0"/>
+        <w:rPr>
+          <w:rFonts w:ascii="Times New Roman" w:hAnsi="Times New Roman" w:cs="Times New Roman"/>
+          <w:sz w:val="24"/>
+          <w:szCs w:val="24"/>
+        </w:rPr>
+      </w:pPr>
+      <w:r>
+        <w:rPr>
+          <w:rFonts w:ascii="Times New Roman" w:hAnsi="Times New Roman" w:cs="Times New Roman"/>
+          <w:sz w:val="24"/>
+          <w:szCs w:val="24"/>
+        </w:rPr>
+        <w:t>Bartosz Siekański</w:t>
+      </w:r>
+      <w:r>
+        <w:rPr>
+          <w:rFonts w:ascii="Times New Roman" w:hAnsi="Times New Roman" w:cs="Times New Roman"/>
+          <w:sz w:val="24"/>
+          <w:szCs w:val="24"/>
+        </w:rPr>
+        <w:tab/>
+        <w:t>236646</w:t>
+      </w:r>
+    </w:p>
+    <w:p>
+      <w:pPr>
+        <w:spacing w:after="120"/>
+        <w:rPr>
+          <w:rFonts w:ascii="Times New Roman" w:hAnsi="Times New Roman" w:cs="Times New Roman"/>
+          <w:sz w:val="24"/>
+          <w:szCs w:val="24"/>
+        </w:rPr>
+      </w:pPr>
+      <w:r>
+        <w:rPr>
+          <w:rFonts w:ascii="Times New Roman" w:hAnsi="Times New Roman" w:cs="Times New Roman"/>
+          <w:sz w:val="24"/>
+          <w:szCs w:val="24"/>
+        </w:rPr>
+        <w:t>Oskar Trela</w:t>
+      </w:r>
+      <w:r>
+        <w:rPr>
+          <w:rFonts w:ascii="Times New Roman" w:hAnsi="Times New Roman" w:cs="Times New Roman"/>
+          <w:sz w:val="24"/>
+          <w:szCs w:val="24"/>
+        </w:rPr>
+        <w:tab/>
+      </w:r>
+      <w:r>
+        <w:rPr>
+          <w:rFonts w:ascii="Times New Roman" w:hAnsi="Times New Roman" w:cs="Times New Roman"/>
+          <w:sz w:val="24"/>
+          <w:szCs w:val="24"/>
+        </w:rPr>
+        <w:tab/>
+        <w:t>236677</w:t>
+      </w:r>
+      <w:r>
+        <w:rPr>
+          <w:rFonts w:ascii="Times New Roman" w:hAnsi="Times New Roman" w:cs="Times New Roman"/>
+          <w:sz w:val="24"/>
+          <w:szCs w:val="24"/>
+        </w:rPr>
+        <w:tab/>
+        <w:t>(lider)</w:t>
+      </w:r>
+    </w:p>
+    <w:p>
+      <w:pPr>
+        <w:spacing w:after="120"/>
+        <w:rPr>
+          <w:rFonts w:ascii="Times New Roman" w:hAnsi="Times New Roman" w:cs="Times New Roman"/>
+          <w:sz w:val="28"/>
+          <w:szCs w:val="28"/>
+        </w:rPr>
+      </w:pPr>
+    </w:p>
+    <w:p>
+      <w:pPr>
+        <w:spacing w:after="120"/>
+        <w:rPr>
+          <w:rFonts w:ascii="Times New Roman" w:hAnsi="Times New Roman" w:cs="Times New Roman"/>
+          <w:b/>
+          <w:bCs/>
+          <w:sz w:val="28"/>
+          <w:szCs w:val="28"/>
+        </w:rPr>
+      </w:pPr>
+      <w:r>
+        <w:rPr>
+          <w:rFonts w:ascii="Times New Roman" w:hAnsi="Times New Roman" w:cs="Times New Roman"/>
+          <w:b/>
+          <w:bCs/>
+          <w:sz w:val="28"/>
+          <w:szCs w:val="28"/>
+        </w:rPr>
         <w:t>Urządzenie wykorzystane w projekcie:</w:t>
       </w:r>
     </w:p>
@@ -337,6 +431,217 @@
           <w:szCs w:val="24"/>
         </w:rPr>
         <w:t>oard</w:t>
+      </w:r>
+    </w:p>
+    <w:p>
+      <w:pPr>
+        <w:spacing w:after="120"/>
+        <w:rPr>
+          <w:rFonts w:ascii="Times New Roman" w:hAnsi="Times New Roman" w:cs="Times New Roman"/>
+          <w:sz w:val="28"/>
+          <w:szCs w:val="28"/>
+        </w:rPr>
+      </w:pPr>
+    </w:p>
+    <w:p>
+      <w:pPr>
+        <w:spacing w:after="120"/>
+        <w:rPr>
+          <w:rFonts w:ascii="Times New Roman" w:hAnsi="Times New Roman" w:cs="Times New Roman"/>
+          <w:b/>
+          <w:bCs/>
+          <w:sz w:val="28"/>
+          <w:szCs w:val="28"/>
+        </w:rPr>
+      </w:pPr>
+      <w:r>
+        <w:rPr>
+          <w:rFonts w:ascii="Times New Roman" w:hAnsi="Times New Roman" w:cs="Times New Roman"/>
+          <w:b/>
+          <w:bCs/>
+          <w:sz w:val="28"/>
+          <w:szCs w:val="28"/>
+        </w:rPr>
+        <w:t>Procentowy wkład pracy</w:t>
+      </w:r>
+      <w:r>
+        <w:rPr>
+          <w:rFonts w:ascii="Times New Roman" w:hAnsi="Times New Roman" w:cs="Times New Roman"/>
+          <w:b/>
+          <w:bCs/>
+          <w:sz w:val="28"/>
+          <w:szCs w:val="28"/>
+        </w:rPr>
+        <w:t>:</w:t>
+      </w:r>
+    </w:p>
+    <w:p>
+      <w:pPr>
+        <w:spacing w:after="0"/>
+        <w:rPr>
+          <w:rFonts w:ascii="Times New Roman" w:hAnsi="Times New Roman" w:cs="Times New Roman"/>
+          <w:sz w:val="24"/>
+          <w:szCs w:val="24"/>
+        </w:rPr>
+      </w:pPr>
+      <w:r>
+        <w:rPr>
+          <w:rFonts w:ascii="Times New Roman" w:hAnsi="Times New Roman" w:cs="Times New Roman"/>
+          <w:sz w:val="24"/>
+          <w:szCs w:val="24"/>
+        </w:rPr>
+        <w:t>Nikodem Kirsz</w:t>
+      </w:r>
+      <w:r>
+        <w:rPr>
+          <w:rFonts w:ascii="Times New Roman" w:hAnsi="Times New Roman" w:cs="Times New Roman"/>
+          <w:sz w:val="24"/>
+          <w:szCs w:val="24"/>
+        </w:rPr>
+        <w:tab/>
+      </w:r>
+      <w:r>
+        <w:rPr>
+          <w:rFonts w:ascii="Times New Roman" w:hAnsi="Times New Roman" w:cs="Times New Roman"/>
+          <w:sz w:val="24"/>
+          <w:szCs w:val="24"/>
+        </w:rPr>
+        <w:t>3</w:t>
+      </w:r>
+      <w:r>
+        <w:rPr>
+          <w:rFonts w:ascii="Times New Roman" w:hAnsi="Times New Roman" w:cs="Times New Roman"/>
+          <w:sz w:val="24"/>
+          <w:szCs w:val="24"/>
+        </w:rPr>
+        <w:t>3.(3)</w:t>
+      </w:r>
+      <w:r>
+        <w:rPr>
+          <w:rFonts w:ascii="Times New Roman" w:hAnsi="Times New Roman" w:cs="Times New Roman"/>
+          <w:sz w:val="24"/>
+          <w:szCs w:val="24"/>
+        </w:rPr>
+        <w:t>%</w:t>
+      </w:r>
+    </w:p>
+    <w:p>
+      <w:pPr>
+        <w:spacing w:after="0"/>
+        <w:rPr>
+          <w:rFonts w:ascii="Times New Roman" w:hAnsi="Times New Roman" w:cs="Times New Roman"/>
+          <w:sz w:val="24"/>
+          <w:szCs w:val="24"/>
+        </w:rPr>
+      </w:pPr>
+      <w:r>
+        <w:rPr>
+          <w:rFonts w:ascii="Times New Roman" w:hAnsi="Times New Roman" w:cs="Times New Roman"/>
+          <w:sz w:val="24"/>
+          <w:szCs w:val="24"/>
+        </w:rPr>
+        <w:t>Bartosz Siekański</w:t>
+      </w:r>
+      <w:r>
+        <w:rPr>
+          <w:rFonts w:ascii="Times New Roman" w:hAnsi="Times New Roman" w:cs="Times New Roman"/>
+          <w:sz w:val="24"/>
+          <w:szCs w:val="24"/>
+        </w:rPr>
+        <w:tab/>
+      </w:r>
+      <w:r>
+        <w:rPr>
+          <w:rFonts w:ascii="Times New Roman" w:hAnsi="Times New Roman" w:cs="Times New Roman"/>
+          <w:sz w:val="24"/>
+          <w:szCs w:val="24"/>
+        </w:rPr>
+        <w:t>3</w:t>
+      </w:r>
+      <w:r>
+        <w:rPr>
+          <w:rFonts w:ascii="Times New Roman" w:hAnsi="Times New Roman" w:cs="Times New Roman"/>
+          <w:sz w:val="24"/>
+          <w:szCs w:val="24"/>
+        </w:rPr>
+        <w:t>3</w:t>
+      </w:r>
+      <w:r>
+        <w:rPr>
+          <w:rFonts w:ascii="Times New Roman" w:hAnsi="Times New Roman" w:cs="Times New Roman"/>
+          <w:sz w:val="24"/>
+          <w:szCs w:val="24"/>
+        </w:rPr>
+        <w:t>.(3)</w:t>
+      </w:r>
+      <w:r>
+        <w:rPr>
+          <w:rFonts w:ascii="Times New Roman" w:hAnsi="Times New Roman" w:cs="Times New Roman"/>
+          <w:sz w:val="24"/>
+          <w:szCs w:val="24"/>
+        </w:rPr>
+        <w:t>%</w:t>
+      </w:r>
+    </w:p>
+    <w:p>
+      <w:pPr>
+        <w:spacing w:after="120"/>
+        <w:rPr>
+          <w:rFonts w:ascii="Times New Roman" w:hAnsi="Times New Roman" w:cs="Times New Roman"/>
+          <w:b/>
+          <w:bCs/>
+          <w:sz w:val="28"/>
+          <w:szCs w:val="28"/>
+        </w:rPr>
+      </w:pPr>
+      <w:r>
+        <w:rPr>
+          <w:rFonts w:ascii="Times New Roman" w:hAnsi="Times New Roman" w:cs="Times New Roman"/>
+          <w:sz w:val="24"/>
+          <w:szCs w:val="24"/>
+        </w:rPr>
+        <w:t>Oskar Trela</w:t>
+      </w:r>
+      <w:r>
+        <w:rPr>
+          <w:rFonts w:ascii="Times New Roman" w:hAnsi="Times New Roman" w:cs="Times New Roman"/>
+          <w:sz w:val="24"/>
+          <w:szCs w:val="24"/>
+        </w:rPr>
+        <w:tab/>
+      </w:r>
+      <w:r>
+        <w:rPr>
+          <w:rFonts w:ascii="Times New Roman" w:hAnsi="Times New Roman" w:cs="Times New Roman"/>
+          <w:sz w:val="24"/>
+          <w:szCs w:val="24"/>
+        </w:rPr>
+        <w:tab/>
+        <w:t>3</w:t>
+      </w:r>
+      <w:r>
+        <w:rPr>
+          <w:rFonts w:ascii="Times New Roman" w:hAnsi="Times New Roman" w:cs="Times New Roman"/>
+          <w:sz w:val="24"/>
+          <w:szCs w:val="24"/>
+        </w:rPr>
+        <w:t>3</w:t>
+      </w:r>
+      <w:r>
+        <w:rPr>
+          <w:rFonts w:ascii="Times New Roman" w:hAnsi="Times New Roman" w:cs="Times New Roman"/>
+          <w:sz w:val="24"/>
+          <w:szCs w:val="24"/>
+        </w:rPr>
+        <w:t>.(3)</w:t>
+      </w:r>
+      <w:r>
+        <w:rPr>
+          <w:rFonts w:ascii="Times New Roman" w:hAnsi="Times New Roman" w:cs="Times New Roman"/>
+          <w:sz w:val="24"/>
+          <w:szCs w:val="24"/>
+        </w:rPr>
+        <w:t>%</w:t>
       </w:r>
     </w:p>
     <w:p>
@@ -950,7 +1255,25 @@
                 <w:sz w:val="24"/>
                 <w:szCs w:val="24"/>
               </w:rPr>
-              <w:t>Interfejs GPIO (Joy-stick)</w:t>
+              <w:t>Interfejs GPIO (Joy-</w:t>
+            </w:r>
+            <w:proofErr w:type="spellStart"/>
+            <w:r>
+              <w:rPr>
+                <w:rFonts w:ascii="Times New Roman" w:hAnsi="Times New Roman" w:cs="Times New Roman"/>
+                <w:sz w:val="24"/>
+                <w:szCs w:val="24"/>
+              </w:rPr>
+              <w:t>stick</w:t>
+            </w:r>
+            <w:proofErr w:type="spellEnd"/>
+            <w:r>
+              <w:rPr>
+                <w:rFonts w:ascii="Times New Roman" w:hAnsi="Times New Roman" w:cs="Times New Roman"/>
+                <w:sz w:val="24"/>
+                <w:szCs w:val="24"/>
+              </w:rPr>
+              <w:t>)</w:t>
             </w:r>
           </w:p>
         </w:tc>
@@ -1857,7 +2180,21 @@
         <w:rPr>
           <w:rFonts w:ascii="Times New Roman" w:hAnsi="Times New Roman" w:cs="Times New Roman"/>
         </w:rPr>
-        <w:t xml:space="preserve"> (Joystick-Up)</w:t>
+        <w:t xml:space="preserve"> (Joystick-</w:t>
+      </w:r>
+      <w:proofErr w:type="spellStart"/>
+      <w:r>
+        <w:rPr>
+          <w:rFonts w:ascii="Times New Roman" w:hAnsi="Times New Roman" w:cs="Times New Roman"/>
+        </w:rPr>
+        <w:t>Up</w:t>
+      </w:r>
+      <w:proofErr w:type="spellEnd"/>
+      <w:r>
+        <w:rPr>
+          <w:rFonts w:ascii="Times New Roman" w:hAnsi="Times New Roman" w:cs="Times New Roman"/>
+        </w:rPr>
+        <w:t>)</w:t>
       </w:r>
       <w:r>
         <w:rPr>
@@ -1900,7 +2237,21 @@
           <w:rFonts w:ascii="Times New Roman" w:hAnsi="Times New Roman" w:cs="Times New Roman"/>
         </w:rPr>
         <w:tab/>
-        <w:t xml:space="preserve">Joystick-Up </w:t>
+        <w:t>Joystick-</w:t>
+      </w:r>
+      <w:proofErr w:type="spellStart"/>
+      <w:r>
+        <w:rPr>
+          <w:rFonts w:ascii="Times New Roman" w:hAnsi="Times New Roman" w:cs="Times New Roman"/>
+        </w:rPr>
+        <w:t>Up</w:t>
+      </w:r>
+      <w:proofErr w:type="spellEnd"/>
+      <w:r>
+        <w:rPr>
+          <w:rFonts w:ascii="Times New Roman" w:hAnsi="Times New Roman" w:cs="Times New Roman"/>
+        </w:rPr>
+        <w:t xml:space="preserve"> </w:t>
       </w:r>
       <w:r>
         <w:rPr>
@@ -2081,6 +2432,7 @@
         </w:rPr>
         <w:t xml:space="preserve">Program zaczyna się w funkcji </w:t>
       </w:r>
+      <w:proofErr w:type="spellStart"/>
       <w:proofErr w:type="gramStart"/>
       <w:r>
         <w:rPr>
@@ -2090,6 +2442,7 @@
         </w:rPr>
         <w:t>main</w:t>
       </w:r>
+      <w:proofErr w:type="spellEnd"/>
       <w:r>
         <w:rPr>
           <w:rFonts w:ascii="Times New Roman" w:hAnsi="Times New Roman" w:cs="Times New Roman"/>
@@ -2129,171 +2482,83 @@
         </w:rPr>
         <w:t xml:space="preserve">która to tworzy proces inicjalizacyjny </w:t>
       </w:r>
+      <w:proofErr w:type="spellStart"/>
       <w:r>
         <w:rPr>
           <w:rFonts w:ascii="Times New Roman" w:hAnsi="Times New Roman" w:cs="Times New Roman"/>
           <w:i/>
           <w:iCs/>
         </w:rPr>
-        <w:t>initProc(void* arg)</w:t>
-      </w:r>
-      <w:r>
-        <w:rPr>
-          <w:rFonts w:ascii="Times New Roman" w:hAnsi="Times New Roman" w:cs="Times New Roman"/>
-        </w:rPr>
-        <w:t xml:space="preserve">, który to z kolei tworzy proces inicjalizujący ekran, konwerter analogowo-cyfrowy oraz wyświetlający ekran powitalny – procedura </w:t>
-      </w:r>
+        <w:t>initProc</w:t>
+      </w:r>
+      <w:proofErr w:type="spellEnd"/>
       <w:r>
         <w:rPr>
           <w:rFonts w:ascii="Times New Roman" w:hAnsi="Times New Roman" w:cs="Times New Roman"/>
           <w:i/>
           <w:iCs/>
         </w:rPr>
-        <w:t>drawWelcome()</w:t>
-      </w:r>
+        <w:t>(</w:t>
+      </w:r>
+      <w:proofErr w:type="spellStart"/>
       <w:r>
         <w:rPr>
           <w:rFonts w:ascii="Times New Roman" w:hAnsi="Times New Roman" w:cs="Times New Roman"/>
           <w:i/>
           <w:iCs/>
         </w:rPr>
-        <w:t>.</w:t>
-      </w:r>
-      <w:r>
-        <w:rPr>
-          <w:rFonts w:ascii="Times New Roman" w:hAnsi="Times New Roman" w:cs="Times New Roman"/>
-        </w:rPr>
-        <w:t xml:space="preserve"> Następnie wchodzimy w nieskończoną pętlę, w której to możemy </w:t>
-      </w:r>
-      <w:r>
-        <w:rPr>
-          <w:rFonts w:ascii="Times New Roman" w:hAnsi="Times New Roman" w:cs="Times New Roman"/>
-        </w:rPr>
-        <w:t>wybierać</w:t>
-      </w:r>
-      <w:r>
-        <w:rPr>
-          <w:rFonts w:ascii="Times New Roman" w:hAnsi="Times New Roman" w:cs="Times New Roman"/>
-        </w:rPr>
-        <w:t xml:space="preserve"> Joystickiem żądaną akcję.</w:t>
-      </w:r>
-      <w:r>
-        <w:rPr>
-          <w:rFonts w:ascii="Times New Roman" w:hAnsi="Times New Roman" w:cs="Times New Roman"/>
-        </w:rPr>
-        <w:br/>
-      </w:r>
-      <w:r>
-        <w:rPr>
-          <w:rFonts w:ascii="Times New Roman" w:hAnsi="Times New Roman" w:cs="Times New Roman"/>
-        </w:rPr>
-        <w:t xml:space="preserve">Procedura </w:t>
-      </w:r>
+        <w:t>void</w:t>
+      </w:r>
+      <w:proofErr w:type="spellEnd"/>
       <w:r>
         <w:rPr>
           <w:rFonts w:ascii="Times New Roman" w:hAnsi="Times New Roman" w:cs="Times New Roman"/>
           <w:i/>
           <w:iCs/>
         </w:rPr>
-        <w:t>startGame()</w:t>
-      </w:r>
+        <w:t xml:space="preserve">* </w:t>
+      </w:r>
+      <w:proofErr w:type="spellStart"/>
       <w:r>
         <w:rPr>
           <w:rFonts w:ascii="Times New Roman" w:hAnsi="Times New Roman" w:cs="Times New Roman"/>
           <w:i/>
           <w:iCs/>
         </w:rPr>
-        <w:t xml:space="preserve"> </w:t>
-      </w:r>
-      <w:r>
-        <w:rPr>
-          <w:rFonts w:ascii="Times New Roman" w:hAnsi="Times New Roman" w:cs="Times New Roman"/>
-        </w:rPr>
-        <w:t>jest odpowiedzialna za wywołanie procedur inicjalizujących stan gry, wykonującą sekwencję di</w:t>
-      </w:r>
-      <w:r>
-        <w:rPr>
-          <w:rFonts w:ascii="Times New Roman" w:hAnsi="Times New Roman" w:cs="Times New Roman"/>
-        </w:rPr>
-        <w:t>o</w:t>
-      </w:r>
-      <w:r>
-        <w:rPr>
-          <w:rFonts w:ascii="Times New Roman" w:hAnsi="Times New Roman" w:cs="Times New Roman"/>
-        </w:rPr>
-        <w:t>d</w:t>
-      </w:r>
-      <w:r>
-        <w:rPr>
-          <w:rFonts w:ascii="Times New Roman" w:hAnsi="Times New Roman" w:cs="Times New Roman"/>
-        </w:rPr>
-        <w:t xml:space="preserve">, </w:t>
-      </w:r>
-      <w:r>
-        <w:rPr>
-          <w:rFonts w:ascii="Times New Roman" w:hAnsi="Times New Roman" w:cs="Times New Roman"/>
-        </w:rPr>
-        <w:t xml:space="preserve">za sprawdzenie obecności i zainicjowanie </w:t>
-      </w:r>
+        <w:t>arg</w:t>
+      </w:r>
+      <w:proofErr w:type="spellEnd"/>
       <w:r>
         <w:rPr>
           <w:rFonts w:ascii="Times New Roman" w:hAnsi="Times New Roman" w:cs="Times New Roman"/>
           <w:i/>
           <w:iCs/>
         </w:rPr>
-        <w:t>pca9532</w:t>
-      </w:r>
-      <w:r>
-        <w:rPr>
-          <w:rFonts w:ascii="Times New Roman" w:hAnsi="Times New Roman" w:cs="Times New Roman"/>
-        </w:rPr>
-        <w:t xml:space="preserve"> oraz</w:t>
-      </w:r>
-      <w:r>
-        <w:rPr>
-          <w:rFonts w:ascii="Times New Roman" w:hAnsi="Times New Roman" w:cs="Times New Roman"/>
-        </w:rPr>
-        <w:t xml:space="preserve"> za stworzenie procesów umożliwiających kontrolę pochylenia urządzenia za pomocą akcelerometru – </w:t>
-      </w:r>
+        <w:t>)</w:t>
+      </w:r>
+      <w:r>
+        <w:rPr>
+          <w:rFonts w:ascii="Times New Roman" w:hAnsi="Times New Roman" w:cs="Times New Roman"/>
+        </w:rPr>
+        <w:t xml:space="preserve">, który to z kolei tworzy proces inicjalizujący ekran, konwerter analogowo-cyfrowy oraz wyświetlający ekran powitalny – procedura </w:t>
+      </w:r>
+      <w:proofErr w:type="spellStart"/>
       <w:r>
         <w:rPr>
           <w:rFonts w:ascii="Times New Roman" w:hAnsi="Times New Roman" w:cs="Times New Roman"/>
           <w:i/>
           <w:iCs/>
         </w:rPr>
-        <w:t>accXCtrlProc(void *arg)</w:t>
-      </w:r>
-      <w:r>
-        <w:rPr>
-          <w:rFonts w:ascii="Times New Roman" w:hAnsi="Times New Roman" w:cs="Times New Roman"/>
-        </w:rPr>
-        <w:t xml:space="preserve"> i </w:t>
-      </w:r>
+        <w:t>drawWelcome</w:t>
+      </w:r>
+      <w:proofErr w:type="spellEnd"/>
       <w:r>
         <w:rPr>
           <w:rFonts w:ascii="Times New Roman" w:hAnsi="Times New Roman" w:cs="Times New Roman"/>
           <w:i/>
           <w:iCs/>
         </w:rPr>
-        <w:t>accYCtrlProc(void *arg)</w:t>
-      </w:r>
-      <w:r>
-        <w:rPr>
-          <w:rFonts w:ascii="Times New Roman" w:hAnsi="Times New Roman" w:cs="Times New Roman"/>
-        </w:rPr>
-        <w:t xml:space="preserve"> – procesu kontrolującego ruch przeszkód </w:t>
-      </w:r>
-      <w:r>
-        <w:rPr>
-          <w:rFonts w:ascii="Times New Roman" w:hAnsi="Times New Roman" w:cs="Times New Roman"/>
-        </w:rPr>
-        <w:t>–</w:t>
-      </w:r>
-      <w:r>
-        <w:rPr>
-          <w:rFonts w:ascii="Times New Roman" w:hAnsi="Times New Roman" w:cs="Times New Roman"/>
-        </w:rPr>
-        <w:t xml:space="preserve"> </w:t>
+        <w:t>()</w:t>
       </w:r>
       <w:r>
         <w:rPr>
@@ -2301,39 +2566,377 @@
           <w:i/>
           <w:iCs/>
         </w:rPr>
-        <w:t>obstaclesCtrlProc(void *arg)</w:t>
-      </w:r>
-      <w:r>
-        <w:rPr>
-          <w:rFonts w:ascii="Times New Roman" w:hAnsi="Times New Roman" w:cs="Times New Roman"/>
-        </w:rPr>
-        <w:t xml:space="preserve"> – oraz procesu zliczającego wynik i podnoszącego poziom trudności w zależności od długości rozgrywki</w:t>
-      </w:r>
-      <w:r>
-        <w:rPr>
-          <w:rFonts w:ascii="Times New Roman" w:hAnsi="Times New Roman" w:cs="Times New Roman"/>
-        </w:rPr>
-        <w:t> </w:t>
-      </w:r>
-      <w:r>
-        <w:rPr>
-          <w:rFonts w:ascii="Times New Roman" w:hAnsi="Times New Roman" w:cs="Times New Roman"/>
-        </w:rPr>
-        <w:t>–</w:t>
-      </w:r>
-      <w:r>
-        <w:rPr>
-          <w:rFonts w:ascii="Times New Roman" w:hAnsi="Times New Roman" w:cs="Times New Roman"/>
-        </w:rPr>
-        <w:t> </w:t>
-      </w:r>
+        <w:t>.</w:t>
+      </w:r>
+      <w:r>
+        <w:rPr>
+          <w:rFonts w:ascii="Times New Roman" w:hAnsi="Times New Roman" w:cs="Times New Roman"/>
+        </w:rPr>
+        <w:t xml:space="preserve"> Następnie wchodzimy w nieskończoną pętlę, w której to możemy </w:t>
+      </w:r>
+      <w:r>
+        <w:rPr>
+          <w:rFonts w:ascii="Times New Roman" w:hAnsi="Times New Roman" w:cs="Times New Roman"/>
+        </w:rPr>
+        <w:t>wybierać</w:t>
+      </w:r>
+      <w:r>
+        <w:rPr>
+          <w:rFonts w:ascii="Times New Roman" w:hAnsi="Times New Roman" w:cs="Times New Roman"/>
+        </w:rPr>
+        <w:t xml:space="preserve"> Joystickiem żądaną akcję.</w:t>
+      </w:r>
+      <w:r>
+        <w:rPr>
+          <w:rFonts w:ascii="Times New Roman" w:hAnsi="Times New Roman" w:cs="Times New Roman"/>
+        </w:rPr>
+        <w:br/>
+      </w:r>
+      <w:r>
+        <w:rPr>
+          <w:rFonts w:ascii="Times New Roman" w:hAnsi="Times New Roman" w:cs="Times New Roman"/>
+        </w:rPr>
+        <w:t xml:space="preserve">Procedura </w:t>
+      </w:r>
+      <w:proofErr w:type="spellStart"/>
       <w:r>
         <w:rPr>
           <w:rFonts w:ascii="Times New Roman" w:hAnsi="Times New Roman" w:cs="Times New Roman"/>
           <w:i/>
           <w:iCs/>
         </w:rPr>
-        <w:t>gameTimeProc(void *arg)</w:t>
+        <w:t>startGame</w:t>
+      </w:r>
+      <w:proofErr w:type="spellEnd"/>
+      <w:r>
+        <w:rPr>
+          <w:rFonts w:ascii="Times New Roman" w:hAnsi="Times New Roman" w:cs="Times New Roman"/>
+          <w:i/>
+          <w:iCs/>
+        </w:rPr>
+        <w:t>()</w:t>
+      </w:r>
+      <w:r>
+        <w:rPr>
+          <w:rFonts w:ascii="Times New Roman" w:hAnsi="Times New Roman" w:cs="Times New Roman"/>
+          <w:i/>
+          <w:iCs/>
+        </w:rPr>
+        <w:t xml:space="preserve"> </w:t>
+      </w:r>
+      <w:r>
+        <w:rPr>
+          <w:rFonts w:ascii="Times New Roman" w:hAnsi="Times New Roman" w:cs="Times New Roman"/>
+        </w:rPr>
+        <w:t>jest odpowiedzialna za wywołanie procedur inicjalizujących stan gry, wykonującą sekwencję di</w:t>
+      </w:r>
+      <w:r>
+        <w:rPr>
+          <w:rFonts w:ascii="Times New Roman" w:hAnsi="Times New Roman" w:cs="Times New Roman"/>
+        </w:rPr>
+        <w:t>o</w:t>
+      </w:r>
+      <w:r>
+        <w:rPr>
+          <w:rFonts w:ascii="Times New Roman" w:hAnsi="Times New Roman" w:cs="Times New Roman"/>
+        </w:rPr>
+        <w:t>d</w:t>
+      </w:r>
+      <w:r>
+        <w:rPr>
+          <w:rFonts w:ascii="Times New Roman" w:hAnsi="Times New Roman" w:cs="Times New Roman"/>
+        </w:rPr>
+        <w:t xml:space="preserve">, </w:t>
+      </w:r>
+      <w:r>
+        <w:rPr>
+          <w:rFonts w:ascii="Times New Roman" w:hAnsi="Times New Roman" w:cs="Times New Roman"/>
+        </w:rPr>
+        <w:t xml:space="preserve">za sprawdzenie obecności i zainicjowanie </w:t>
+      </w:r>
+      <w:r>
+        <w:rPr>
+          <w:rFonts w:ascii="Times New Roman" w:hAnsi="Times New Roman" w:cs="Times New Roman"/>
+          <w:i/>
+          <w:iCs/>
+        </w:rPr>
+        <w:t>pca9532</w:t>
+      </w:r>
+      <w:r>
+        <w:rPr>
+          <w:rFonts w:ascii="Times New Roman" w:hAnsi="Times New Roman" w:cs="Times New Roman"/>
+        </w:rPr>
+        <w:t xml:space="preserve"> oraz</w:t>
+      </w:r>
+      <w:r>
+        <w:rPr>
+          <w:rFonts w:ascii="Times New Roman" w:hAnsi="Times New Roman" w:cs="Times New Roman"/>
+        </w:rPr>
+        <w:t xml:space="preserve"> za stworzenie procesów umożliwiających kontrolę pochylenia urządzenia za pomocą akcelerometru – </w:t>
+      </w:r>
+      <w:proofErr w:type="spellStart"/>
+      <w:r>
+        <w:rPr>
+          <w:rFonts w:ascii="Times New Roman" w:hAnsi="Times New Roman" w:cs="Times New Roman"/>
+          <w:i/>
+          <w:iCs/>
+        </w:rPr>
+        <w:t>accXCtrlProc</w:t>
+      </w:r>
+      <w:proofErr w:type="spellEnd"/>
+      <w:r>
+        <w:rPr>
+          <w:rFonts w:ascii="Times New Roman" w:hAnsi="Times New Roman" w:cs="Times New Roman"/>
+          <w:i/>
+          <w:iCs/>
+        </w:rPr>
+        <w:t>(</w:t>
+      </w:r>
+      <w:proofErr w:type="spellStart"/>
+      <w:r>
+        <w:rPr>
+          <w:rFonts w:ascii="Times New Roman" w:hAnsi="Times New Roman" w:cs="Times New Roman"/>
+          <w:i/>
+          <w:iCs/>
+        </w:rPr>
+        <w:t>void</w:t>
+      </w:r>
+      <w:proofErr w:type="spellEnd"/>
+      <w:r>
+        <w:rPr>
+          <w:rFonts w:ascii="Times New Roman" w:hAnsi="Times New Roman" w:cs="Times New Roman"/>
+          <w:i/>
+          <w:iCs/>
+        </w:rPr>
+        <w:t xml:space="preserve"> *</w:t>
+      </w:r>
+      <w:proofErr w:type="spellStart"/>
+      <w:r>
+        <w:rPr>
+          <w:rFonts w:ascii="Times New Roman" w:hAnsi="Times New Roman" w:cs="Times New Roman"/>
+          <w:i/>
+          <w:iCs/>
+        </w:rPr>
+        <w:t>arg</w:t>
+      </w:r>
+      <w:proofErr w:type="spellEnd"/>
+      <w:r>
+        <w:rPr>
+          <w:rFonts w:ascii="Times New Roman" w:hAnsi="Times New Roman" w:cs="Times New Roman"/>
+          <w:i/>
+          <w:iCs/>
+        </w:rPr>
+        <w:t>)</w:t>
+      </w:r>
+      <w:r>
+        <w:rPr>
+          <w:rFonts w:ascii="Times New Roman" w:hAnsi="Times New Roman" w:cs="Times New Roman"/>
+        </w:rPr>
+        <w:t xml:space="preserve"> i </w:t>
+      </w:r>
+      <w:proofErr w:type="spellStart"/>
+      <w:r>
+        <w:rPr>
+          <w:rFonts w:ascii="Times New Roman" w:hAnsi="Times New Roman" w:cs="Times New Roman"/>
+          <w:i/>
+          <w:iCs/>
+        </w:rPr>
+        <w:t>accYCtrlProc</w:t>
+      </w:r>
+      <w:proofErr w:type="spellEnd"/>
+      <w:r>
+        <w:rPr>
+          <w:rFonts w:ascii="Times New Roman" w:hAnsi="Times New Roman" w:cs="Times New Roman"/>
+          <w:i/>
+          <w:iCs/>
+        </w:rPr>
+        <w:t>(</w:t>
+      </w:r>
+      <w:proofErr w:type="spellStart"/>
+      <w:r>
+        <w:rPr>
+          <w:rFonts w:ascii="Times New Roman" w:hAnsi="Times New Roman" w:cs="Times New Roman"/>
+          <w:i/>
+          <w:iCs/>
+        </w:rPr>
+        <w:t>void</w:t>
+      </w:r>
+      <w:proofErr w:type="spellEnd"/>
+      <w:r>
+        <w:rPr>
+          <w:rFonts w:ascii="Times New Roman" w:hAnsi="Times New Roman" w:cs="Times New Roman"/>
+          <w:i/>
+          <w:iCs/>
+        </w:rPr>
+        <w:t xml:space="preserve"> *</w:t>
+      </w:r>
+      <w:proofErr w:type="spellStart"/>
+      <w:r>
+        <w:rPr>
+          <w:rFonts w:ascii="Times New Roman" w:hAnsi="Times New Roman" w:cs="Times New Roman"/>
+          <w:i/>
+          <w:iCs/>
+        </w:rPr>
+        <w:t>arg</w:t>
+      </w:r>
+      <w:proofErr w:type="spellEnd"/>
+      <w:r>
+        <w:rPr>
+          <w:rFonts w:ascii="Times New Roman" w:hAnsi="Times New Roman" w:cs="Times New Roman"/>
+          <w:i/>
+          <w:iCs/>
+        </w:rPr>
+        <w:t>)</w:t>
+      </w:r>
+      <w:r>
+        <w:rPr>
+          <w:rFonts w:ascii="Times New Roman" w:hAnsi="Times New Roman" w:cs="Times New Roman"/>
+        </w:rPr>
+        <w:t xml:space="preserve"> – procesu kontrolującego ruch przeszkód </w:t>
+      </w:r>
+      <w:r>
+        <w:rPr>
+          <w:rFonts w:ascii="Times New Roman" w:hAnsi="Times New Roman" w:cs="Times New Roman"/>
+        </w:rPr>
+        <w:t>–</w:t>
+      </w:r>
+      <w:r>
+        <w:rPr>
+          <w:rFonts w:ascii="Times New Roman" w:hAnsi="Times New Roman" w:cs="Times New Roman"/>
+        </w:rPr>
+        <w:t xml:space="preserve"> </w:t>
+      </w:r>
+      <w:proofErr w:type="spellStart"/>
+      <w:r>
+        <w:rPr>
+          <w:rFonts w:ascii="Times New Roman" w:hAnsi="Times New Roman" w:cs="Times New Roman"/>
+          <w:i/>
+          <w:iCs/>
+        </w:rPr>
+        <w:t>obstaclesCtrlProc</w:t>
+      </w:r>
+      <w:proofErr w:type="spellEnd"/>
+      <w:r>
+        <w:rPr>
+          <w:rFonts w:ascii="Times New Roman" w:hAnsi="Times New Roman" w:cs="Times New Roman"/>
+          <w:i/>
+          <w:iCs/>
+        </w:rPr>
+        <w:t>(</w:t>
+      </w:r>
+      <w:proofErr w:type="spellStart"/>
+      <w:r>
+        <w:rPr>
+          <w:rFonts w:ascii="Times New Roman" w:hAnsi="Times New Roman" w:cs="Times New Roman"/>
+          <w:i/>
+          <w:iCs/>
+        </w:rPr>
+        <w:t>void</w:t>
+      </w:r>
+      <w:proofErr w:type="spellEnd"/>
+      <w:r>
+        <w:rPr>
+          <w:rFonts w:ascii="Times New Roman" w:hAnsi="Times New Roman" w:cs="Times New Roman"/>
+          <w:i/>
+          <w:iCs/>
+        </w:rPr>
+        <w:t xml:space="preserve"> *</w:t>
+      </w:r>
+      <w:proofErr w:type="spellStart"/>
+      <w:r>
+        <w:rPr>
+          <w:rFonts w:ascii="Times New Roman" w:hAnsi="Times New Roman" w:cs="Times New Roman"/>
+          <w:i/>
+          <w:iCs/>
+        </w:rPr>
+        <w:t>arg</w:t>
+      </w:r>
+      <w:proofErr w:type="spellEnd"/>
+      <w:r>
+        <w:rPr>
+          <w:rFonts w:ascii="Times New Roman" w:hAnsi="Times New Roman" w:cs="Times New Roman"/>
+          <w:i/>
+          <w:iCs/>
+        </w:rPr>
+        <w:t>)</w:t>
+      </w:r>
+      <w:r>
+        <w:rPr>
+          <w:rFonts w:ascii="Times New Roman" w:hAnsi="Times New Roman" w:cs="Times New Roman"/>
+        </w:rPr>
+        <w:t xml:space="preserve"> – oraz procesu zliczającego wynik i podnoszącego poziom trudności w zależności od długości rozgrywki</w:t>
+      </w:r>
+      <w:r>
+        <w:rPr>
+          <w:rFonts w:ascii="Times New Roman" w:hAnsi="Times New Roman" w:cs="Times New Roman"/>
+        </w:rPr>
+        <w:t> </w:t>
+      </w:r>
+      <w:r>
+        <w:rPr>
+          <w:rFonts w:ascii="Times New Roman" w:hAnsi="Times New Roman" w:cs="Times New Roman"/>
+        </w:rPr>
+        <w:t>–</w:t>
+      </w:r>
+      <w:r>
+        <w:rPr>
+          <w:rFonts w:ascii="Times New Roman" w:hAnsi="Times New Roman" w:cs="Times New Roman"/>
+        </w:rPr>
+        <w:t> </w:t>
+      </w:r>
+      <w:proofErr w:type="spellStart"/>
+      <w:r>
+        <w:rPr>
+          <w:rFonts w:ascii="Times New Roman" w:hAnsi="Times New Roman" w:cs="Times New Roman"/>
+          <w:i/>
+          <w:iCs/>
+        </w:rPr>
+        <w:t>gameTimeProc</w:t>
+      </w:r>
+      <w:proofErr w:type="spellEnd"/>
+      <w:r>
+        <w:rPr>
+          <w:rFonts w:ascii="Times New Roman" w:hAnsi="Times New Roman" w:cs="Times New Roman"/>
+          <w:i/>
+          <w:iCs/>
+        </w:rPr>
+        <w:t>(</w:t>
+      </w:r>
+      <w:proofErr w:type="spellStart"/>
+      <w:r>
+        <w:rPr>
+          <w:rFonts w:ascii="Times New Roman" w:hAnsi="Times New Roman" w:cs="Times New Roman"/>
+          <w:i/>
+          <w:iCs/>
+        </w:rPr>
+        <w:t>void</w:t>
+      </w:r>
+      <w:proofErr w:type="spellEnd"/>
+      <w:r>
+        <w:rPr>
+          <w:rFonts w:ascii="Times New Roman" w:hAnsi="Times New Roman" w:cs="Times New Roman"/>
+          <w:i/>
+          <w:iCs/>
+        </w:rPr>
+        <w:t xml:space="preserve"> *</w:t>
+      </w:r>
+      <w:proofErr w:type="spellStart"/>
+      <w:r>
+        <w:rPr>
+          <w:rFonts w:ascii="Times New Roman" w:hAnsi="Times New Roman" w:cs="Times New Roman"/>
+          <w:i/>
+          <w:iCs/>
+        </w:rPr>
+        <w:t>arg</w:t>
+      </w:r>
+      <w:proofErr w:type="spellEnd"/>
+      <w:r>
+        <w:rPr>
+          <w:rFonts w:ascii="Times New Roman" w:hAnsi="Times New Roman" w:cs="Times New Roman"/>
+          <w:i/>
+          <w:iCs/>
+        </w:rPr>
+        <w:t>)</w:t>
       </w:r>
       <w:r>
         <w:rPr>
@@ -2348,27 +2951,47 @@
         <w:br/>
         <w:t xml:space="preserve">Procedura </w:t>
       </w:r>
+      <w:proofErr w:type="spellStart"/>
       <w:r>
         <w:rPr>
           <w:rFonts w:ascii="Times New Roman" w:hAnsi="Times New Roman" w:cs="Times New Roman"/>
           <w:i/>
           <w:iCs/>
         </w:rPr>
-        <w:t>stopGame()</w:t>
-      </w:r>
-      <w:r>
-        <w:rPr>
-          <w:rFonts w:ascii="Times New Roman" w:hAnsi="Times New Roman" w:cs="Times New Roman"/>
-        </w:rPr>
-        <w:t xml:space="preserve"> zatrzymuje rozgrywkę poprzez ustawienie wartości 0 na zmiennej </w:t>
-      </w:r>
+        <w:t>stopGame</w:t>
+      </w:r>
+      <w:proofErr w:type="spellEnd"/>
       <w:r>
         <w:rPr>
           <w:rFonts w:ascii="Times New Roman" w:hAnsi="Times New Roman" w:cs="Times New Roman"/>
           <w:i/>
           <w:iCs/>
         </w:rPr>
-        <w:t xml:space="preserve">isInProgress, </w:t>
+        <w:t>()</w:t>
+      </w:r>
+      <w:r>
+        <w:rPr>
+          <w:rFonts w:ascii="Times New Roman" w:hAnsi="Times New Roman" w:cs="Times New Roman"/>
+        </w:rPr>
+        <w:t xml:space="preserve"> zatrzymuje rozgrywkę poprzez ustawienie wartości 0 na zmiennej </w:t>
+      </w:r>
+      <w:proofErr w:type="spellStart"/>
+      <w:r>
+        <w:rPr>
+          <w:rFonts w:ascii="Times New Roman" w:hAnsi="Times New Roman" w:cs="Times New Roman"/>
+          <w:i/>
+          <w:iCs/>
+        </w:rPr>
+        <w:t>isInProgress</w:t>
+      </w:r>
+      <w:proofErr w:type="spellEnd"/>
+      <w:r>
+        <w:rPr>
+          <w:rFonts w:ascii="Times New Roman" w:hAnsi="Times New Roman" w:cs="Times New Roman"/>
+          <w:i/>
+          <w:iCs/>
+        </w:rPr>
+        <w:t xml:space="preserve">, </w:t>
       </w:r>
       <w:r>
         <w:rPr>
@@ -2744,7 +3367,25 @@
           <w:i/>
           <w:iCs/>
         </w:rPr>
-        <w:t>Serial Peripheral Interface</w:t>
+        <w:t xml:space="preserve">Serial </w:t>
+      </w:r>
+      <w:proofErr w:type="spellStart"/>
+      <w:r>
+        <w:rPr>
+          <w:rFonts w:ascii="Times New Roman" w:hAnsi="Times New Roman" w:cs="Times New Roman"/>
+          <w:i/>
+          <w:iCs/>
+        </w:rPr>
+        <w:t>Peripheral</w:t>
+      </w:r>
+      <w:proofErr w:type="spellEnd"/>
+      <w:r>
+        <w:rPr>
+          <w:rFonts w:ascii="Times New Roman" w:hAnsi="Times New Roman" w:cs="Times New Roman"/>
+          <w:i/>
+          <w:iCs/>
+        </w:rPr>
+        <w:t xml:space="preserve"> Interface</w:t>
       </w:r>
       <w:r>
         <w:rPr>
@@ -2780,8 +3421,16 @@
         <w:rPr>
           <w:rFonts w:ascii="Times New Roman" w:hAnsi="Times New Roman" w:cs="Times New Roman"/>
         </w:rPr>
-        <w:t>przypadku układem peryferyjnym jest ekran LCD umieszczony na Expansion Board’zie</w:t>
-      </w:r>
+        <w:t xml:space="preserve">przypadku układem peryferyjnym jest ekran LCD umieszczony na Expansion </w:t>
+      </w:r>
+      <w:proofErr w:type="spellStart"/>
+      <w:r>
+        <w:rPr>
+          <w:rFonts w:ascii="Times New Roman" w:hAnsi="Times New Roman" w:cs="Times New Roman"/>
+        </w:rPr>
+        <w:t>Board’zie</w:t>
+      </w:r>
+      <w:proofErr w:type="spellEnd"/>
       <w:r>
         <w:rPr>
           <w:rFonts w:ascii="Times New Roman" w:hAnsi="Times New Roman" w:cs="Times New Roman"/>
@@ -2954,8 +3603,18 @@
           <w:i/>
           <w:iCs/>
         </w:rPr>
-        <w:t>Serial Clock</w:t>
-      </w:r>
+        <w:t xml:space="preserve">Serial </w:t>
+      </w:r>
+      <w:proofErr w:type="spellStart"/>
+      <w:r>
+        <w:rPr>
+          <w:rFonts w:ascii="Times New Roman" w:hAnsi="Times New Roman" w:cs="Times New Roman"/>
+          <w:i/>
+          <w:iCs/>
+        </w:rPr>
+        <w:t>Clock</w:t>
+      </w:r>
+      <w:proofErr w:type="spellEnd"/>
       <w:r>
         <w:rPr>
           <w:rFonts w:ascii="Times New Roman" w:hAnsi="Times New Roman" w:cs="Times New Roman"/>
@@ -2990,7 +3649,43 @@
           <w:i/>
           <w:iCs/>
         </w:rPr>
-        <w:t>Master Output Slave Input</w:t>
+        <w:t xml:space="preserve">Master </w:t>
+      </w:r>
+      <w:proofErr w:type="spellStart"/>
+      <w:r>
+        <w:rPr>
+          <w:rFonts w:ascii="Times New Roman" w:hAnsi="Times New Roman" w:cs="Times New Roman"/>
+          <w:i/>
+          <w:iCs/>
+        </w:rPr>
+        <w:t>Output</w:t>
+      </w:r>
+      <w:proofErr w:type="spellEnd"/>
+      <w:r>
+        <w:rPr>
+          <w:rFonts w:ascii="Times New Roman" w:hAnsi="Times New Roman" w:cs="Times New Roman"/>
+          <w:i/>
+          <w:iCs/>
+        </w:rPr>
+        <w:t xml:space="preserve"> </w:t>
+      </w:r>
+      <w:proofErr w:type="spellStart"/>
+      <w:r>
+        <w:rPr>
+          <w:rFonts w:ascii="Times New Roman" w:hAnsi="Times New Roman" w:cs="Times New Roman"/>
+          <w:i/>
+          <w:iCs/>
+        </w:rPr>
+        <w:t>Slave</w:t>
+      </w:r>
+      <w:proofErr w:type="spellEnd"/>
+      <w:r>
+        <w:rPr>
+          <w:rFonts w:ascii="Times New Roman" w:hAnsi="Times New Roman" w:cs="Times New Roman"/>
+          <w:i/>
+          <w:iCs/>
+        </w:rPr>
+        <w:t xml:space="preserve"> Input</w:t>
       </w:r>
       <w:r>
         <w:rPr>
@@ -3062,24 +3757,44 @@
           <w:i/>
           <w:iCs/>
         </w:rPr>
-        <w:t xml:space="preserve">put Slave </w:t>
-      </w:r>
+        <w:t xml:space="preserve">put </w:t>
+      </w:r>
+      <w:proofErr w:type="spellStart"/>
       <w:r>
         <w:rPr>
           <w:rFonts w:ascii="Times New Roman" w:hAnsi="Times New Roman" w:cs="Times New Roman"/>
           <w:i/>
           <w:iCs/>
         </w:rPr>
-        <w:t>Out</w:t>
-      </w:r>
+        <w:t>Slave</w:t>
+      </w:r>
+      <w:proofErr w:type="spellEnd"/>
       <w:r>
         <w:rPr>
           <w:rFonts w:ascii="Times New Roman" w:hAnsi="Times New Roman" w:cs="Times New Roman"/>
           <w:i/>
           <w:iCs/>
         </w:rPr>
+        <w:t xml:space="preserve"> </w:t>
+      </w:r>
+      <w:proofErr w:type="spellStart"/>
+      <w:r>
+        <w:rPr>
+          <w:rFonts w:ascii="Times New Roman" w:hAnsi="Times New Roman" w:cs="Times New Roman"/>
+          <w:i/>
+          <w:iCs/>
+        </w:rPr>
+        <w:t>Out</w:t>
+      </w:r>
+      <w:r>
+        <w:rPr>
+          <w:rFonts w:ascii="Times New Roman" w:hAnsi="Times New Roman" w:cs="Times New Roman"/>
+          <w:i/>
+          <w:iCs/>
+        </w:rPr>
         <w:t>put</w:t>
       </w:r>
+      <w:proofErr w:type="spellEnd"/>
       <w:r>
         <w:rPr>
           <w:rFonts w:ascii="Times New Roman" w:hAnsi="Times New Roman" w:cs="Times New Roman"/>
@@ -3132,27 +3847,23 @@
         </w:rPr>
         <w:t xml:space="preserve"> – (</w:t>
       </w:r>
+      <w:proofErr w:type="spellStart"/>
       <w:r>
         <w:rPr>
           <w:rFonts w:ascii="Times New Roman" w:hAnsi="Times New Roman" w:cs="Times New Roman"/>
           <w:i/>
           <w:iCs/>
         </w:rPr>
-        <w:t>Slave Select</w:t>
-      </w:r>
+        <w:t>Slave</w:t>
+      </w:r>
+      <w:proofErr w:type="spellEnd"/>
       <w:r>
         <w:rPr>
           <w:rFonts w:ascii="Times New Roman" w:hAnsi="Times New Roman" w:cs="Times New Roman"/>
           <w:i/>
           <w:iCs/>
         </w:rPr>
-        <w:t xml:space="preserve">, </w:t>
-      </w:r>
-      <w:r>
-        <w:rPr>
-          <w:rFonts w:ascii="Times New Roman" w:hAnsi="Times New Roman" w:cs="Times New Roman"/>
-        </w:rPr>
-        <w:t>zwany również</w:t>
+        <w:t xml:space="preserve"> Select</w:t>
       </w:r>
       <w:r>
         <w:rPr>
@@ -3160,25 +3871,13 @@
           <w:i/>
           <w:iCs/>
         </w:rPr>
-        <w:t xml:space="preserve"> Chip Select</w:t>
-      </w:r>
-      <w:r>
-        <w:rPr>
-          <w:rFonts w:ascii="Times New Roman" w:hAnsi="Times New Roman" w:cs="Times New Roman"/>
-        </w:rPr>
-        <w:t xml:space="preserve">) </w:t>
-      </w:r>
-      <w:r>
-        <w:rPr>
-          <w:rFonts w:ascii="Times New Roman" w:hAnsi="Times New Roman" w:cs="Times New Roman"/>
-        </w:rPr>
-        <w:t xml:space="preserve">aktywny w przypadku </w:t>
-      </w:r>
-      <w:r>
-        <w:rPr>
-          <w:rFonts w:ascii="Times New Roman" w:hAnsi="Times New Roman" w:cs="Times New Roman"/>
-        </w:rPr>
-        <w:t xml:space="preserve">braku napięcia na pinie, wyznacza który </w:t>
+        <w:t xml:space="preserve">, </w:t>
+      </w:r>
+      <w:r>
+        <w:rPr>
+          <w:rFonts w:ascii="Times New Roman" w:hAnsi="Times New Roman" w:cs="Times New Roman"/>
+        </w:rPr>
+        <w:t>zwany również</w:t>
       </w:r>
       <w:r>
         <w:rPr>
@@ -3186,16 +3885,44 @@
           <w:i/>
           <w:iCs/>
         </w:rPr>
-        <w:t>S</w:t>
-      </w:r>
+        <w:t xml:space="preserve"> Chip Select</w:t>
+      </w:r>
+      <w:r>
+        <w:rPr>
+          <w:rFonts w:ascii="Times New Roman" w:hAnsi="Times New Roman" w:cs="Times New Roman"/>
+        </w:rPr>
+        <w:t xml:space="preserve">) </w:t>
+      </w:r>
+      <w:r>
+        <w:rPr>
+          <w:rFonts w:ascii="Times New Roman" w:hAnsi="Times New Roman" w:cs="Times New Roman"/>
+        </w:rPr>
+        <w:t xml:space="preserve">aktywny w przypadku </w:t>
+      </w:r>
+      <w:r>
+        <w:rPr>
+          <w:rFonts w:ascii="Times New Roman" w:hAnsi="Times New Roman" w:cs="Times New Roman"/>
+        </w:rPr>
+        <w:t xml:space="preserve">braku napięcia na pinie, wyznacza który </w:t>
+      </w:r>
+      <w:proofErr w:type="spellStart"/>
       <w:r>
         <w:rPr>
           <w:rFonts w:ascii="Times New Roman" w:hAnsi="Times New Roman" w:cs="Times New Roman"/>
           <w:i/>
           <w:iCs/>
         </w:rPr>
+        <w:t>S</w:t>
+      </w:r>
+      <w:r>
+        <w:rPr>
+          <w:rFonts w:ascii="Times New Roman" w:hAnsi="Times New Roman" w:cs="Times New Roman"/>
+          <w:i/>
+          <w:iCs/>
+        </w:rPr>
         <w:t>lave</w:t>
       </w:r>
+      <w:proofErr w:type="spellEnd"/>
       <w:r>
         <w:rPr>
           <w:rFonts w:ascii="Times New Roman" w:hAnsi="Times New Roman" w:cs="Times New Roman"/>
@@ -4353,7 +5080,43 @@
           <w:i/>
           <w:iCs/>
         </w:rPr>
-        <w:t>SPI Clock Count Register</w:t>
+        <w:t xml:space="preserve">SPI </w:t>
+      </w:r>
+      <w:proofErr w:type="spellStart"/>
+      <w:r>
+        <w:rPr>
+          <w:rFonts w:ascii="Times New Roman" w:hAnsi="Times New Roman" w:cs="Times New Roman"/>
+          <w:i/>
+          <w:iCs/>
+        </w:rPr>
+        <w:t>Clock</w:t>
+      </w:r>
+      <w:proofErr w:type="spellEnd"/>
+      <w:r>
+        <w:rPr>
+          <w:rFonts w:ascii="Times New Roman" w:hAnsi="Times New Roman" w:cs="Times New Roman"/>
+          <w:i/>
+          <w:iCs/>
+        </w:rPr>
+        <w:t xml:space="preserve"> </w:t>
+      </w:r>
+      <w:proofErr w:type="spellStart"/>
+      <w:r>
+        <w:rPr>
+          <w:rFonts w:ascii="Times New Roman" w:hAnsi="Times New Roman" w:cs="Times New Roman"/>
+          <w:i/>
+          <w:iCs/>
+        </w:rPr>
+        <w:t>Count</w:t>
+      </w:r>
+      <w:proofErr w:type="spellEnd"/>
+      <w:r>
+        <w:rPr>
+          <w:rFonts w:ascii="Times New Roman" w:hAnsi="Times New Roman" w:cs="Times New Roman"/>
+          <w:i/>
+          <w:iCs/>
+        </w:rPr>
+        <w:t xml:space="preserve"> Register</w:t>
       </w:r>
       <w:r>
         <w:rPr>
@@ -4520,8 +5283,16 @@
         <w:rPr>
           <w:rFonts w:ascii="Times New Roman" w:hAnsi="Times New Roman" w:cs="Times New Roman"/>
         </w:rPr>
-        <w:t>gara dla danych wyjściowych z Master’a</w:t>
-      </w:r>
+        <w:t xml:space="preserve">gara dla danych wyjściowych z </w:t>
+      </w:r>
+      <w:proofErr w:type="spellStart"/>
+      <w:r>
+        <w:rPr>
+          <w:rFonts w:ascii="Times New Roman" w:hAnsi="Times New Roman" w:cs="Times New Roman"/>
+        </w:rPr>
+        <w:t>Master’a</w:t>
+      </w:r>
+      <w:proofErr w:type="spellEnd"/>
       <w:r>
         <w:rPr>
           <w:rFonts w:ascii="Times New Roman" w:hAnsi="Times New Roman" w:cs="Times New Roman"/>
@@ -5633,8 +6404,16 @@
         <w:rPr>
           <w:rFonts w:ascii="Times New Roman" w:hAnsi="Times New Roman" w:cs="Times New Roman"/>
         </w:rPr>
-        <w:t>3. Czytamy wynik z rejestru danych oraz rzutujemy go na 10-bitowy Integer</w:t>
-      </w:r>
+        <w:t xml:space="preserve">3. Czytamy wynik z rejestru danych oraz rzutujemy go na 10-bitowy </w:t>
+      </w:r>
+      <w:proofErr w:type="spellStart"/>
+      <w:r>
+        <w:rPr>
+          <w:rFonts w:ascii="Times New Roman" w:hAnsi="Times New Roman" w:cs="Times New Roman"/>
+        </w:rPr>
+        <w:t>Integer</w:t>
+      </w:r>
+      <w:proofErr w:type="spellEnd"/>
       <w:r>
         <w:rPr>
           <w:rFonts w:ascii="Times New Roman" w:hAnsi="Times New Roman" w:cs="Times New Roman"/>
@@ -5891,127 +6670,151 @@
         <w:rPr>
           <w:rFonts w:ascii="Times New Roman" w:hAnsi="Times New Roman" w:cs="Times New Roman"/>
         </w:rPr>
-        <w:t>Na Expansion Board’zie znajduje się 3-osiowy akcelerometr (</w:t>
-      </w:r>
+        <w:t xml:space="preserve">Na Expansion </w:t>
+      </w:r>
+      <w:proofErr w:type="spellStart"/>
+      <w:r>
+        <w:rPr>
+          <w:rFonts w:ascii="Times New Roman" w:hAnsi="Times New Roman" w:cs="Times New Roman"/>
+        </w:rPr>
+        <w:t>Board’zie</w:t>
+      </w:r>
+      <w:proofErr w:type="spellEnd"/>
+      <w:r>
+        <w:rPr>
+          <w:rFonts w:ascii="Times New Roman" w:hAnsi="Times New Roman" w:cs="Times New Roman"/>
+        </w:rPr>
+        <w:t xml:space="preserve"> znajduje się 3-osiowy akcelerometr (</w:t>
+      </w:r>
+      <w:proofErr w:type="spellStart"/>
       <w:r>
         <w:rPr>
           <w:rFonts w:ascii="Times New Roman" w:hAnsi="Times New Roman" w:cs="Times New Roman"/>
           <w:i/>
           <w:iCs/>
         </w:rPr>
-        <w:t>Freescale MMA7260QT</w:t>
-      </w:r>
-      <w:r>
-        <w:rPr>
-          <w:rFonts w:ascii="Times New Roman" w:hAnsi="Times New Roman" w:cs="Times New Roman"/>
-        </w:rPr>
-        <w:t>)</w:t>
-      </w:r>
-      <w:r>
-        <w:rPr>
-          <w:rFonts w:ascii="Times New Roman" w:hAnsi="Times New Roman" w:cs="Times New Roman"/>
-        </w:rPr>
-        <w:t>, który wysyła analogow</w:t>
-      </w:r>
-      <w:r>
-        <w:rPr>
-          <w:rFonts w:ascii="Times New Roman" w:hAnsi="Times New Roman" w:cs="Times New Roman"/>
-        </w:rPr>
-        <w:t>e</w:t>
-      </w:r>
-      <w:r>
-        <w:rPr>
-          <w:rFonts w:ascii="Times New Roman" w:hAnsi="Times New Roman" w:cs="Times New Roman"/>
-        </w:rPr>
-        <w:t xml:space="preserve"> napięcie dla każdego </w:t>
-      </w:r>
-      <w:r>
-        <w:rPr>
-          <w:rFonts w:ascii="Times New Roman" w:hAnsi="Times New Roman" w:cs="Times New Roman"/>
-        </w:rPr>
-        <w:t xml:space="preserve">z mierzonych </w:t>
-      </w:r>
-      <w:r>
-        <w:rPr>
-          <w:rFonts w:ascii="Times New Roman" w:hAnsi="Times New Roman" w:cs="Times New Roman"/>
-        </w:rPr>
-        <w:t>kierunk</w:t>
-      </w:r>
-      <w:r>
-        <w:rPr>
-          <w:rFonts w:ascii="Times New Roman" w:hAnsi="Times New Roman" w:cs="Times New Roman"/>
-        </w:rPr>
-        <w:t>ów</w:t>
-      </w:r>
-      <w:r>
-        <w:rPr>
-          <w:rFonts w:ascii="Times New Roman" w:hAnsi="Times New Roman" w:cs="Times New Roman"/>
-        </w:rPr>
-        <w:t>. Sygnały wyjściowe są podłączone do pinów P0.21, P0.22, P0.30. Piny P0.13 i P0.14 od</w:t>
-      </w:r>
-      <w:r>
-        <w:rPr>
-          <w:rFonts w:ascii="Times New Roman" w:hAnsi="Times New Roman" w:cs="Times New Roman"/>
-        </w:rPr>
-        <w:t xml:space="preserve">powiedzialne są za kontrolowanie czułości akcelerometru, który to może pracować w </w:t>
-      </w:r>
-      <w:r>
-        <w:rPr>
-          <w:rFonts w:ascii="Times New Roman" w:hAnsi="Times New Roman" w:cs="Times New Roman"/>
-        </w:rPr>
-        <w:t>4</w:t>
-      </w:r>
-      <w:r>
-        <w:rPr>
-          <w:rFonts w:ascii="Times New Roman" w:hAnsi="Times New Roman" w:cs="Times New Roman"/>
-        </w:rPr>
-        <w:t xml:space="preserve"> trybach czułości: </w:t>
-      </w:r>
-      <w:r>
-        <w:rPr>
-          <w:rFonts w:ascii="Times New Roman" w:hAnsi="Times New Roman" w:cs="Times New Roman"/>
-        </w:rPr>
-        <w:t>1.5g, 2g, 4g</w:t>
-      </w:r>
-      <w:r>
-        <w:rPr>
-          <w:rFonts w:ascii="Times New Roman" w:hAnsi="Times New Roman" w:cs="Times New Roman"/>
-        </w:rPr>
-        <w:t xml:space="preserve"> lub</w:t>
-      </w:r>
-      <w:r>
-        <w:rPr>
-          <w:rFonts w:ascii="Times New Roman" w:hAnsi="Times New Roman" w:cs="Times New Roman"/>
-        </w:rPr>
-        <w:t xml:space="preserve"> 6g.</w:t>
-      </w:r>
-      <w:r>
-        <w:rPr>
-          <w:rFonts w:ascii="Times New Roman" w:hAnsi="Times New Roman" w:cs="Times New Roman"/>
-        </w:rPr>
-        <w:t xml:space="preserve"> W naszej grze wykorzystaliśmy go jako kontroler ruchu piłki, wykorzystując tylko osie X oraz Y, mierząc różnice wartości mierzonych do pewnych wartości referencyjnych, zapisanych na początku gry.</w:t>
-      </w:r>
-    </w:p>
-    <w:p>
-      <w:pPr>
-        <w:spacing w:after="120"/>
-        <w:rPr>
-          <w:rFonts w:ascii="Times New Roman" w:hAnsi="Times New Roman" w:cs="Times New Roman"/>
-          <w:lang w:val="en-US"/>
-        </w:rPr>
-      </w:pPr>
-      <w:r>
-        <w:rPr>
-          <w:rFonts w:ascii="Times New Roman" w:hAnsi="Times New Roman" w:cs="Times New Roman"/>
-        </w:rPr>
-        <w:t xml:space="preserve">Do odczytywania wartości zmierzonych przez to urządzenie wykorzystujemy funkcję </w:t>
-      </w:r>
+        <w:t>Freescale</w:t>
+      </w:r>
+      <w:proofErr w:type="spellEnd"/>
       <w:r>
         <w:rPr>
           <w:rFonts w:ascii="Times New Roman" w:hAnsi="Times New Roman" w:cs="Times New Roman"/>
           <w:i/>
           <w:iCs/>
         </w:rPr>
+        <w:t xml:space="preserve"> MMA7260QT</w:t>
+      </w:r>
+      <w:r>
+        <w:rPr>
+          <w:rFonts w:ascii="Times New Roman" w:hAnsi="Times New Roman" w:cs="Times New Roman"/>
+        </w:rPr>
+        <w:t>)</w:t>
+      </w:r>
+      <w:r>
+        <w:rPr>
+          <w:rFonts w:ascii="Times New Roman" w:hAnsi="Times New Roman" w:cs="Times New Roman"/>
+        </w:rPr>
+        <w:t>, który wysyła analogow</w:t>
+      </w:r>
+      <w:r>
+        <w:rPr>
+          <w:rFonts w:ascii="Times New Roman" w:hAnsi="Times New Roman" w:cs="Times New Roman"/>
+        </w:rPr>
+        <w:t>e</w:t>
+      </w:r>
+      <w:r>
+        <w:rPr>
+          <w:rFonts w:ascii="Times New Roman" w:hAnsi="Times New Roman" w:cs="Times New Roman"/>
+        </w:rPr>
+        <w:t xml:space="preserve"> napięcie dla każdego </w:t>
+      </w:r>
+      <w:r>
+        <w:rPr>
+          <w:rFonts w:ascii="Times New Roman" w:hAnsi="Times New Roman" w:cs="Times New Roman"/>
+        </w:rPr>
+        <w:t xml:space="preserve">z mierzonych </w:t>
+      </w:r>
+      <w:r>
+        <w:rPr>
+          <w:rFonts w:ascii="Times New Roman" w:hAnsi="Times New Roman" w:cs="Times New Roman"/>
+        </w:rPr>
+        <w:t>kierunk</w:t>
+      </w:r>
+      <w:r>
+        <w:rPr>
+          <w:rFonts w:ascii="Times New Roman" w:hAnsi="Times New Roman" w:cs="Times New Roman"/>
+        </w:rPr>
+        <w:t>ów</w:t>
+      </w:r>
+      <w:r>
+        <w:rPr>
+          <w:rFonts w:ascii="Times New Roman" w:hAnsi="Times New Roman" w:cs="Times New Roman"/>
+        </w:rPr>
+        <w:t>. Sygnały wyjściowe są podłączone do pinów P0.21, P0.22, P0.30. Piny P0.13 i P0.14 od</w:t>
+      </w:r>
+      <w:r>
+        <w:rPr>
+          <w:rFonts w:ascii="Times New Roman" w:hAnsi="Times New Roman" w:cs="Times New Roman"/>
+        </w:rPr>
+        <w:t xml:space="preserve">powiedzialne są za kontrolowanie czułości akcelerometru, który to może pracować w </w:t>
+      </w:r>
+      <w:r>
+        <w:rPr>
+          <w:rFonts w:ascii="Times New Roman" w:hAnsi="Times New Roman" w:cs="Times New Roman"/>
+        </w:rPr>
+        <w:t>4</w:t>
+      </w:r>
+      <w:r>
+        <w:rPr>
+          <w:rFonts w:ascii="Times New Roman" w:hAnsi="Times New Roman" w:cs="Times New Roman"/>
+        </w:rPr>
+        <w:t xml:space="preserve"> trybach czułości: </w:t>
+      </w:r>
+      <w:r>
+        <w:rPr>
+          <w:rFonts w:ascii="Times New Roman" w:hAnsi="Times New Roman" w:cs="Times New Roman"/>
+        </w:rPr>
+        <w:t>1.5g, 2g, 4g</w:t>
+      </w:r>
+      <w:r>
+        <w:rPr>
+          <w:rFonts w:ascii="Times New Roman" w:hAnsi="Times New Roman" w:cs="Times New Roman"/>
+        </w:rPr>
+        <w:t xml:space="preserve"> lub</w:t>
+      </w:r>
+      <w:r>
+        <w:rPr>
+          <w:rFonts w:ascii="Times New Roman" w:hAnsi="Times New Roman" w:cs="Times New Roman"/>
+        </w:rPr>
+        <w:t xml:space="preserve"> 6g.</w:t>
+      </w:r>
+      <w:r>
+        <w:rPr>
+          <w:rFonts w:ascii="Times New Roman" w:hAnsi="Times New Roman" w:cs="Times New Roman"/>
+        </w:rPr>
+        <w:t xml:space="preserve"> W naszej grze wykorzystaliśmy go jako kontroler ruchu piłki, wykorzystując tylko osie X oraz Y, mierząc różnice wartości mierzonych do pewnych wartości referencyjnych, zapisanych na początku gry.</w:t>
+      </w:r>
+    </w:p>
+    <w:p>
+      <w:pPr>
+        <w:spacing w:after="120"/>
+        <w:rPr>
+          <w:rFonts w:ascii="Times New Roman" w:hAnsi="Times New Roman" w:cs="Times New Roman"/>
+          <w:lang w:val="en-US"/>
+        </w:rPr>
+      </w:pPr>
+      <w:r>
+        <w:rPr>
+          <w:rFonts w:ascii="Times New Roman" w:hAnsi="Times New Roman" w:cs="Times New Roman"/>
+        </w:rPr>
+        <w:t xml:space="preserve">Do odczytywania wartości zmierzonych przez to urządzenie wykorzystujemy funkcję </w:t>
+      </w:r>
+      <w:r>
+        <w:rPr>
+          <w:rFonts w:ascii="Times New Roman" w:hAnsi="Times New Roman" w:cs="Times New Roman"/>
+          <w:i/>
+          <w:iCs/>
+        </w:rPr>
         <w:t>getAnalogueInput1(tU8 channel)</w:t>
       </w:r>
       <w:r>
@@ -6026,12 +6829,53 @@
         </w:rPr>
         <w:br/>
       </w:r>
+      <w:proofErr w:type="spellStart"/>
       <w:r>
         <w:rPr>
           <w:rFonts w:ascii="Times New Roman" w:hAnsi="Times New Roman" w:cs="Times New Roman"/>
           <w:lang w:val="en-US"/>
         </w:rPr>
-        <w:t>Tymi kanałami są:</w:t>
+        <w:t>Tymi</w:t>
+      </w:r>
+      <w:proofErr w:type="spellEnd"/>
+      <w:r>
+        <w:rPr>
+          <w:rFonts w:ascii="Times New Roman" w:hAnsi="Times New Roman" w:cs="Times New Roman"/>
+          <w:lang w:val="en-US"/>
+        </w:rPr>
+        <w:t xml:space="preserve"> </w:t>
+      </w:r>
+      <w:proofErr w:type="spellStart"/>
+      <w:r>
+        <w:rPr>
+          <w:rFonts w:ascii="Times New Roman" w:hAnsi="Times New Roman" w:cs="Times New Roman"/>
+          <w:lang w:val="en-US"/>
+        </w:rPr>
+        <w:t>kanałami</w:t>
+      </w:r>
+      <w:proofErr w:type="spellEnd"/>
+      <w:r>
+        <w:rPr>
+          <w:rFonts w:ascii="Times New Roman" w:hAnsi="Times New Roman" w:cs="Times New Roman"/>
+          <w:lang w:val="en-US"/>
+        </w:rPr>
+        <w:t xml:space="preserve"> </w:t>
+      </w:r>
+      <w:proofErr w:type="spellStart"/>
+      <w:r>
+        <w:rPr>
+          <w:rFonts w:ascii="Times New Roman" w:hAnsi="Times New Roman" w:cs="Times New Roman"/>
+          <w:lang w:val="en-US"/>
+        </w:rPr>
+        <w:t>są</w:t>
+      </w:r>
+      <w:proofErr w:type="spellEnd"/>
+      <w:r>
+        <w:rPr>
+          <w:rFonts w:ascii="Times New Roman" w:hAnsi="Times New Roman" w:cs="Times New Roman"/>
+          <w:lang w:val="en-US"/>
+        </w:rPr>
+        <w:t>:</w:t>
       </w:r>
     </w:p>
     <w:p>
@@ -6104,13 +6948,11 @@
         <w:spacing w:after="120"/>
         <w:rPr>
           <w:rFonts w:ascii="Times New Roman" w:hAnsi="Times New Roman" w:cs="Times New Roman"/>
-          <w:lang w:val="en-US"/>
-        </w:rPr>
-      </w:pPr>
-      <w:r>
-        <w:rPr>
-          <w:rFonts w:ascii="Times New Roman" w:hAnsi="Times New Roman" w:cs="Times New Roman"/>
-          <w:lang w:val="en-US"/>
+        </w:rPr>
+      </w:pPr>
+      <w:r>
+        <w:rPr>
+          <w:rFonts w:ascii="Times New Roman" w:hAnsi="Times New Roman" w:cs="Times New Roman"/>
         </w:rPr>
         <w:t xml:space="preserve">gdzie </w:t>
       </w:r>
@@ -6124,100 +6966,29 @@
           <w:color w:val="2E74B5" w:themeColor="accent5" w:themeShade="BF"/>
           <w:sz w:val="24"/>
           <w:szCs w:val="24"/>
-          <w:lang w:val="en-US" w:eastAsia="pl-PL"/>
-        </w:rPr>
-      </w:pPr>
-      <w:r>
-        <w:rPr>
-          <w:rFonts w:ascii="Consolas" w:eastAsia="Times New Roman" w:hAnsi="Consolas" w:cs="Times New Roman"/>
-          <w:color w:val="2E74B5" w:themeColor="accent5" w:themeShade="BF"/>
-          <w:sz w:val="24"/>
-          <w:szCs w:val="24"/>
-          <w:lang w:val="en-US" w:eastAsia="pl-PL"/>
-        </w:rPr>
-        <w:t>#</w:t>
-      </w:r>
-      <w:proofErr w:type="gramStart"/>
-      <w:r>
-        <w:rPr>
-          <w:rFonts w:ascii="Consolas" w:eastAsia="Times New Roman" w:hAnsi="Consolas" w:cs="Times New Roman"/>
-          <w:color w:val="2E74B5" w:themeColor="accent5" w:themeShade="BF"/>
-          <w:sz w:val="24"/>
-          <w:szCs w:val="24"/>
-          <w:lang w:val="en-US" w:eastAsia="pl-PL"/>
-        </w:rPr>
-        <w:t>define</w:t>
-      </w:r>
-      <w:proofErr w:type="gramEnd"/>
-      <w:r>
-        <w:rPr>
-          <w:rFonts w:ascii="Consolas" w:eastAsia="Times New Roman" w:hAnsi="Consolas" w:cs="Times New Roman"/>
-          <w:color w:val="2E74B5" w:themeColor="accent5" w:themeShade="BF"/>
-          <w:sz w:val="24"/>
-          <w:szCs w:val="24"/>
-          <w:lang w:val="en-US" w:eastAsia="pl-PL"/>
-        </w:rPr>
-        <w:t xml:space="preserve"> AIN6 </w:t>
-      </w:r>
-      <w:r>
-        <w:rPr>
-          <w:rFonts w:ascii="Consolas" w:eastAsia="Times New Roman" w:hAnsi="Consolas" w:cs="Times New Roman"/>
-          <w:color w:val="2E74B5" w:themeColor="accent5" w:themeShade="BF"/>
-          <w:sz w:val="24"/>
-          <w:szCs w:val="24"/>
-          <w:lang w:val="en-US" w:eastAsia="pl-PL"/>
-        </w:rPr>
-        <w:t>6</w:t>
-      </w:r>
-      <w:r>
-        <w:rPr>
-          <w:rFonts w:ascii="Consolas" w:eastAsia="Times New Roman" w:hAnsi="Consolas" w:cs="Times New Roman"/>
-          <w:color w:val="2E74B5" w:themeColor="accent5" w:themeShade="BF"/>
-          <w:sz w:val="24"/>
-          <w:szCs w:val="24"/>
-          <w:lang w:val="en-US" w:eastAsia="pl-PL"/>
+          <w:lang w:eastAsia="pl-PL"/>
+        </w:rPr>
+      </w:pPr>
+      <w:r>
+        <w:rPr>
+          <w:rFonts w:ascii="Consolas" w:eastAsia="Times New Roman" w:hAnsi="Consolas" w:cs="Times New Roman"/>
+          <w:color w:val="2E74B5" w:themeColor="accent5" w:themeShade="BF"/>
+          <w:sz w:val="24"/>
+          <w:szCs w:val="24"/>
+          <w:lang w:eastAsia="pl-PL"/>
+        </w:rPr>
+        <w:t>#define AIN6 6</w:t>
+      </w:r>
+      <w:r>
+        <w:rPr>
+          <w:rFonts w:ascii="Consolas" w:eastAsia="Times New Roman" w:hAnsi="Consolas" w:cs="Times New Roman"/>
+          <w:color w:val="2E74B5" w:themeColor="accent5" w:themeShade="BF"/>
+          <w:sz w:val="24"/>
+          <w:szCs w:val="24"/>
+          <w:lang w:eastAsia="pl-PL"/>
         </w:rPr>
         <w:br/>
-      </w:r>
-      <w:r>
-        <w:rPr>
-          <w:rFonts w:ascii="Consolas" w:eastAsia="Times New Roman" w:hAnsi="Consolas" w:cs="Times New Roman"/>
-          <w:color w:val="2E74B5" w:themeColor="accent5" w:themeShade="BF"/>
-          <w:sz w:val="24"/>
-          <w:szCs w:val="24"/>
-          <w:lang w:val="en-US" w:eastAsia="pl-PL"/>
-        </w:rPr>
-        <w:t>#define AIN</w:t>
-      </w:r>
-      <w:r>
-        <w:rPr>
-          <w:rFonts w:ascii="Consolas" w:eastAsia="Times New Roman" w:hAnsi="Consolas" w:cs="Times New Roman"/>
-          <w:color w:val="2E74B5" w:themeColor="accent5" w:themeShade="BF"/>
-          <w:sz w:val="24"/>
-          <w:szCs w:val="24"/>
-          <w:lang w:val="en-US" w:eastAsia="pl-PL"/>
-        </w:rPr>
-        <w:t>7</w:t>
-      </w:r>
-      <w:r>
-        <w:rPr>
-          <w:rFonts w:ascii="Consolas" w:eastAsia="Times New Roman" w:hAnsi="Consolas" w:cs="Times New Roman"/>
-          <w:color w:val="2E74B5" w:themeColor="accent5" w:themeShade="BF"/>
-          <w:sz w:val="24"/>
-          <w:szCs w:val="24"/>
-          <w:lang w:val="en-US" w:eastAsia="pl-PL"/>
-        </w:rPr>
-        <w:t xml:space="preserve"> </w:t>
-      </w:r>
-      <w:r>
-        <w:rPr>
-          <w:rFonts w:ascii="Consolas" w:eastAsia="Times New Roman" w:hAnsi="Consolas" w:cs="Times New Roman"/>
-          <w:color w:val="2E74B5" w:themeColor="accent5" w:themeShade="BF"/>
-          <w:sz w:val="24"/>
-          <w:szCs w:val="24"/>
-          <w:lang w:val="en-US" w:eastAsia="pl-PL"/>
-        </w:rPr>
-        <w:t>7</w:t>
+        <w:t>#define AIN7 7</w:t>
       </w:r>
     </w:p>
     <w:p>
@@ -6341,8 +7112,36 @@
           <w:i/>
           <w:iCs/>
         </w:rPr>
-        <w:t>General Purpose Input Output</w:t>
-      </w:r>
+        <w:t xml:space="preserve">General </w:t>
+      </w:r>
+      <w:proofErr w:type="spellStart"/>
+      <w:r>
+        <w:rPr>
+          <w:rFonts w:ascii="Times New Roman" w:hAnsi="Times New Roman" w:cs="Times New Roman"/>
+          <w:i/>
+          <w:iCs/>
+        </w:rPr>
+        <w:t>Purpose</w:t>
+      </w:r>
+      <w:proofErr w:type="spellEnd"/>
+      <w:r>
+        <w:rPr>
+          <w:rFonts w:ascii="Times New Roman" w:hAnsi="Times New Roman" w:cs="Times New Roman"/>
+          <w:i/>
+          <w:iCs/>
+        </w:rPr>
+        <w:t xml:space="preserve"> Input </w:t>
+      </w:r>
+      <w:proofErr w:type="spellStart"/>
+      <w:r>
+        <w:rPr>
+          <w:rFonts w:ascii="Times New Roman" w:hAnsi="Times New Roman" w:cs="Times New Roman"/>
+          <w:i/>
+          <w:iCs/>
+        </w:rPr>
+        <w:t>Output</w:t>
+      </w:r>
+      <w:proofErr w:type="spellEnd"/>
       <w:r>
         <w:rPr>
           <w:rFonts w:ascii="Times New Roman" w:hAnsi="Times New Roman" w:cs="Times New Roman"/>
@@ -7499,7 +8298,21 @@
         <w:rPr>
           <w:rFonts w:ascii="Times New Roman" w:hAnsi="Times New Roman" w:cs="Times New Roman"/>
         </w:rPr>
-        <w:t xml:space="preserve">funkcjonalności dotyczącej joy-stick’a. </w:t>
+        <w:t xml:space="preserve">funkcjonalności dotyczącej </w:t>
+      </w:r>
+      <w:proofErr w:type="spellStart"/>
+      <w:r>
+        <w:rPr>
+          <w:rFonts w:ascii="Times New Roman" w:hAnsi="Times New Roman" w:cs="Times New Roman"/>
+        </w:rPr>
+        <w:t>joy-stick’a</w:t>
+      </w:r>
+      <w:proofErr w:type="spellEnd"/>
+      <w:r>
+        <w:rPr>
+          <w:rFonts w:ascii="Times New Roman" w:hAnsi="Times New Roman" w:cs="Times New Roman"/>
+        </w:rPr>
+        <w:t xml:space="preserve">. </w:t>
       </w:r>
     </w:p>
     <w:p>
@@ -7733,7 +8546,21 @@
         <w:rPr>
           <w:rFonts w:ascii="Times New Roman" w:hAnsi="Times New Roman" w:cs="Times New Roman"/>
         </w:rPr>
-        <w:t xml:space="preserve"> dla każdego z pinów joy-stick’a.</w:t>
+        <w:t xml:space="preserve"> dla każdego z pinów </w:t>
+      </w:r>
+      <w:proofErr w:type="spellStart"/>
+      <w:r>
+        <w:rPr>
+          <w:rFonts w:ascii="Times New Roman" w:hAnsi="Times New Roman" w:cs="Times New Roman"/>
+        </w:rPr>
+        <w:t>joy-stick’a</w:t>
+      </w:r>
+      <w:proofErr w:type="spellEnd"/>
+      <w:r>
+        <w:rPr>
+          <w:rFonts w:ascii="Times New Roman" w:hAnsi="Times New Roman" w:cs="Times New Roman"/>
+        </w:rPr>
+        <w:t>.</w:t>
       </w:r>
     </w:p>
     <w:p>
@@ -8175,7 +9002,21 @@
         <w:rPr>
           <w:rFonts w:ascii="Times New Roman" w:hAnsi="Times New Roman" w:cs="Times New Roman"/>
         </w:rPr>
-        <w:t xml:space="preserve">Ekran LCD (umieszczony w Expansion Board’zie) jest wykorzystywany do wyświetlania </w:t>
+        <w:t xml:space="preserve">Ekran LCD (umieszczony w Expansion </w:t>
+      </w:r>
+      <w:proofErr w:type="spellStart"/>
+      <w:r>
+        <w:rPr>
+          <w:rFonts w:ascii="Times New Roman" w:hAnsi="Times New Roman" w:cs="Times New Roman"/>
+        </w:rPr>
+        <w:t>Board’zie</w:t>
+      </w:r>
+      <w:proofErr w:type="spellEnd"/>
+      <w:r>
+        <w:rPr>
+          <w:rFonts w:ascii="Times New Roman" w:hAnsi="Times New Roman" w:cs="Times New Roman"/>
+        </w:rPr>
+        <w:t xml:space="preserve">) jest wykorzystywany do wyświetlania </w:t>
       </w:r>
       <w:r>
         <w:rPr>
@@ -9693,7 +10534,29 @@
           <w:szCs w:val="24"/>
           <w:lang w:val="en-US" w:eastAsia="pl-PL"/>
         </w:rPr>
-        <w:t>tU8 initCommand[]</w:t>
+        <w:t xml:space="preserve">tU8 </w:t>
+      </w:r>
+      <w:proofErr w:type="spellStart"/>
+      <w:r>
+        <w:rPr>
+          <w:rFonts w:ascii="Consolas" w:eastAsia="Times New Roman" w:hAnsi="Consolas" w:cs="Times New Roman"/>
+          <w:color w:val="2E74B5" w:themeColor="accent5" w:themeShade="BF"/>
+          <w:sz w:val="24"/>
+          <w:szCs w:val="24"/>
+          <w:lang w:val="en-US" w:eastAsia="pl-PL"/>
+        </w:rPr>
+        <w:t>initCommand</w:t>
+      </w:r>
+      <w:proofErr w:type="spellEnd"/>
+      <w:r>
+        <w:rPr>
+          <w:rFonts w:ascii="Consolas" w:eastAsia="Times New Roman" w:hAnsi="Consolas" w:cs="Times New Roman"/>
+          <w:color w:val="2E74B5" w:themeColor="accent5" w:themeShade="BF"/>
+          <w:sz w:val="24"/>
+          <w:szCs w:val="24"/>
+          <w:lang w:val="en-US" w:eastAsia="pl-PL"/>
+        </w:rPr>
+        <w:t>[]</w:t>
       </w:r>
       <w:r>
         <w:rPr>
@@ -11161,23 +12024,41 @@
           <w:szCs w:val="24"/>
           <w:lang w:eastAsia="pl-PL"/>
         </w:rPr>
-        <w:t>PWM</w:t>
-      </w:r>
-      <w:r>
-        <w:rPr>
-          <w:rFonts w:ascii="Consolas" w:eastAsia="Times New Roman" w:hAnsi="Consolas" w:cs="Times New Roman"/>
-          <w:color w:val="2E74B5" w:themeColor="accent5" w:themeShade="BF"/>
-          <w:sz w:val="24"/>
-          <w:szCs w:val="24"/>
-          <w:lang w:eastAsia="pl-PL"/>
-        </w:rPr>
-        <w:t>1</w:t>
-      </w:r>
-      <w:r>
-        <w:rPr>
-          <w:rFonts w:ascii="Times New Roman" w:hAnsi="Times New Roman" w:cs="Times New Roman"/>
-        </w:rPr>
-        <w:t xml:space="preserve"> (Pulse with Modulation 1) – rejestry określające cykle pracy mrugania diod.</w:t>
+        <w:t>PWM1</w:t>
+      </w:r>
+      <w:r>
+        <w:rPr>
+          <w:rFonts w:ascii="Times New Roman" w:hAnsi="Times New Roman" w:cs="Times New Roman"/>
+        </w:rPr>
+        <w:t xml:space="preserve"> (</w:t>
+      </w:r>
+      <w:proofErr w:type="spellStart"/>
+      <w:r>
+        <w:rPr>
+          <w:rFonts w:ascii="Times New Roman" w:hAnsi="Times New Roman" w:cs="Times New Roman"/>
+        </w:rPr>
+        <w:t>Pulse</w:t>
+      </w:r>
+      <w:proofErr w:type="spellEnd"/>
+      <w:r>
+        <w:rPr>
+          <w:rFonts w:ascii="Times New Roman" w:hAnsi="Times New Roman" w:cs="Times New Roman"/>
+        </w:rPr>
+        <w:t xml:space="preserve"> with </w:t>
+      </w:r>
+      <w:proofErr w:type="spellStart"/>
+      <w:r>
+        <w:rPr>
+          <w:rFonts w:ascii="Times New Roman" w:hAnsi="Times New Roman" w:cs="Times New Roman"/>
+        </w:rPr>
+        <w:t>Modulation</w:t>
+      </w:r>
+      <w:proofErr w:type="spellEnd"/>
+      <w:r>
+        <w:rPr>
+          <w:rFonts w:ascii="Times New Roman" w:hAnsi="Times New Roman" w:cs="Times New Roman"/>
+        </w:rPr>
+        <w:t xml:space="preserve"> 1) – rejestry określające cykle pracy mrugania diod.</w:t>
       </w:r>
     </w:p>
     <w:p>
@@ -11320,7 +12201,43 @@
           <w:i/>
           <w:iCs/>
         </w:rPr>
-        <w:t xml:space="preserve">Inter-Integrated Circuit </w:t>
+        <w:t>Inter-</w:t>
+      </w:r>
+      <w:proofErr w:type="spellStart"/>
+      <w:r>
+        <w:rPr>
+          <w:rFonts w:ascii="Times New Roman" w:eastAsiaTheme="minorEastAsia" w:hAnsi="Times New Roman" w:cs="Times New Roman"/>
+          <w:i/>
+          <w:iCs/>
+        </w:rPr>
+        <w:t>Integrated</w:t>
+      </w:r>
+      <w:proofErr w:type="spellEnd"/>
+      <w:r>
+        <w:rPr>
+          <w:rFonts w:ascii="Times New Roman" w:eastAsiaTheme="minorEastAsia" w:hAnsi="Times New Roman" w:cs="Times New Roman"/>
+          <w:i/>
+          <w:iCs/>
+        </w:rPr>
+        <w:t xml:space="preserve"> </w:t>
+      </w:r>
+      <w:proofErr w:type="spellStart"/>
+      <w:r>
+        <w:rPr>
+          <w:rFonts w:ascii="Times New Roman" w:eastAsiaTheme="minorEastAsia" w:hAnsi="Times New Roman" w:cs="Times New Roman"/>
+          <w:i/>
+          <w:iCs/>
+        </w:rPr>
+        <w:t>Circuit</w:t>
+      </w:r>
+      <w:proofErr w:type="spellEnd"/>
+      <w:r>
+        <w:rPr>
+          <w:rFonts w:ascii="Times New Roman" w:eastAsiaTheme="minorEastAsia" w:hAnsi="Times New Roman" w:cs="Times New Roman"/>
+          <w:i/>
+          <w:iCs/>
+        </w:rPr>
+        <w:t xml:space="preserve"> </w:t>
       </w:r>
       <w:r>
         <w:rPr>
@@ -11877,7 +12794,21 @@
         <w:rPr>
           <w:rFonts w:ascii="Times New Roman" w:hAnsi="Times New Roman" w:cs="Times New Roman"/>
         </w:rPr>
-        <w:t xml:space="preserve">). Podczas transmisji w trybie slave lub master, transmitowane dane są przypisywane do tego rejestru, a podczas odbierania danych są z niego odczytywane. </w:t>
+        <w:t xml:space="preserve">). Podczas transmisji w trybie </w:t>
+      </w:r>
+      <w:proofErr w:type="spellStart"/>
+      <w:r>
+        <w:rPr>
+          <w:rFonts w:ascii="Times New Roman" w:hAnsi="Times New Roman" w:cs="Times New Roman"/>
+        </w:rPr>
+        <w:t>slave</w:t>
+      </w:r>
+      <w:proofErr w:type="spellEnd"/>
+      <w:r>
+        <w:rPr>
+          <w:rFonts w:ascii="Times New Roman" w:hAnsi="Times New Roman" w:cs="Times New Roman"/>
+        </w:rPr>
+        <w:t xml:space="preserve"> lub master, transmitowane dane są przypisywane do tego rejestru, a podczas odbierania danych są z niego odczytywane. </w:t>
       </w:r>
     </w:p>
     <w:p>
@@ -11982,25 +12913,64 @@
         </w:rPr>
         <w:t xml:space="preserve"> </w:t>
       </w:r>
+      <w:proofErr w:type="spellStart"/>
       <w:r>
         <w:rPr>
           <w:rFonts w:ascii="Times New Roman" w:eastAsiaTheme="minorEastAsia" w:hAnsi="Times New Roman" w:cs="Times New Roman"/>
           <w:i/>
         </w:rPr>
-        <w:t xml:space="preserve">Slave Address </w:t>
-      </w:r>
+        <w:t>Slave</w:t>
+      </w:r>
+      <w:proofErr w:type="spellEnd"/>
       <w:r>
         <w:rPr>
           <w:rFonts w:ascii="Times New Roman" w:eastAsiaTheme="minorEastAsia" w:hAnsi="Times New Roman" w:cs="Times New Roman"/>
           <w:i/>
         </w:rPr>
+        <w:t xml:space="preserve"> </w:t>
+      </w:r>
+      <w:proofErr w:type="spellStart"/>
+      <w:r>
+        <w:rPr>
+          <w:rFonts w:ascii="Times New Roman" w:eastAsiaTheme="minorEastAsia" w:hAnsi="Times New Roman" w:cs="Times New Roman"/>
+          <w:i/>
+        </w:rPr>
+        <w:t>Address</w:t>
+      </w:r>
+      <w:proofErr w:type="spellEnd"/>
+      <w:r>
+        <w:rPr>
+          <w:rFonts w:ascii="Times New Roman" w:eastAsiaTheme="minorEastAsia" w:hAnsi="Times New Roman" w:cs="Times New Roman"/>
+          <w:i/>
+        </w:rPr>
+        <w:t xml:space="preserve"> </w:t>
+      </w:r>
+      <w:r>
+        <w:rPr>
+          <w:rFonts w:ascii="Times New Roman" w:eastAsiaTheme="minorEastAsia" w:hAnsi="Times New Roman" w:cs="Times New Roman"/>
+          <w:i/>
+        </w:rPr>
         <w:t>Register</w:t>
       </w:r>
       <w:r>
         <w:rPr>
           <w:rFonts w:ascii="Times New Roman" w:hAnsi="Times New Roman" w:cs="Times New Roman"/>
         </w:rPr>
-        <w:t xml:space="preserve">). Zawiera 7 bitowy adres slave dla operacji na interfejsie </w:t>
+        <w:t xml:space="preserve">). Zawiera 7 bitowy adres </w:t>
+      </w:r>
+      <w:proofErr w:type="spellStart"/>
+      <w:r>
+        <w:rPr>
+          <w:rFonts w:ascii="Times New Roman" w:hAnsi="Times New Roman" w:cs="Times New Roman"/>
+        </w:rPr>
+        <w:t>slave</w:t>
+      </w:r>
+      <w:proofErr w:type="spellEnd"/>
+      <w:r>
+        <w:rPr>
+          <w:rFonts w:ascii="Times New Roman" w:hAnsi="Times New Roman" w:cs="Times New Roman"/>
+        </w:rPr>
+        <w:t xml:space="preserve"> dla operacji na interfejsie </w:t>
       </w:r>
       <m:oMath>
         <m:sSup>
@@ -12147,12 +13117,37 @@
         </w:rPr>
         <w:t xml:space="preserve"> </w:t>
       </w:r>
+      <w:proofErr w:type="spellStart"/>
       <w:r>
         <w:rPr>
           <w:rFonts w:ascii="Times New Roman" w:eastAsiaTheme="minorEastAsia" w:hAnsi="Times New Roman" w:cs="Times New Roman"/>
           <w:i/>
         </w:rPr>
-        <w:t xml:space="preserve">Duty Cycle </w:t>
+        <w:t>Duty</w:t>
+      </w:r>
+      <w:proofErr w:type="spellEnd"/>
+      <w:r>
+        <w:rPr>
+          <w:rFonts w:ascii="Times New Roman" w:eastAsiaTheme="minorEastAsia" w:hAnsi="Times New Roman" w:cs="Times New Roman"/>
+          <w:i/>
+        </w:rPr>
+        <w:t xml:space="preserve"> </w:t>
+      </w:r>
+      <w:proofErr w:type="spellStart"/>
+      <w:r>
+        <w:rPr>
+          <w:rFonts w:ascii="Times New Roman" w:eastAsiaTheme="minorEastAsia" w:hAnsi="Times New Roman" w:cs="Times New Roman"/>
+          <w:i/>
+        </w:rPr>
+        <w:t>Cycle</w:t>
+      </w:r>
+      <w:proofErr w:type="spellEnd"/>
+      <w:r>
+        <w:rPr>
+          <w:rFonts w:ascii="Times New Roman" w:eastAsiaTheme="minorEastAsia" w:hAnsi="Times New Roman" w:cs="Times New Roman"/>
+          <w:i/>
+        </w:rPr>
+        <w:t xml:space="preserve"> </w:t>
       </w:r>
       <w:r>
         <w:rPr>
@@ -12313,26 +13308,67 @@
         </w:rPr>
         <w:t xml:space="preserve"> </w:t>
       </w:r>
+      <w:proofErr w:type="spellStart"/>
       <w:r>
         <w:rPr>
           <w:rFonts w:ascii="Times New Roman" w:eastAsiaTheme="minorEastAsia" w:hAnsi="Times New Roman" w:cs="Times New Roman"/>
           <w:i/>
         </w:rPr>
-        <w:t xml:space="preserve">Duty Cycle </w:t>
-      </w:r>
+        <w:t>Duty</w:t>
+      </w:r>
+      <w:proofErr w:type="spellEnd"/>
       <w:r>
         <w:rPr>
           <w:rFonts w:ascii="Times New Roman" w:eastAsiaTheme="minorEastAsia" w:hAnsi="Times New Roman" w:cs="Times New Roman"/>
           <w:i/>
         </w:rPr>
-        <w:t>Register</w:t>
-      </w:r>
+        <w:t xml:space="preserve"> </w:t>
+      </w:r>
+      <w:proofErr w:type="spellStart"/>
       <w:r>
         <w:rPr>
           <w:rFonts w:ascii="Times New Roman" w:eastAsiaTheme="minorEastAsia" w:hAnsi="Times New Roman" w:cs="Times New Roman"/>
           <w:i/>
         </w:rPr>
-        <w:t xml:space="preserve"> Low Half Word</w:t>
+        <w:t>Cycle</w:t>
+      </w:r>
+      <w:proofErr w:type="spellEnd"/>
+      <w:r>
+        <w:rPr>
+          <w:rFonts w:ascii="Times New Roman" w:eastAsiaTheme="minorEastAsia" w:hAnsi="Times New Roman" w:cs="Times New Roman"/>
+          <w:i/>
+        </w:rPr>
+        <w:t xml:space="preserve"> </w:t>
+      </w:r>
+      <w:r>
+        <w:rPr>
+          <w:rFonts w:ascii="Times New Roman" w:eastAsiaTheme="minorEastAsia" w:hAnsi="Times New Roman" w:cs="Times New Roman"/>
+          <w:i/>
+        </w:rPr>
+        <w:t>Register</w:t>
+      </w:r>
+      <w:r>
+        <w:rPr>
+          <w:rFonts w:ascii="Times New Roman" w:eastAsiaTheme="minorEastAsia" w:hAnsi="Times New Roman" w:cs="Times New Roman"/>
+          <w:i/>
+        </w:rPr>
+        <w:t xml:space="preserve"> </w:t>
+      </w:r>
+      <w:proofErr w:type="spellStart"/>
+      <w:r>
+        <w:rPr>
+          <w:rFonts w:ascii="Times New Roman" w:eastAsiaTheme="minorEastAsia" w:hAnsi="Times New Roman" w:cs="Times New Roman"/>
+          <w:i/>
+        </w:rPr>
+        <w:t>Low</w:t>
+      </w:r>
+      <w:proofErr w:type="spellEnd"/>
+      <w:r>
+        <w:rPr>
+          <w:rFonts w:ascii="Times New Roman" w:eastAsiaTheme="minorEastAsia" w:hAnsi="Times New Roman" w:cs="Times New Roman"/>
+          <w:i/>
+        </w:rPr>
+        <w:t xml:space="preserve"> Half Word</w:t>
       </w:r>
       <w:r>
         <w:rPr>
@@ -12484,7 +13520,23 @@
           <w:rFonts w:ascii="Times New Roman" w:eastAsiaTheme="minorEastAsia" w:hAnsi="Times New Roman" w:cs="Times New Roman"/>
           <w:i/>
         </w:rPr>
-        <w:t xml:space="preserve">Control Clear </w:t>
+        <w:t xml:space="preserve">Control </w:t>
+      </w:r>
+      <w:proofErr w:type="spellStart"/>
+      <w:r>
+        <w:rPr>
+          <w:rFonts w:ascii="Times New Roman" w:eastAsiaTheme="minorEastAsia" w:hAnsi="Times New Roman" w:cs="Times New Roman"/>
+          <w:i/>
+        </w:rPr>
+        <w:t>Clear</w:t>
+      </w:r>
+      <w:proofErr w:type="spellEnd"/>
+      <w:r>
+        <w:rPr>
+          <w:rFonts w:ascii="Times New Roman" w:eastAsiaTheme="minorEastAsia" w:hAnsi="Times New Roman" w:cs="Times New Roman"/>
+          <w:i/>
+        </w:rPr>
+        <w:t xml:space="preserve"> </w:t>
       </w:r>
       <w:r>
         <w:rPr>
@@ -13630,12 +14682,21 @@
           <w:lang w:val="en-US"/>
         </w:rPr>
       </w:pPr>
+      <w:proofErr w:type="spellStart"/>
       <w:r>
         <w:rPr>
           <w:rFonts w:ascii="Times New Roman" w:hAnsi="Times New Roman" w:cs="Times New Roman"/>
           <w:lang w:val="en-US"/>
         </w:rPr>
-        <w:t>gdzie:</w:t>
+        <w:t>gdzie</w:t>
+      </w:r>
+      <w:proofErr w:type="spellEnd"/>
+      <w:r>
+        <w:rPr>
+          <w:rFonts w:ascii="Times New Roman" w:hAnsi="Times New Roman" w:cs="Times New Roman"/>
+          <w:lang w:val="en-US"/>
+        </w:rPr>
+        <w:t>:</w:t>
       </w:r>
     </w:p>
     <w:p>
@@ -14604,11 +15665,19 @@
           <w:rFonts w:ascii="Times New Roman" w:hAnsi="Times New Roman" w:cs="Times New Roman"/>
         </w:rPr>
       </w:pPr>
-      <w:r>
-        <w:rPr>
-          <w:rFonts w:ascii="Times New Roman" w:hAnsi="Times New Roman" w:cs="Times New Roman"/>
-        </w:rPr>
-        <w:t>Timery wykorzystywane są w mikrokontrolerach do kontrolowania upływającego czasu. Nasze urządzenie (</w:t>
+      <w:proofErr w:type="spellStart"/>
+      <w:r>
+        <w:rPr>
+          <w:rFonts w:ascii="Times New Roman" w:hAnsi="Times New Roman" w:cs="Times New Roman"/>
+        </w:rPr>
+        <w:t>Timery</w:t>
+      </w:r>
+      <w:proofErr w:type="spellEnd"/>
+      <w:r>
+        <w:rPr>
+          <w:rFonts w:ascii="Times New Roman" w:hAnsi="Times New Roman" w:cs="Times New Roman"/>
+        </w:rPr>
+        <w:t xml:space="preserve"> wykorzystywane są w mikrokontrolerach do kontrolowania upływającego czasu. Nasze urządzenie (</w:t>
       </w:r>
       <w:r>
         <w:rPr>
@@ -14620,7 +15689,21 @@
         <w:rPr>
           <w:rFonts w:ascii="Times New Roman" w:hAnsi="Times New Roman" w:cs="Times New Roman"/>
         </w:rPr>
-        <w:t xml:space="preserve">) ma dwa 32-bitowe timery, które korzystają z </w:t>
+        <w:t xml:space="preserve">) ma dwa 32-bitowe </w:t>
+      </w:r>
+      <w:proofErr w:type="spellStart"/>
+      <w:r>
+        <w:rPr>
+          <w:rFonts w:ascii="Times New Roman" w:hAnsi="Times New Roman" w:cs="Times New Roman"/>
+        </w:rPr>
+        <w:t>timery</w:t>
+      </w:r>
+      <w:proofErr w:type="spellEnd"/>
+      <w:r>
+        <w:rPr>
+          <w:rFonts w:ascii="Times New Roman" w:hAnsi="Times New Roman" w:cs="Times New Roman"/>
+        </w:rPr>
+        <w:t xml:space="preserve">, które korzystają z </w:t>
       </w:r>
       <w:r>
         <w:rPr>
@@ -14634,7 +15717,35 @@
         <w:rPr>
           <w:rFonts w:ascii="Times New Roman" w:hAnsi="Times New Roman" w:cs="Times New Roman"/>
         </w:rPr>
-        <w:t>* Aby skorzystać z timera mamy do dyspozycji kilka rejestrów na każdy timer:</w:t>
+        <w:t xml:space="preserve">* Aby skorzystać z </w:t>
+      </w:r>
+      <w:proofErr w:type="spellStart"/>
+      <w:r>
+        <w:rPr>
+          <w:rFonts w:ascii="Times New Roman" w:hAnsi="Times New Roman" w:cs="Times New Roman"/>
+        </w:rPr>
+        <w:t>timera</w:t>
+      </w:r>
+      <w:proofErr w:type="spellEnd"/>
+      <w:r>
+        <w:rPr>
+          <w:rFonts w:ascii="Times New Roman" w:hAnsi="Times New Roman" w:cs="Times New Roman"/>
+        </w:rPr>
+        <w:t xml:space="preserve"> mamy do dyspozycji kilka rejestrów na każdy </w:t>
+      </w:r>
+      <w:proofErr w:type="spellStart"/>
+      <w:r>
+        <w:rPr>
+          <w:rFonts w:ascii="Times New Roman" w:hAnsi="Times New Roman" w:cs="Times New Roman"/>
+        </w:rPr>
+        <w:t>timer</w:t>
+      </w:r>
+      <w:proofErr w:type="spellEnd"/>
+      <w:r>
+        <w:rPr>
+          <w:rFonts w:ascii="Times New Roman" w:hAnsi="Times New Roman" w:cs="Times New Roman"/>
+        </w:rPr>
+        <w:t>:</w:t>
       </w:r>
     </w:p>
     <w:p>
@@ -14652,7 +15763,25 @@
           <w:sz w:val="20"/>
           <w:szCs w:val="20"/>
         </w:rPr>
-        <w:t xml:space="preserve">* prefix </w:t>
+        <w:t xml:space="preserve">* </w:t>
+      </w:r>
+      <w:proofErr w:type="spellStart"/>
+      <w:r>
+        <w:rPr>
+          <w:rFonts w:ascii="Times New Roman" w:hAnsi="Times New Roman" w:cs="Times New Roman"/>
+          <w:sz w:val="20"/>
+          <w:szCs w:val="20"/>
+        </w:rPr>
+        <w:t>prefix</w:t>
+      </w:r>
+      <w:proofErr w:type="spellEnd"/>
+      <w:r>
+        <w:rPr>
+          <w:rFonts w:ascii="Times New Roman" w:hAnsi="Times New Roman" w:cs="Times New Roman"/>
+          <w:sz w:val="20"/>
+          <w:szCs w:val="20"/>
+        </w:rPr>
+        <w:t xml:space="preserve"> </w:t>
       </w:r>
       <w:r>
         <w:rPr>
@@ -14670,7 +15799,25 @@
           <w:sz w:val="20"/>
           <w:szCs w:val="20"/>
         </w:rPr>
-        <w:t>oznacza rejestr odpowiadający timerowi pierwszemu, a</w:t>
+        <w:t xml:space="preserve">oznacza rejestr odpowiadający </w:t>
+      </w:r>
+      <w:proofErr w:type="spellStart"/>
+      <w:r>
+        <w:rPr>
+          <w:rFonts w:ascii="Times New Roman" w:hAnsi="Times New Roman" w:cs="Times New Roman"/>
+          <w:sz w:val="20"/>
+          <w:szCs w:val="20"/>
+        </w:rPr>
+        <w:t>timerowi</w:t>
+      </w:r>
+      <w:proofErr w:type="spellEnd"/>
+      <w:r>
+        <w:rPr>
+          <w:rFonts w:ascii="Times New Roman" w:hAnsi="Times New Roman" w:cs="Times New Roman"/>
+          <w:sz w:val="20"/>
+          <w:szCs w:val="20"/>
+        </w:rPr>
+        <w:t xml:space="preserve"> pierwszemu, a</w:t>
       </w:r>
       <w:r>
         <w:rPr>
@@ -14712,13 +15859,23 @@
         </w:rPr>
         <w:t xml:space="preserve"> – (</w:t>
       </w:r>
+      <w:proofErr w:type="spellStart"/>
       <w:r>
         <w:rPr>
           <w:rFonts w:ascii="Times New Roman" w:hAnsi="Times New Roman" w:cs="Times New Roman"/>
           <w:i/>
           <w:iCs/>
         </w:rPr>
-        <w:t>Interrupt Register</w:t>
+        <w:t>Interrupt</w:t>
+      </w:r>
+      <w:proofErr w:type="spellEnd"/>
+      <w:r>
+        <w:rPr>
+          <w:rFonts w:ascii="Times New Roman" w:hAnsi="Times New Roman" w:cs="Times New Roman"/>
+          <w:i/>
+          <w:iCs/>
+        </w:rPr>
+        <w:t xml:space="preserve"> Register</w:t>
       </w:r>
       <w:r>
         <w:rPr>
@@ -14854,8 +16011,18 @@
           <w:i/>
           <w:iCs/>
         </w:rPr>
-        <w:t>Timer Counter</w:t>
-      </w:r>
+        <w:t xml:space="preserve">Timer </w:t>
+      </w:r>
+      <w:proofErr w:type="spellStart"/>
+      <w:r>
+        <w:rPr>
+          <w:rFonts w:ascii="Times New Roman" w:hAnsi="Times New Roman" w:cs="Times New Roman"/>
+          <w:i/>
+          <w:iCs/>
+        </w:rPr>
+        <w:t>Counter</w:t>
+      </w:r>
+      <w:proofErr w:type="spellEnd"/>
       <w:r>
         <w:rPr>
           <w:rFonts w:ascii="Times New Roman" w:hAnsi="Times New Roman" w:cs="Times New Roman"/>
@@ -14985,8 +16152,18 @@
           <w:i/>
           <w:iCs/>
         </w:rPr>
-        <w:t>Timer Counter</w:t>
-      </w:r>
+        <w:t xml:space="preserve">Timer </w:t>
+      </w:r>
+      <w:proofErr w:type="spellStart"/>
+      <w:r>
+        <w:rPr>
+          <w:rFonts w:ascii="Times New Roman" w:hAnsi="Times New Roman" w:cs="Times New Roman"/>
+          <w:i/>
+          <w:iCs/>
+        </w:rPr>
+        <w:t>Counter</w:t>
+      </w:r>
+      <w:proofErr w:type="spellEnd"/>
       <w:r>
         <w:rPr>
           <w:rFonts w:ascii="Times New Roman" w:hAnsi="Times New Roman" w:cs="Times New Roman"/>
@@ -15025,13 +16202,41 @@
         </w:rPr>
         <w:t xml:space="preserve"> (</w:t>
       </w:r>
+      <w:proofErr w:type="spellStart"/>
       <w:r>
         <w:rPr>
           <w:rFonts w:ascii="Times New Roman" w:hAnsi="Times New Roman" w:cs="Times New Roman"/>
           <w:i/>
           <w:iCs/>
         </w:rPr>
-        <w:t>Prescale Counter)</w:t>
+        <w:t>Prescale</w:t>
+      </w:r>
+      <w:proofErr w:type="spellEnd"/>
+      <w:r>
+        <w:rPr>
+          <w:rFonts w:ascii="Times New Roman" w:hAnsi="Times New Roman" w:cs="Times New Roman"/>
+          <w:i/>
+          <w:iCs/>
+        </w:rPr>
+        <w:t xml:space="preserve"> </w:t>
+      </w:r>
+      <w:proofErr w:type="spellStart"/>
+      <w:r>
+        <w:rPr>
+          <w:rFonts w:ascii="Times New Roman" w:hAnsi="Times New Roman" w:cs="Times New Roman"/>
+          <w:i/>
+          <w:iCs/>
+        </w:rPr>
+        <w:t>Counter</w:t>
+      </w:r>
+      <w:proofErr w:type="spellEnd"/>
+      <w:r>
+        <w:rPr>
+          <w:rFonts w:ascii="Times New Roman" w:hAnsi="Times New Roman" w:cs="Times New Roman"/>
+          <w:i/>
+          <w:iCs/>
+        </w:rPr>
+        <w:t>)</w:t>
       </w:r>
       <w:r>
         <w:rPr>
@@ -15053,13 +16258,23 @@
         </w:rPr>
         <w:t>(</w:t>
       </w:r>
+      <w:proofErr w:type="spellStart"/>
       <w:r>
         <w:rPr>
           <w:rFonts w:ascii="Times New Roman" w:hAnsi="Times New Roman" w:cs="Times New Roman"/>
           <w:i/>
           <w:iCs/>
         </w:rPr>
-        <w:t>Prescale Register)</w:t>
+        <w:t>Prescale</w:t>
+      </w:r>
+      <w:proofErr w:type="spellEnd"/>
+      <w:r>
+        <w:rPr>
+          <w:rFonts w:ascii="Times New Roman" w:hAnsi="Times New Roman" w:cs="Times New Roman"/>
+          <w:i/>
+          <w:iCs/>
+        </w:rPr>
+        <w:t xml:space="preserve"> Register)</w:t>
       </w:r>
       <w:r>
         <w:rPr>
@@ -15196,13 +16411,23 @@
         </w:rPr>
         <w:t xml:space="preserve"> – (</w:t>
       </w:r>
+      <w:proofErr w:type="spellStart"/>
       <w:r>
         <w:rPr>
           <w:rFonts w:ascii="Times New Roman" w:hAnsi="Times New Roman" w:cs="Times New Roman"/>
           <w:i/>
           <w:iCs/>
         </w:rPr>
-        <w:t>Prescale Register</w:t>
+        <w:t>Prescale</w:t>
+      </w:r>
+      <w:proofErr w:type="spellEnd"/>
+      <w:r>
+        <w:rPr>
+          <w:rFonts w:ascii="Times New Roman" w:hAnsi="Times New Roman" w:cs="Times New Roman"/>
+          <w:i/>
+          <w:iCs/>
+        </w:rPr>
+        <w:t xml:space="preserve"> Register</w:t>
       </w:r>
       <w:r>
         <w:rPr>
@@ -15346,14 +16571,34 @@
         </w:rPr>
         <w:t xml:space="preserve"> – (</w:t>
       </w:r>
+      <w:proofErr w:type="spellStart"/>
       <w:r>
         <w:rPr>
           <w:rFonts w:ascii="Times New Roman" w:hAnsi="Times New Roman" w:cs="Times New Roman"/>
           <w:i/>
           <w:iCs/>
         </w:rPr>
-        <w:t>Prescale Counter</w:t>
-      </w:r>
+        <w:t>Prescale</w:t>
+      </w:r>
+      <w:proofErr w:type="spellEnd"/>
+      <w:r>
+        <w:rPr>
+          <w:rFonts w:ascii="Times New Roman" w:hAnsi="Times New Roman" w:cs="Times New Roman"/>
+          <w:i/>
+          <w:iCs/>
+        </w:rPr>
+        <w:t xml:space="preserve"> </w:t>
+      </w:r>
+      <w:proofErr w:type="spellStart"/>
+      <w:r>
+        <w:rPr>
+          <w:rFonts w:ascii="Times New Roman" w:hAnsi="Times New Roman" w:cs="Times New Roman"/>
+          <w:i/>
+          <w:iCs/>
+        </w:rPr>
+        <w:t>Counter</w:t>
+      </w:r>
+      <w:proofErr w:type="spellEnd"/>
       <w:r>
         <w:rPr>
           <w:rFonts w:ascii="Times New Roman" w:hAnsi="Times New Roman" w:cs="Times New Roman"/>
@@ -15482,13 +16727,23 @@
         </w:rPr>
         <w:t>– (</w:t>
       </w:r>
+      <w:proofErr w:type="spellStart"/>
       <w:r>
         <w:rPr>
           <w:rFonts w:ascii="Times New Roman" w:hAnsi="Times New Roman" w:cs="Times New Roman"/>
           <w:i/>
           <w:iCs/>
         </w:rPr>
-        <w:t>Match Control Register</w:t>
+        <w:t>Match</w:t>
+      </w:r>
+      <w:proofErr w:type="spellEnd"/>
+      <w:r>
+        <w:rPr>
+          <w:rFonts w:ascii="Times New Roman" w:hAnsi="Times New Roman" w:cs="Times New Roman"/>
+          <w:i/>
+          <w:iCs/>
+        </w:rPr>
+        <w:t xml:space="preserve"> Control Register</w:t>
       </w:r>
       <w:r>
         <w:rPr>
@@ -15642,13 +16897,23 @@
         </w:rPr>
         <w:t>(</w:t>
       </w:r>
+      <w:proofErr w:type="spellStart"/>
       <w:r>
         <w:rPr>
           <w:rFonts w:ascii="Times New Roman" w:hAnsi="Times New Roman" w:cs="Times New Roman"/>
           <w:i/>
           <w:iCs/>
         </w:rPr>
-        <w:t>Match Register</w:t>
+        <w:t>Match</w:t>
+      </w:r>
+      <w:proofErr w:type="spellEnd"/>
+      <w:r>
+        <w:rPr>
+          <w:rFonts w:ascii="Times New Roman" w:hAnsi="Times New Roman" w:cs="Times New Roman"/>
+          <w:i/>
+          <w:iCs/>
+        </w:rPr>
+        <w:t xml:space="preserve"> Register</w:t>
       </w:r>
       <w:r>
         <w:rPr>
@@ -15770,7 +17035,21 @@
         <w:rPr>
           <w:rFonts w:ascii="Times New Roman" w:hAnsi="Times New Roman" w:cs="Times New Roman"/>
         </w:rPr>
-        <w:t xml:space="preserve">W naszym przypadku wykorzystujemy drugi timer </w:t>
+        <w:t xml:space="preserve">W naszym przypadku wykorzystujemy drugi </w:t>
+      </w:r>
+      <w:proofErr w:type="spellStart"/>
+      <w:r>
+        <w:rPr>
+          <w:rFonts w:ascii="Times New Roman" w:hAnsi="Times New Roman" w:cs="Times New Roman"/>
+        </w:rPr>
+        <w:t>timer</w:t>
+      </w:r>
+      <w:proofErr w:type="spellEnd"/>
+      <w:r>
+        <w:rPr>
+          <w:rFonts w:ascii="Times New Roman" w:hAnsi="Times New Roman" w:cs="Times New Roman"/>
+        </w:rPr>
+        <w:t xml:space="preserve"> </w:t>
       </w:r>
       <w:r>
         <w:rPr>
@@ -15792,11 +17071,19 @@
         </w:rPr>
         <w:t xml:space="preserve">. Inicjalizacja </w:t>
       </w:r>
-      <w:r>
-        <w:rPr>
-          <w:rFonts w:ascii="Times New Roman" w:hAnsi="Times New Roman" w:cs="Times New Roman"/>
-        </w:rPr>
-        <w:t xml:space="preserve">timera </w:t>
+      <w:proofErr w:type="spellStart"/>
+      <w:r>
+        <w:rPr>
+          <w:rFonts w:ascii="Times New Roman" w:hAnsi="Times New Roman" w:cs="Times New Roman"/>
+        </w:rPr>
+        <w:t>timera</w:t>
+      </w:r>
+      <w:proofErr w:type="spellEnd"/>
+      <w:r>
+        <w:rPr>
+          <w:rFonts w:ascii="Times New Roman" w:hAnsi="Times New Roman" w:cs="Times New Roman"/>
+        </w:rPr>
+        <w:t xml:space="preserve"> </w:t>
       </w:r>
       <w:r>
         <w:rPr>
@@ -15821,7 +17108,35 @@
         <w:rPr>
           <w:rFonts w:ascii="Times New Roman" w:hAnsi="Times New Roman" w:cs="Times New Roman"/>
         </w:rPr>
-        <w:t>Należy zatrzymać oraz zresetować timer oraz ustawić wartość Prescaler’a na 0:</w:t>
+        <w:t xml:space="preserve">Należy zatrzymać oraz zresetować </w:t>
+      </w:r>
+      <w:proofErr w:type="spellStart"/>
+      <w:r>
+        <w:rPr>
+          <w:rFonts w:ascii="Times New Roman" w:hAnsi="Times New Roman" w:cs="Times New Roman"/>
+        </w:rPr>
+        <w:t>timer</w:t>
+      </w:r>
+      <w:proofErr w:type="spellEnd"/>
+      <w:r>
+        <w:rPr>
+          <w:rFonts w:ascii="Times New Roman" w:hAnsi="Times New Roman" w:cs="Times New Roman"/>
+        </w:rPr>
+        <w:t xml:space="preserve"> oraz ustawić wartość </w:t>
+      </w:r>
+      <w:proofErr w:type="spellStart"/>
+      <w:r>
+        <w:rPr>
+          <w:rFonts w:ascii="Times New Roman" w:hAnsi="Times New Roman" w:cs="Times New Roman"/>
+        </w:rPr>
+        <w:t>Prescaler’a</w:t>
+      </w:r>
+      <w:proofErr w:type="spellEnd"/>
+      <w:r>
+        <w:rPr>
+          <w:rFonts w:ascii="Times New Roman" w:hAnsi="Times New Roman" w:cs="Times New Roman"/>
+        </w:rPr>
+        <w:t xml:space="preserve"> na 0:</w:t>
       </w:r>
     </w:p>
     <w:p>
@@ -15975,7 +17290,25 @@
           <w:color w:val="A9B7C6"/>
           <w:lang w:eastAsia="pl-PL"/>
         </w:rPr>
-        <w:t>; -&gt; wartość prescaler’a na 0</w:t>
+        <w:t xml:space="preserve">; -&gt; wartość </w:t>
+      </w:r>
+      <w:proofErr w:type="spellStart"/>
+      <w:r>
+        <w:rPr>
+          <w:rFonts w:ascii="Consolas" w:eastAsia="Times New Roman" w:hAnsi="Consolas" w:cs="Times New Roman"/>
+          <w:color w:val="A9B7C6"/>
+          <w:lang w:eastAsia="pl-PL"/>
+        </w:rPr>
+        <w:t>prescaler’a</w:t>
+      </w:r>
+      <w:proofErr w:type="spellEnd"/>
+      <w:r>
+        <w:rPr>
+          <w:rFonts w:ascii="Consolas" w:eastAsia="Times New Roman" w:hAnsi="Consolas" w:cs="Times New Roman"/>
+          <w:color w:val="A9B7C6"/>
+          <w:lang w:eastAsia="pl-PL"/>
+        </w:rPr>
+        <w:t xml:space="preserve"> na 0</w:t>
       </w:r>
     </w:p>
     <w:p>
@@ -15998,7 +17331,25 @@
           <w:sz w:val="24"/>
           <w:szCs w:val="24"/>
         </w:rPr>
-        <w:t xml:space="preserve">Konfigurujemy timer wpisując w rejestr </w:t>
+        <w:t xml:space="preserve">Konfigurujemy </w:t>
+      </w:r>
+      <w:proofErr w:type="spellStart"/>
+      <w:r>
+        <w:rPr>
+          <w:rFonts w:ascii="Times New Roman" w:hAnsi="Times New Roman" w:cs="Times New Roman"/>
+          <w:sz w:val="24"/>
+          <w:szCs w:val="24"/>
+        </w:rPr>
+        <w:t>timer</w:t>
+      </w:r>
+      <w:proofErr w:type="spellEnd"/>
+      <w:r>
+        <w:rPr>
+          <w:rFonts w:ascii="Times New Roman" w:hAnsi="Times New Roman" w:cs="Times New Roman"/>
+          <w:sz w:val="24"/>
+          <w:szCs w:val="24"/>
+        </w:rPr>
+        <w:t xml:space="preserve"> wpisując w rejestr </w:t>
       </w:r>
       <w:r>
         <w:rPr>
@@ -16069,13 +17420,23 @@
         </w:rPr>
         <w:t xml:space="preserve"> </w:t>
       </w:r>
-      <w:r>
-        <w:rPr>
-          <w:rFonts w:ascii="Consolas" w:eastAsia="Times New Roman" w:hAnsi="Consolas" w:cs="Times New Roman"/>
-          <w:color w:val="2E74B5" w:themeColor="accent5" w:themeShade="BF"/>
-          <w:lang w:val="en-US" w:eastAsia="pl-PL"/>
-        </w:rPr>
-        <w:t xml:space="preserve">delayInMs </w:t>
+      <w:proofErr w:type="spellStart"/>
+      <w:r>
+        <w:rPr>
+          <w:rFonts w:ascii="Consolas" w:eastAsia="Times New Roman" w:hAnsi="Consolas" w:cs="Times New Roman"/>
+          <w:color w:val="2E74B5" w:themeColor="accent5" w:themeShade="BF"/>
+          <w:lang w:val="en-US" w:eastAsia="pl-PL"/>
+        </w:rPr>
+        <w:t>delayInMs</w:t>
+      </w:r>
+      <w:proofErr w:type="spellEnd"/>
+      <w:r>
+        <w:rPr>
+          <w:rFonts w:ascii="Consolas" w:eastAsia="Times New Roman" w:hAnsi="Consolas" w:cs="Times New Roman"/>
+          <w:color w:val="2E74B5" w:themeColor="accent5" w:themeShade="BF"/>
+          <w:lang w:val="en-US" w:eastAsia="pl-PL"/>
+        </w:rPr>
+        <w:t xml:space="preserve"> </w:t>
       </w:r>
       <w:r>
         <w:rPr>
@@ -16431,13 +17792,23 @@
           <w:lang w:eastAsia="pl-PL"/>
         </w:rPr>
       </w:pPr>
-      <w:r>
-        <w:rPr>
-          <w:rFonts w:ascii="Consolas" w:eastAsia="Times New Roman" w:hAnsi="Consolas" w:cs="Times New Roman"/>
-          <w:color w:val="2E74B5" w:themeColor="accent5" w:themeShade="BF"/>
-          <w:lang w:eastAsia="pl-PL"/>
-        </w:rPr>
-        <w:t xml:space="preserve">delayInMs </w:t>
+      <w:proofErr w:type="spellStart"/>
+      <w:r>
+        <w:rPr>
+          <w:rFonts w:ascii="Consolas" w:eastAsia="Times New Roman" w:hAnsi="Consolas" w:cs="Times New Roman"/>
+          <w:color w:val="2E74B5" w:themeColor="accent5" w:themeShade="BF"/>
+          <w:lang w:eastAsia="pl-PL"/>
+        </w:rPr>
+        <w:t>delayInMs</w:t>
+      </w:r>
+      <w:proofErr w:type="spellEnd"/>
+      <w:r>
+        <w:rPr>
+          <w:rFonts w:ascii="Consolas" w:eastAsia="Times New Roman" w:hAnsi="Consolas" w:cs="Times New Roman"/>
+          <w:color w:val="2E74B5" w:themeColor="accent5" w:themeShade="BF"/>
+          <w:lang w:eastAsia="pl-PL"/>
+        </w:rPr>
+        <w:t xml:space="preserve"> </w:t>
       </w:r>
       <w:r>
         <w:rPr>
@@ -16662,7 +18033,25 @@
           <w:color w:val="A6A6A6" w:themeColor="background1" w:themeShade="A6"/>
           <w:lang w:eastAsia="pl-PL"/>
         </w:rPr>
-        <w:t xml:space="preserve">&lt;- ustawiamy bit 2 pod symbolem MR0S dzięki czemu timer </w:t>
+        <w:t xml:space="preserve">&lt;- ustawiamy bit 2 pod symbolem MR0S dzięki czemu </w:t>
+      </w:r>
+      <w:proofErr w:type="spellStart"/>
+      <w:r>
+        <w:rPr>
+          <w:rFonts w:ascii="Consolas" w:eastAsia="Times New Roman" w:hAnsi="Consolas" w:cs="Times New Roman"/>
+          <w:color w:val="A6A6A6" w:themeColor="background1" w:themeShade="A6"/>
+          <w:lang w:eastAsia="pl-PL"/>
+        </w:rPr>
+        <w:t>timer</w:t>
+      </w:r>
+      <w:proofErr w:type="spellEnd"/>
+      <w:r>
+        <w:rPr>
+          <w:rFonts w:ascii="Consolas" w:eastAsia="Times New Roman" w:hAnsi="Consolas" w:cs="Times New Roman"/>
+          <w:color w:val="A6A6A6" w:themeColor="background1" w:themeShade="A6"/>
+          <w:lang w:eastAsia="pl-PL"/>
+        </w:rPr>
+        <w:t xml:space="preserve"> </w:t>
       </w:r>
     </w:p>
     <w:p>
@@ -16705,7 +18094,25 @@
           <w:sz w:val="24"/>
           <w:szCs w:val="24"/>
         </w:rPr>
-        <w:t>Startujemy timer i zatrzymujemy się w procedurze.</w:t>
+        <w:t xml:space="preserve">Startujemy </w:t>
+      </w:r>
+      <w:proofErr w:type="spellStart"/>
+      <w:r>
+        <w:rPr>
+          <w:rFonts w:ascii="Times New Roman" w:hAnsi="Times New Roman" w:cs="Times New Roman"/>
+          <w:sz w:val="24"/>
+          <w:szCs w:val="24"/>
+        </w:rPr>
+        <w:t>timer</w:t>
+      </w:r>
+      <w:proofErr w:type="spellEnd"/>
+      <w:r>
+        <w:rPr>
+          <w:rFonts w:ascii="Times New Roman" w:hAnsi="Times New Roman" w:cs="Times New Roman"/>
+          <w:sz w:val="24"/>
+          <w:szCs w:val="24"/>
+        </w:rPr>
+        <w:t xml:space="preserve"> i zatrzymujemy się w procedurze.</w:t>
       </w:r>
     </w:p>
     <w:p>
@@ -16792,7 +18199,25 @@
           <w:color w:val="A9B7C6"/>
           <w:lang w:eastAsia="pl-PL"/>
         </w:rPr>
-        <w:t xml:space="preserve">samym pracę timer’a </w:t>
+        <w:t xml:space="preserve">samym pracę </w:t>
+      </w:r>
+      <w:proofErr w:type="spellStart"/>
+      <w:r>
+        <w:rPr>
+          <w:rFonts w:ascii="Consolas" w:eastAsia="Times New Roman" w:hAnsi="Consolas" w:cs="Times New Roman"/>
+          <w:color w:val="A9B7C6"/>
+          <w:lang w:eastAsia="pl-PL"/>
+        </w:rPr>
+        <w:t>timer’a</w:t>
+      </w:r>
+      <w:proofErr w:type="spellEnd"/>
+      <w:r>
+        <w:rPr>
+          <w:rFonts w:ascii="Consolas" w:eastAsia="Times New Roman" w:hAnsi="Consolas" w:cs="Times New Roman"/>
+          <w:color w:val="A9B7C6"/>
+          <w:lang w:eastAsia="pl-PL"/>
+        </w:rPr>
+        <w:t xml:space="preserve"> </w:t>
       </w:r>
     </w:p>
     <w:p>
@@ -16872,16 +18297,44 @@
           <w:color w:val="A9B7C6"/>
           <w:lang w:eastAsia="pl-PL"/>
         </w:rPr>
-        <w:t>; &lt;- zatrzymujemy procedure d</w:t>
-      </w:r>
+        <w:t xml:space="preserve">; &lt;- zatrzymujemy </w:t>
+      </w:r>
+      <w:proofErr w:type="spellStart"/>
       <w:r>
         <w:rPr>
           <w:rFonts w:ascii="Consolas" w:eastAsia="Times New Roman" w:hAnsi="Consolas" w:cs="Times New Roman"/>
           <w:color w:val="A9B7C6"/>
           <w:lang w:eastAsia="pl-PL"/>
         </w:rPr>
-        <w:t>opóki działa timer</w:t>
-      </w:r>
+        <w:t>procedure</w:t>
+      </w:r>
+      <w:proofErr w:type="spellEnd"/>
+      <w:r>
+        <w:rPr>
+          <w:rFonts w:ascii="Consolas" w:eastAsia="Times New Roman" w:hAnsi="Consolas" w:cs="Times New Roman"/>
+          <w:color w:val="A9B7C6"/>
+          <w:lang w:eastAsia="pl-PL"/>
+        </w:rPr>
+        <w:t xml:space="preserve"> d</w:t>
+      </w:r>
+      <w:r>
+        <w:rPr>
+          <w:rFonts w:ascii="Consolas" w:eastAsia="Times New Roman" w:hAnsi="Consolas" w:cs="Times New Roman"/>
+          <w:color w:val="A9B7C6"/>
+          <w:lang w:eastAsia="pl-PL"/>
+        </w:rPr>
+        <w:t xml:space="preserve">opóki działa </w:t>
+      </w:r>
+      <w:proofErr w:type="spellStart"/>
+      <w:r>
+        <w:rPr>
+          <w:rFonts w:ascii="Consolas" w:eastAsia="Times New Roman" w:hAnsi="Consolas" w:cs="Times New Roman"/>
+          <w:color w:val="A9B7C6"/>
+          <w:lang w:eastAsia="pl-PL"/>
+        </w:rPr>
+        <w:t>timer</w:t>
+      </w:r>
+      <w:proofErr w:type="spellEnd"/>
     </w:p>
     <w:p>
       <w:pPr>
@@ -16912,14 +18365,34 @@
         </w:rPr>
         <w:t xml:space="preserve"> – (</w:t>
       </w:r>
+      <w:proofErr w:type="spellStart"/>
       <w:r>
         <w:rPr>
           <w:rFonts w:ascii="Times New Roman" w:hAnsi="Times New Roman" w:cs="Times New Roman"/>
           <w:i/>
           <w:iCs/>
         </w:rPr>
-        <w:t>Peripherial Clock</w:t>
-      </w:r>
+        <w:t>Peripherial</w:t>
+      </w:r>
+      <w:proofErr w:type="spellEnd"/>
+      <w:r>
+        <w:rPr>
+          <w:rFonts w:ascii="Times New Roman" w:hAnsi="Times New Roman" w:cs="Times New Roman"/>
+          <w:i/>
+          <w:iCs/>
+        </w:rPr>
+        <w:t xml:space="preserve"> </w:t>
+      </w:r>
+      <w:proofErr w:type="spellStart"/>
+      <w:r>
+        <w:rPr>
+          <w:rFonts w:ascii="Times New Roman" w:hAnsi="Times New Roman" w:cs="Times New Roman"/>
+          <w:i/>
+          <w:iCs/>
+        </w:rPr>
+        <w:t>Clock</w:t>
+      </w:r>
+      <w:proofErr w:type="spellEnd"/>
       <w:r>
         <w:rPr>
           <w:rFonts w:ascii="Times New Roman" w:hAnsi="Times New Roman" w:cs="Times New Roman"/>
@@ -17076,13 +18549,23 @@
                 <w:bCs/>
               </w:rPr>
             </w:pPr>
+            <w:proofErr w:type="spellStart"/>
             <w:r>
               <w:rPr>
                 <w:rFonts w:ascii="Times New Roman" w:hAnsi="Times New Roman" w:cs="Times New Roman"/>
                 <w:b/>
                 <w:bCs/>
               </w:rPr>
-              <w:t>Prawdop.</w:t>
+              <w:t>Prawdop</w:t>
+            </w:r>
+            <w:proofErr w:type="spellEnd"/>
+            <w:r>
+              <w:rPr>
+                <w:rFonts w:ascii="Times New Roman" w:hAnsi="Times New Roman" w:cs="Times New Roman"/>
+                <w:b/>
+                <w:bCs/>
+              </w:rPr>
+              <w:t>.</w:t>
             </w:r>
           </w:p>
         </w:tc>
@@ -19163,8 +20646,33 @@
             <w:rStyle w:val="Hyperlink"/>
             <w:lang w:val="en-US"/>
           </w:rPr>
-          <w:t>Serial Peripheral Interface – Wikipedia, wolna encyklopedia</w:t>
+          <w:t xml:space="preserve">Serial Peripheral Interface – Wikipedia, </w:t>
         </w:r>
+        <w:proofErr w:type="spellStart"/>
+        <w:r>
+          <w:rPr>
+            <w:rStyle w:val="Hyperlink"/>
+            <w:lang w:val="en-US"/>
+          </w:rPr>
+          <w:t>wolna</w:t>
+        </w:r>
+        <w:proofErr w:type="spellEnd"/>
+        <w:r>
+          <w:rPr>
+            <w:rStyle w:val="Hyperlink"/>
+            <w:lang w:val="en-US"/>
+          </w:rPr>
+          <w:t xml:space="preserve"> </w:t>
+        </w:r>
+        <w:proofErr w:type="spellStart"/>
+        <w:r>
+          <w:rPr>
+            <w:rStyle w:val="Hyperlink"/>
+            <w:lang w:val="en-US"/>
+          </w:rPr>
+          <w:t>encyklopedia</w:t>
+        </w:r>
+        <w:proofErr w:type="spellEnd"/>
       </w:hyperlink>
       <w:r>
         <w:rPr>
@@ -19193,8 +20701,17 @@
             <w:rStyle w:val="Hyperlink"/>
             <w:lang w:val="en-US"/>
           </w:rPr>
-          <w:t xml:space="preserve"> – ElectroWings</w:t>
+          <w:t xml:space="preserve"> – </w:t>
         </w:r>
+        <w:proofErr w:type="spellStart"/>
+        <w:r>
+          <w:rPr>
+            <w:rStyle w:val="Hyperlink"/>
+            <w:lang w:val="en-US"/>
+          </w:rPr>
+          <w:t>ElectroWings</w:t>
+        </w:r>
+        <w:proofErr w:type="spellEnd"/>
       </w:hyperlink>
       <w:r>
         <w:rPr>
@@ -20936,7 +22453,7 @@
   <w:style w:type="paragraph" w:default="1" w:styleId="Normal">
     <w:name w:val="Normal"/>
     <w:qFormat/>
-    <w:rsid w:val="00785A5B"/>
+    <w:rsid w:val="00C21B86"/>
   </w:style>
   <w:style w:type="paragraph" w:styleId="Heading1">
     <w:name w:val="heading 1"/>

</xml_diff>